<commit_message>
Worked on report. Made test function throw newly created exception.
</commit_message>
<xml_diff>
--- a/doc/Project Report.docx
+++ b/doc/Project Report.docx
@@ -4,6 +4,14 @@
   <w:body>
     <w:p>
       <w:pPr>
+        <w:pStyle w:val="Heading2"/>
+      </w:pPr>
+      <w:r>
+        <w:t>Directed Sensor Antennae Orientation Algorithm</w:t>
+      </w:r>
+    </w:p>
+    <w:p>
+      <w:pPr>
         <w:ind w:firstLine="720"/>
       </w:pPr>
       <w:r>
@@ -451,6 +459,755 @@
       <w:r>
         <w:t>). By the end of the iteration of the matching edges, if the graph was able to be strongly connected, it is oriented such that it is.</w:t>
       </w:r>
+    </w:p>
+    <w:p>
+      <w:pPr>
+        <w:pStyle w:val="Heading2"/>
+      </w:pPr>
+      <w:r>
+        <w:t>Performance Comparisons</w:t>
+      </w:r>
+    </w:p>
+    <w:p>
+      <w:r>
+        <w:tab/>
+      </w:r>
+      <w:r>
+        <w:t>The shortest path comparison value represents an averaged ratio over the two graphs for the given trial. The way it’s computed is as follows:  compute the set of all of the pairs in the power set of the set of vertices and call it P; for all sets S in P (they all have two sensors) get the hop count of the shortest path between the sensors in S for the Transmission Graph and the Proximity Graph; compute the ratio “Transmission Graph hop count” divided by “Proximity Graph hop count”; add this ratio to the result (which started at zero)</w:t>
+      </w:r>
+      <w:r>
+        <w:t>; once we’ve finished iterating through P, divide the result by the size of P.</w:t>
+      </w:r>
+    </w:p>
+    <w:p>
+      <w:r>
+        <w:lastRenderedPageBreak/>
+        <w:tab/>
+        <w:t>The length of routes comparison value also represents an averaged ratio over the two graphs for the given trial. Its result is also initialized to zero and ends up being computed in parallel to the shortest path comparison value (i.e. during the same looping) as follows: for all sets S in P, compute the sum of the Euclidian distance of the shortest path between the sensors in S for the Transmission Graph and the Proximity Graph; compute the ratio “Transmission Graph route length” divided by “Proximity Graph route length”; add this ratio to the result; once we’ve finished iterating through P, divide the result by the size of P.</w:t>
+      </w:r>
+    </w:p>
+    <w:p>
+      <w:r>
+        <w:tab/>
+        <w:t xml:space="preserve">Computing the network diameter ratio is a lot simpler thanks to the JGraphT library. To compute the network diameter ratio we create two instances of the class </w:t>
+      </w:r>
+      <w:r>
+        <w:rPr>
+          <w:i/>
+        </w:rPr>
+        <w:t>FloydWarshallShortestPath</w:t>
+      </w:r>
+      <w:r>
+        <w:t xml:space="preserve">, one with the Transmission Graph passed into the constructor and one with the Proximity Graph passed into the constructor. We then call </w:t>
+      </w:r>
+      <w:r>
+        <w:rPr>
+          <w:i/>
+        </w:rPr>
+        <w:t>getDiameter()</w:t>
+      </w:r>
+      <w:r>
+        <w:t xml:space="preserve"> on both of those instances and divide the Transmission Graph diameter by the Proximity Graph diameter.</w:t>
+      </w:r>
+    </w:p>
+    <w:p>
+      <w:r>
+        <w:tab/>
+        <w:t xml:space="preserve">It should also be stated that computing the hop count and the shortest paths in these graphs were also done for us by the </w:t>
+      </w:r>
+      <w:r>
+        <w:rPr>
+          <w:i/>
+        </w:rPr>
+        <w:t xml:space="preserve">FloydWarshallShortestPath </w:t>
+      </w:r>
+      <w:r>
+        <w:t>class</w:t>
+      </w:r>
+      <w:r>
+        <w:t>.</w:t>
+      </w:r>
+    </w:p>
+    <w:p/>
+    <w:p>
+      <w:pPr>
+        <w:pStyle w:val="Heading2"/>
+      </w:pPr>
+      <w:r>
+        <w:t>Logging</w:t>
+      </w:r>
+    </w:p>
+    <w:p>
+      <w:r>
+        <w:tab/>
+        <w:t>For each test we run</w:t>
+      </w:r>
+      <w:r>
+        <w:t>,</w:t>
+      </w:r>
+      <w:r>
+        <w:t xml:space="preserve"> we log the data of the sensors in our vertex set, the individual/intermediate results of the shortest path and route length comparisons and finally the average shortest path ratio, average route length ratio and the average network diameter ratio.</w:t>
+      </w:r>
+    </w:p>
+    <w:p>
+      <w:pPr>
+        <w:pStyle w:val="Heading2"/>
+      </w:pPr>
+      <w:r>
+        <w:t>Testing</w:t>
+      </w:r>
+    </w:p>
+    <w:p>
+      <w:r>
+        <w:tab/>
+        <w:t xml:space="preserve">We didn’t do full-scale, professional testing on our program with formal test cases. Instead, as we implemented features we tested to make sure the new features worked and the old features were not broken. In that regard we did some kind of black box testing. </w:t>
+      </w:r>
+      <w:r>
+        <w:t xml:space="preserve">The main testing to do was making sure the implemented orientation algorithm worked since that is what this assignment was really about. That being the case, we’ve come up with some basic cases to test against. Note that, thanks to </w:t>
+      </w:r>
+      <w:proofErr w:type="spellStart"/>
+      <w:r>
+        <w:t>JGraphT’s</w:t>
+      </w:r>
+      <w:proofErr w:type="spellEnd"/>
+      <w:r>
+        <w:t xml:space="preserve"> </w:t>
+      </w:r>
+      <w:proofErr w:type="spellStart"/>
+      <w:r>
+        <w:rPr>
+          <w:i/>
+        </w:rPr>
+        <w:t>StrongConnectivityInspector</w:t>
+      </w:r>
+      <w:proofErr w:type="spellEnd"/>
+      <w:r>
+        <w:t>, we are informed in the Graphical User Interface (GUI) whether or not our directed graph is strongly connected.</w:t>
+      </w:r>
+    </w:p>
+    <w:p>
+      <w:pPr>
+        <w:keepNext/>
+        <w:jc w:val="center"/>
+      </w:pPr>
+      <w:r>
+        <w:rPr>
+          <w:noProof/>
+        </w:rPr>
+        <w:lastRenderedPageBreak/>
+        <w:drawing>
+          <wp:inline distT="0" distB="0" distL="0" distR="0">
+            <wp:extent cx="4762500" cy="1953846"/>
+            <wp:effectExtent l="19050" t="0" r="0" b="0"/>
+            <wp:docPr id="1" name="Picture 1"/>
+            <wp:cNvGraphicFramePr>
+              <a:graphicFrameLocks xmlns:a="http://schemas.openxmlformats.org/drawingml/2006/main" noChangeAspect="1"/>
+            </wp:cNvGraphicFramePr>
+            <a:graphic xmlns:a="http://schemas.openxmlformats.org/drawingml/2006/main">
+              <a:graphicData uri="http://schemas.openxmlformats.org/drawingml/2006/picture">
+                <pic:pic xmlns:pic="http://schemas.openxmlformats.org/drawingml/2006/picture">
+                  <pic:nvPicPr>
+                    <pic:cNvPr id="0" name="Picture 1"/>
+                    <pic:cNvPicPr>
+                      <a:picLocks noChangeAspect="1" noChangeArrowheads="1"/>
+                    </pic:cNvPicPr>
+                  </pic:nvPicPr>
+                  <pic:blipFill>
+                    <a:blip r:embed="rId7" cstate="print"/>
+                    <a:srcRect/>
+                    <a:stretch>
+                      <a:fillRect/>
+                    </a:stretch>
+                  </pic:blipFill>
+                  <pic:spPr bwMode="auto">
+                    <a:xfrm>
+                      <a:off x="0" y="0"/>
+                      <a:ext cx="4762500" cy="1953846"/>
+                    </a:xfrm>
+                    <a:prstGeom prst="rect">
+                      <a:avLst/>
+                    </a:prstGeom>
+                    <a:noFill/>
+                    <a:ln w="9525">
+                      <a:noFill/>
+                      <a:miter lim="800000"/>
+                      <a:headEnd/>
+                      <a:tailEnd/>
+                    </a:ln>
+                  </pic:spPr>
+                </pic:pic>
+              </a:graphicData>
+            </a:graphic>
+          </wp:inline>
+        </w:drawing>
+      </w:r>
+    </w:p>
+    <w:p>
+      <w:pPr>
+        <w:pStyle w:val="Caption"/>
+      </w:pPr>
+      <w:bookmarkStart w:id="0" w:name="_Ref310378739"/>
+      <w:r>
+        <w:t xml:space="preserve">Figure </w:t>
+      </w:r>
+      <w:fldSimple w:instr=" SEQ Figure \* ARABIC ">
+        <w:r>
+          <w:rPr>
+            <w:noProof/>
+          </w:rPr>
+          <w:t>1</w:t>
+        </w:r>
+      </w:fldSimple>
+      <w:bookmarkEnd w:id="0"/>
+      <w:r>
+        <w:t>: As we can see, when the sector angle is 180 degrees and they are aligned near perfectly straight, the algorithm orients the antennae such that they form a strongly connected graph</w:t>
+      </w:r>
+    </w:p>
+    <w:p>
+      <w:pPr>
+        <w:keepNext/>
+        <w:jc w:val="center"/>
+      </w:pPr>
+      <w:r>
+        <w:rPr>
+          <w:noProof/>
+        </w:rPr>
+        <w:drawing>
+          <wp:inline distT="0" distB="0" distL="0" distR="0">
+            <wp:extent cx="4924425" cy="2217570"/>
+            <wp:effectExtent l="19050" t="0" r="9525" b="0"/>
+            <wp:docPr id="2" name="Picture 2"/>
+            <wp:cNvGraphicFramePr>
+              <a:graphicFrameLocks xmlns:a="http://schemas.openxmlformats.org/drawingml/2006/main" noChangeAspect="1"/>
+            </wp:cNvGraphicFramePr>
+            <a:graphic xmlns:a="http://schemas.openxmlformats.org/drawingml/2006/main">
+              <a:graphicData uri="http://schemas.openxmlformats.org/drawingml/2006/picture">
+                <pic:pic xmlns:pic="http://schemas.openxmlformats.org/drawingml/2006/picture">
+                  <pic:nvPicPr>
+                    <pic:cNvPr id="0" name="Picture 2"/>
+                    <pic:cNvPicPr>
+                      <a:picLocks noChangeAspect="1" noChangeArrowheads="1"/>
+                    </pic:cNvPicPr>
+                  </pic:nvPicPr>
+                  <pic:blipFill>
+                    <a:blip r:embed="rId8" cstate="print"/>
+                    <a:srcRect/>
+                    <a:stretch>
+                      <a:fillRect/>
+                    </a:stretch>
+                  </pic:blipFill>
+                  <pic:spPr bwMode="auto">
+                    <a:xfrm>
+                      <a:off x="0" y="0"/>
+                      <a:ext cx="4924425" cy="2217570"/>
+                    </a:xfrm>
+                    <a:prstGeom prst="rect">
+                      <a:avLst/>
+                    </a:prstGeom>
+                    <a:noFill/>
+                    <a:ln w="9525">
+                      <a:noFill/>
+                      <a:miter lim="800000"/>
+                      <a:headEnd/>
+                      <a:tailEnd/>
+                    </a:ln>
+                  </pic:spPr>
+                </pic:pic>
+              </a:graphicData>
+            </a:graphic>
+          </wp:inline>
+        </w:drawing>
+      </w:r>
+    </w:p>
+    <w:p>
+      <w:pPr>
+        <w:pStyle w:val="Caption"/>
+        <w:jc w:val="center"/>
+      </w:pPr>
+      <w:r>
+        <w:t xml:space="preserve">Figure </w:t>
+      </w:r>
+      <w:fldSimple w:instr=" SEQ Figure \* ARABIC ">
+        <w:r>
+          <w:rPr>
+            <w:noProof/>
+          </w:rPr>
+          <w:t>2</w:t>
+        </w:r>
+      </w:fldSimple>
+      <w:r>
+        <w:t xml:space="preserve">: The omnidirectional version of the graph shown in </w:t>
+      </w:r>
+      <w:r>
+        <w:fldChar w:fldCharType="begin"/>
+      </w:r>
+      <w:r>
+        <w:instrText xml:space="preserve"> REF _Ref310378739 \h </w:instrText>
+      </w:r>
+      <w:r>
+        <w:fldChar w:fldCharType="separate"/>
+      </w:r>
+      <w:r>
+        <w:t xml:space="preserve">Figure </w:t>
+      </w:r>
+      <w:r>
+        <w:rPr>
+          <w:noProof/>
+        </w:rPr>
+        <w:t>1</w:t>
+      </w:r>
+      <w:r>
+        <w:fldChar w:fldCharType="end"/>
+      </w:r>
+    </w:p>
+    <w:p>
+      <w:pPr>
+        <w:jc w:val="center"/>
+      </w:pPr>
+      <w:r>
+        <w:rPr>
+          <w:noProof/>
+        </w:rPr>
+        <w:drawing>
+          <wp:inline distT="0" distB="0" distL="0" distR="0">
+            <wp:extent cx="3786063" cy="2333625"/>
+            <wp:effectExtent l="19050" t="0" r="4887" b="0"/>
+            <wp:docPr id="3" name="Picture 3"/>
+            <wp:cNvGraphicFramePr>
+              <a:graphicFrameLocks xmlns:a="http://schemas.openxmlformats.org/drawingml/2006/main" noChangeAspect="1"/>
+            </wp:cNvGraphicFramePr>
+            <a:graphic xmlns:a="http://schemas.openxmlformats.org/drawingml/2006/main">
+              <a:graphicData uri="http://schemas.openxmlformats.org/drawingml/2006/picture">
+                <pic:pic xmlns:pic="http://schemas.openxmlformats.org/drawingml/2006/picture">
+                  <pic:nvPicPr>
+                    <pic:cNvPr id="0" name="Picture 3"/>
+                    <pic:cNvPicPr>
+                      <a:picLocks noChangeAspect="1" noChangeArrowheads="1"/>
+                    </pic:cNvPicPr>
+                  </pic:nvPicPr>
+                  <pic:blipFill>
+                    <a:blip r:embed="rId9" cstate="print"/>
+                    <a:srcRect/>
+                    <a:stretch>
+                      <a:fillRect/>
+                    </a:stretch>
+                  </pic:blipFill>
+                  <pic:spPr bwMode="auto">
+                    <a:xfrm>
+                      <a:off x="0" y="0"/>
+                      <a:ext cx="3788251" cy="2334973"/>
+                    </a:xfrm>
+                    <a:prstGeom prst="rect">
+                      <a:avLst/>
+                    </a:prstGeom>
+                    <a:noFill/>
+                    <a:ln w="9525">
+                      <a:noFill/>
+                      <a:miter lim="800000"/>
+                      <a:headEnd/>
+                      <a:tailEnd/>
+                    </a:ln>
+                  </pic:spPr>
+                </pic:pic>
+              </a:graphicData>
+            </a:graphic>
+          </wp:inline>
+        </w:drawing>
+      </w:r>
+    </w:p>
+    <w:p>
+      <w:pPr>
+        <w:jc w:val="center"/>
+      </w:pPr>
+      <w:r>
+        <w:rPr>
+          <w:noProof/>
+        </w:rPr>
+        <w:lastRenderedPageBreak/>
+        <w:drawing>
+          <wp:inline distT="0" distB="0" distL="0" distR="0">
+            <wp:extent cx="4016913" cy="2514600"/>
+            <wp:effectExtent l="19050" t="0" r="2637" b="0"/>
+            <wp:docPr id="4" name="Picture 4"/>
+            <wp:cNvGraphicFramePr>
+              <a:graphicFrameLocks xmlns:a="http://schemas.openxmlformats.org/drawingml/2006/main" noChangeAspect="1"/>
+            </wp:cNvGraphicFramePr>
+            <a:graphic xmlns:a="http://schemas.openxmlformats.org/drawingml/2006/main">
+              <a:graphicData uri="http://schemas.openxmlformats.org/drawingml/2006/picture">
+                <pic:pic xmlns:pic="http://schemas.openxmlformats.org/drawingml/2006/picture">
+                  <pic:nvPicPr>
+                    <pic:cNvPr id="0" name="Picture 4"/>
+                    <pic:cNvPicPr>
+                      <a:picLocks noChangeAspect="1" noChangeArrowheads="1"/>
+                    </pic:cNvPicPr>
+                  </pic:nvPicPr>
+                  <pic:blipFill>
+                    <a:blip r:embed="rId10" cstate="print"/>
+                    <a:srcRect/>
+                    <a:stretch>
+                      <a:fillRect/>
+                    </a:stretch>
+                  </pic:blipFill>
+                  <pic:spPr bwMode="auto">
+                    <a:xfrm>
+                      <a:off x="0" y="0"/>
+                      <a:ext cx="4022581" cy="2518148"/>
+                    </a:xfrm>
+                    <a:prstGeom prst="rect">
+                      <a:avLst/>
+                    </a:prstGeom>
+                    <a:noFill/>
+                    <a:ln w="9525">
+                      <a:noFill/>
+                      <a:miter lim="800000"/>
+                      <a:headEnd/>
+                      <a:tailEnd/>
+                    </a:ln>
+                  </pic:spPr>
+                </pic:pic>
+              </a:graphicData>
+            </a:graphic>
+          </wp:inline>
+        </w:drawing>
+      </w:r>
+    </w:p>
+    <w:p/>
+    <w:p>
+      <w:pPr>
+        <w:jc w:val="center"/>
+      </w:pPr>
+      <w:r>
+        <w:rPr>
+          <w:noProof/>
+        </w:rPr>
+        <w:drawing>
+          <wp:inline distT="0" distB="0" distL="0" distR="0">
+            <wp:extent cx="3798858" cy="2581275"/>
+            <wp:effectExtent l="19050" t="0" r="0" b="0"/>
+            <wp:docPr id="5" name="Picture 5"/>
+            <wp:cNvGraphicFramePr>
+              <a:graphicFrameLocks xmlns:a="http://schemas.openxmlformats.org/drawingml/2006/main" noChangeAspect="1"/>
+            </wp:cNvGraphicFramePr>
+            <a:graphic xmlns:a="http://schemas.openxmlformats.org/drawingml/2006/main">
+              <a:graphicData uri="http://schemas.openxmlformats.org/drawingml/2006/picture">
+                <pic:pic xmlns:pic="http://schemas.openxmlformats.org/drawingml/2006/picture">
+                  <pic:nvPicPr>
+                    <pic:cNvPr id="0" name="Picture 5"/>
+                    <pic:cNvPicPr>
+                      <a:picLocks noChangeAspect="1" noChangeArrowheads="1"/>
+                    </pic:cNvPicPr>
+                  </pic:nvPicPr>
+                  <pic:blipFill>
+                    <a:blip r:embed="rId11" cstate="print"/>
+                    <a:srcRect/>
+                    <a:stretch>
+                      <a:fillRect/>
+                    </a:stretch>
+                  </pic:blipFill>
+                  <pic:spPr bwMode="auto">
+                    <a:xfrm>
+                      <a:off x="0" y="0"/>
+                      <a:ext cx="3799500" cy="2581711"/>
+                    </a:xfrm>
+                    <a:prstGeom prst="rect">
+                      <a:avLst/>
+                    </a:prstGeom>
+                    <a:noFill/>
+                    <a:ln w="9525">
+                      <a:noFill/>
+                      <a:miter lim="800000"/>
+                      <a:headEnd/>
+                      <a:tailEnd/>
+                    </a:ln>
+                  </pic:spPr>
+                </pic:pic>
+              </a:graphicData>
+            </a:graphic>
+          </wp:inline>
+        </w:drawing>
+      </w:r>
+    </w:p>
+    <w:p>
+      <w:pPr>
+        <w:jc w:val="center"/>
+      </w:pPr>
+      <w:r>
+        <w:rPr>
+          <w:noProof/>
+        </w:rPr>
+        <w:drawing>
+          <wp:inline distT="0" distB="0" distL="0" distR="0">
+            <wp:extent cx="3915966" cy="2409825"/>
+            <wp:effectExtent l="19050" t="0" r="8334" b="0"/>
+            <wp:docPr id="6" name="Picture 6"/>
+            <wp:cNvGraphicFramePr>
+              <a:graphicFrameLocks xmlns:a="http://schemas.openxmlformats.org/drawingml/2006/main" noChangeAspect="1"/>
+            </wp:cNvGraphicFramePr>
+            <a:graphic xmlns:a="http://schemas.openxmlformats.org/drawingml/2006/main">
+              <a:graphicData uri="http://schemas.openxmlformats.org/drawingml/2006/picture">
+                <pic:pic xmlns:pic="http://schemas.openxmlformats.org/drawingml/2006/picture">
+                  <pic:nvPicPr>
+                    <pic:cNvPr id="0" name="Picture 6"/>
+                    <pic:cNvPicPr>
+                      <a:picLocks noChangeAspect="1" noChangeArrowheads="1"/>
+                    </pic:cNvPicPr>
+                  </pic:nvPicPr>
+                  <pic:blipFill>
+                    <a:blip r:embed="rId12" cstate="print"/>
+                    <a:srcRect/>
+                    <a:stretch>
+                      <a:fillRect/>
+                    </a:stretch>
+                  </pic:blipFill>
+                  <pic:spPr bwMode="auto">
+                    <a:xfrm>
+                      <a:off x="0" y="0"/>
+                      <a:ext cx="3915966" cy="2409825"/>
+                    </a:xfrm>
+                    <a:prstGeom prst="rect">
+                      <a:avLst/>
+                    </a:prstGeom>
+                    <a:noFill/>
+                    <a:ln w="9525">
+                      <a:noFill/>
+                      <a:miter lim="800000"/>
+                      <a:headEnd/>
+                      <a:tailEnd/>
+                    </a:ln>
+                  </pic:spPr>
+                </pic:pic>
+              </a:graphicData>
+            </a:graphic>
+          </wp:inline>
+        </w:drawing>
+      </w:r>
+    </w:p>
+    <w:p>
+      <w:pPr>
+        <w:jc w:val="center"/>
+      </w:pPr>
+      <w:r>
+        <w:rPr>
+          <w:noProof/>
+        </w:rPr>
+        <w:lastRenderedPageBreak/>
+        <w:drawing>
+          <wp:inline distT="0" distB="0" distL="0" distR="0">
+            <wp:extent cx="3686108" cy="2514600"/>
+            <wp:effectExtent l="19050" t="0" r="0" b="0"/>
+            <wp:docPr id="7" name="Picture 7"/>
+            <wp:cNvGraphicFramePr>
+              <a:graphicFrameLocks xmlns:a="http://schemas.openxmlformats.org/drawingml/2006/main" noChangeAspect="1"/>
+            </wp:cNvGraphicFramePr>
+            <a:graphic xmlns:a="http://schemas.openxmlformats.org/drawingml/2006/main">
+              <a:graphicData uri="http://schemas.openxmlformats.org/drawingml/2006/picture">
+                <pic:pic xmlns:pic="http://schemas.openxmlformats.org/drawingml/2006/picture">
+                  <pic:nvPicPr>
+                    <pic:cNvPr id="0" name="Picture 7"/>
+                    <pic:cNvPicPr>
+                      <a:picLocks noChangeAspect="1" noChangeArrowheads="1"/>
+                    </pic:cNvPicPr>
+                  </pic:nvPicPr>
+                  <pic:blipFill>
+                    <a:blip r:embed="rId13" cstate="print"/>
+                    <a:srcRect/>
+                    <a:stretch>
+                      <a:fillRect/>
+                    </a:stretch>
+                  </pic:blipFill>
+                  <pic:spPr bwMode="auto">
+                    <a:xfrm>
+                      <a:off x="0" y="0"/>
+                      <a:ext cx="3686108" cy="2514600"/>
+                    </a:xfrm>
+                    <a:prstGeom prst="rect">
+                      <a:avLst/>
+                    </a:prstGeom>
+                    <a:noFill/>
+                    <a:ln w="9525">
+                      <a:noFill/>
+                      <a:miter lim="800000"/>
+                      <a:headEnd/>
+                      <a:tailEnd/>
+                    </a:ln>
+                  </pic:spPr>
+                </pic:pic>
+              </a:graphicData>
+            </a:graphic>
+          </wp:inline>
+        </w:drawing>
+      </w:r>
+    </w:p>
+    <w:p>
+      <w:pPr>
+        <w:jc w:val="center"/>
+      </w:pPr>
+      <w:r>
+        <w:rPr>
+          <w:noProof/>
+        </w:rPr>
+        <w:drawing>
+          <wp:inline distT="0" distB="0" distL="0" distR="0">
+            <wp:extent cx="4210050" cy="1925946"/>
+            <wp:effectExtent l="19050" t="0" r="0" b="0"/>
+            <wp:docPr id="9" name="Picture 9"/>
+            <wp:cNvGraphicFramePr>
+              <a:graphicFrameLocks xmlns:a="http://schemas.openxmlformats.org/drawingml/2006/main" noChangeAspect="1"/>
+            </wp:cNvGraphicFramePr>
+            <a:graphic xmlns:a="http://schemas.openxmlformats.org/drawingml/2006/main">
+              <a:graphicData uri="http://schemas.openxmlformats.org/drawingml/2006/picture">
+                <pic:pic xmlns:pic="http://schemas.openxmlformats.org/drawingml/2006/picture">
+                  <pic:nvPicPr>
+                    <pic:cNvPr id="0" name="Picture 9"/>
+                    <pic:cNvPicPr>
+                      <a:picLocks noChangeAspect="1" noChangeArrowheads="1"/>
+                    </pic:cNvPicPr>
+                  </pic:nvPicPr>
+                  <pic:blipFill>
+                    <a:blip r:embed="rId14" cstate="print"/>
+                    <a:srcRect/>
+                    <a:stretch>
+                      <a:fillRect/>
+                    </a:stretch>
+                  </pic:blipFill>
+                  <pic:spPr bwMode="auto">
+                    <a:xfrm>
+                      <a:off x="0" y="0"/>
+                      <a:ext cx="4210050" cy="1925946"/>
+                    </a:xfrm>
+                    <a:prstGeom prst="rect">
+                      <a:avLst/>
+                    </a:prstGeom>
+                    <a:noFill/>
+                    <a:ln w="9525">
+                      <a:noFill/>
+                      <a:miter lim="800000"/>
+                      <a:headEnd/>
+                      <a:tailEnd/>
+                    </a:ln>
+                  </pic:spPr>
+                </pic:pic>
+              </a:graphicData>
+            </a:graphic>
+          </wp:inline>
+        </w:drawing>
+      </w:r>
+    </w:p>
+    <w:p>
+      <w:pPr>
+        <w:jc w:val="center"/>
+      </w:pPr>
+      <w:r>
+        <w:rPr>
+          <w:noProof/>
+        </w:rPr>
+        <w:drawing>
+          <wp:inline distT="0" distB="0" distL="0" distR="0">
+            <wp:extent cx="3654677" cy="2733675"/>
+            <wp:effectExtent l="19050" t="0" r="2923" b="0"/>
+            <wp:docPr id="8" name="Picture 8"/>
+            <wp:cNvGraphicFramePr>
+              <a:graphicFrameLocks xmlns:a="http://schemas.openxmlformats.org/drawingml/2006/main" noChangeAspect="1"/>
+            </wp:cNvGraphicFramePr>
+            <a:graphic xmlns:a="http://schemas.openxmlformats.org/drawingml/2006/main">
+              <a:graphicData uri="http://schemas.openxmlformats.org/drawingml/2006/picture">
+                <pic:pic xmlns:pic="http://schemas.openxmlformats.org/drawingml/2006/picture">
+                  <pic:nvPicPr>
+                    <pic:cNvPr id="0" name="Picture 8"/>
+                    <pic:cNvPicPr>
+                      <a:picLocks noChangeAspect="1" noChangeArrowheads="1"/>
+                    </pic:cNvPicPr>
+                  </pic:nvPicPr>
+                  <pic:blipFill>
+                    <a:blip r:embed="rId15" cstate="print"/>
+                    <a:srcRect/>
+                    <a:stretch>
+                      <a:fillRect/>
+                    </a:stretch>
+                  </pic:blipFill>
+                  <pic:spPr bwMode="auto">
+                    <a:xfrm>
+                      <a:off x="0" y="0"/>
+                      <a:ext cx="3654677" cy="2733675"/>
+                    </a:xfrm>
+                    <a:prstGeom prst="rect">
+                      <a:avLst/>
+                    </a:prstGeom>
+                    <a:noFill/>
+                    <a:ln w="9525">
+                      <a:noFill/>
+                      <a:miter lim="800000"/>
+                      <a:headEnd/>
+                      <a:tailEnd/>
+                    </a:ln>
+                  </pic:spPr>
+                </pic:pic>
+              </a:graphicData>
+            </a:graphic>
+          </wp:inline>
+        </w:drawing>
+      </w:r>
+    </w:p>
+    <w:p>
+      <w:pPr>
+        <w:jc w:val="center"/>
+      </w:pPr>
+      <w:r>
+        <w:rPr>
+          <w:noProof/>
+        </w:rPr>
+        <w:lastRenderedPageBreak/>
+        <w:drawing>
+          <wp:inline distT="0" distB="0" distL="0" distR="0">
+            <wp:extent cx="3743325" cy="1640333"/>
+            <wp:effectExtent l="19050" t="0" r="9525" b="0"/>
+            <wp:docPr id="10" name="Picture 10"/>
+            <wp:cNvGraphicFramePr>
+              <a:graphicFrameLocks xmlns:a="http://schemas.openxmlformats.org/drawingml/2006/main" noChangeAspect="1"/>
+            </wp:cNvGraphicFramePr>
+            <a:graphic xmlns:a="http://schemas.openxmlformats.org/drawingml/2006/main">
+              <a:graphicData uri="http://schemas.openxmlformats.org/drawingml/2006/picture">
+                <pic:pic xmlns:pic="http://schemas.openxmlformats.org/drawingml/2006/picture">
+                  <pic:nvPicPr>
+                    <pic:cNvPr id="0" name="Picture 10"/>
+                    <pic:cNvPicPr>
+                      <a:picLocks noChangeAspect="1" noChangeArrowheads="1"/>
+                    </pic:cNvPicPr>
+                  </pic:nvPicPr>
+                  <pic:blipFill>
+                    <a:blip r:embed="rId16" cstate="print"/>
+                    <a:srcRect/>
+                    <a:stretch>
+                      <a:fillRect/>
+                    </a:stretch>
+                  </pic:blipFill>
+                  <pic:spPr bwMode="auto">
+                    <a:xfrm>
+                      <a:off x="0" y="0"/>
+                      <a:ext cx="3743325" cy="1640333"/>
+                    </a:xfrm>
+                    <a:prstGeom prst="rect">
+                      <a:avLst/>
+                    </a:prstGeom>
+                    <a:noFill/>
+                    <a:ln w="9525">
+                      <a:noFill/>
+                      <a:miter lim="800000"/>
+                      <a:headEnd/>
+                      <a:tailEnd/>
+                    </a:ln>
+                  </pic:spPr>
+                </pic:pic>
+              </a:graphicData>
+            </a:graphic>
+          </wp:inline>
+        </w:drawing>
+      </w:r>
+    </w:p>
+    <w:p>
+      <w:pPr>
+        <w:jc w:val="center"/>
+      </w:pPr>
     </w:p>
     <w:sectPr>
       <w:pgSz w:w="12240" w:h="15840"/>
@@ -673,6 +1430,30 @@
     <w:qFormat/>
     <w:rsid w:val="00980F2C"/>
   </w:style>
+  <w:style w:type="paragraph" w:styleId="Heading2">
+    <w:name w:val="heading 2"/>
+    <w:basedOn w:val="Normal"/>
+    <w:next w:val="Normal"/>
+    <w:link w:val="Heading2Char"/>
+    <w:uiPriority w:val="9"/>
+    <w:unhideWhenUsed/>
+    <w:qFormat/>
+    <w:rsid w:val="00F34A1E"/>
+    <w:pPr>
+      <w:keepNext/>
+      <w:keepLines/>
+      <w:spacing w:before="200" w:after="0"/>
+      <w:outlineLvl w:val="1"/>
+    </w:pPr>
+    <w:rPr>
+      <w:rFonts w:asciiTheme="majorHAnsi" w:eastAsiaTheme="majorEastAsia" w:hAnsiTheme="majorHAnsi" w:cstheme="majorBidi"/>
+      <w:b/>
+      <w:bCs/>
+      <w:color w:val="4F81BD" w:themeColor="accent1"/>
+      <w:sz w:val="26"/>
+      <w:szCs w:val="26"/>
+    </w:rPr>
+  </w:style>
   <w:style w:type="character" w:default="1" w:styleId="DefaultParagraphFont">
     <w:name w:val="Default Paragraph Font"/>
     <w:uiPriority w:val="1"/>
@@ -748,6 +1529,70 @@
     <w:uiPriority w:val="99"/>
     <w:semiHidden/>
     <w:rsid w:val="004D564C"/>
+  </w:style>
+  <w:style w:type="character" w:customStyle="1" w:styleId="Heading2Char">
+    <w:name w:val="Heading 2 Char"/>
+    <w:basedOn w:val="DefaultParagraphFont"/>
+    <w:link w:val="Heading2"/>
+    <w:uiPriority w:val="9"/>
+    <w:rsid w:val="00F34A1E"/>
+    <w:rPr>
+      <w:rFonts w:asciiTheme="majorHAnsi" w:eastAsiaTheme="majorEastAsia" w:hAnsiTheme="majorHAnsi" w:cstheme="majorBidi"/>
+      <w:b/>
+      <w:bCs/>
+      <w:color w:val="4F81BD" w:themeColor="accent1"/>
+      <w:sz w:val="26"/>
+      <w:szCs w:val="26"/>
+    </w:rPr>
+  </w:style>
+  <w:style w:type="paragraph" w:styleId="BalloonText">
+    <w:name w:val="Balloon Text"/>
+    <w:basedOn w:val="Normal"/>
+    <w:link w:val="BalloonTextChar"/>
+    <w:uiPriority w:val="99"/>
+    <w:semiHidden/>
+    <w:unhideWhenUsed/>
+    <w:rsid w:val="00661C3B"/>
+    <w:pPr>
+      <w:spacing w:after="0" w:line="240" w:lineRule="auto"/>
+    </w:pPr>
+    <w:rPr>
+      <w:rFonts w:ascii="Tahoma" w:hAnsi="Tahoma" w:cs="Tahoma"/>
+      <w:sz w:val="16"/>
+      <w:szCs w:val="16"/>
+    </w:rPr>
+  </w:style>
+  <w:style w:type="character" w:customStyle="1" w:styleId="BalloonTextChar">
+    <w:name w:val="Balloon Text Char"/>
+    <w:basedOn w:val="DefaultParagraphFont"/>
+    <w:link w:val="BalloonText"/>
+    <w:uiPriority w:val="99"/>
+    <w:semiHidden/>
+    <w:rsid w:val="00661C3B"/>
+    <w:rPr>
+      <w:rFonts w:ascii="Tahoma" w:hAnsi="Tahoma" w:cs="Tahoma"/>
+      <w:sz w:val="16"/>
+      <w:szCs w:val="16"/>
+    </w:rPr>
+  </w:style>
+  <w:style w:type="paragraph" w:styleId="Caption">
+    <w:name w:val="caption"/>
+    <w:basedOn w:val="Normal"/>
+    <w:next w:val="Normal"/>
+    <w:uiPriority w:val="35"/>
+    <w:unhideWhenUsed/>
+    <w:qFormat/>
+    <w:rsid w:val="00661C3B"/>
+    <w:pPr>
+      <w:spacing w:line="240" w:lineRule="auto"/>
+    </w:pPr>
+    <w:rPr>
+      <w:b/>
+      <w:bCs/>
+      <w:color w:val="4F81BD" w:themeColor="accent1"/>
+      <w:sz w:val="18"/>
+      <w:szCs w:val="18"/>
+    </w:rPr>
   </w:style>
 </w:styles>
 </file>
@@ -1033,4 +1878,16 @@
   <a:objectDefaults/>
   <a:extraClrSchemeLst/>
 </a:theme>
+</file>
+
+<file path=customXml/item1.xml><?xml version="1.0" encoding="utf-8"?>
+<b:Sources xmlns:b="http://schemas.openxmlformats.org/officeDocument/2006/bibliography" xmlns="http://schemas.openxmlformats.org/officeDocument/2006/bibliography" SelectedStyle="\APA.XSL" StyleName="APA"/>
+</file>
+
+<file path=customXml/itemProps1.xml><?xml version="1.0" encoding="utf-8"?>
+<ds:datastoreItem xmlns:ds="http://schemas.openxmlformats.org/officeDocument/2006/customXml" ds:itemID="{22F144AB-A8EC-4B03-AB79-91AC4BCDE8FA}">
+  <ds:schemaRefs>
+    <ds:schemaRef ds:uri="http://schemas.openxmlformats.org/officeDocument/2006/bibliography"/>
+  </ds:schemaRefs>
+</ds:datastoreItem>
 </file>
</xml_diff>

<commit_message>
Worked on report some more...Working with test case screenshots...
</commit_message>
<xml_diff>
--- a/doc/Project Report.docx
+++ b/doc/Project Report.docx
@@ -762,6 +762,7 @@
     </w:p>
     <w:p>
       <w:pPr>
+        <w:keepNext/>
         <w:jc w:val="center"/>
       </w:pPr>
       <w:r>
@@ -817,6 +818,78 @@
     </w:p>
     <w:p>
       <w:pPr>
+        <w:pStyle w:val="Caption"/>
+      </w:pPr>
+      <w:bookmarkStart w:id="1" w:name="_Ref310385406"/>
+      <w:r>
+        <w:t xml:space="preserve">Figure </w:t>
+      </w:r>
+      <w:fldSimple w:instr=" SEQ Figure \* ARABIC ">
+        <w:r>
+          <w:rPr>
+            <w:noProof/>
+          </w:rPr>
+          <w:t>3</w:t>
+        </w:r>
+      </w:fldSimple>
+      <w:bookmarkEnd w:id="1"/>
+      <w:r>
+        <w:t xml:space="preserve">: A manually, randomly shaped network </w:t>
+      </w:r>
+      <w:r>
+        <w:rPr>
+          <w:noProof/>
+        </w:rPr>
+        <w:t xml:space="preserve">using a 180 degree sector angle. Note that it is strongly connected. If we refer to </w:t>
+      </w:r>
+      <w:r>
+        <w:rPr>
+          <w:noProof/>
+        </w:rPr>
+        <w:fldChar w:fldCharType="begin"/>
+      </w:r>
+      <w:r>
+        <w:rPr>
+          <w:noProof/>
+        </w:rPr>
+        <w:instrText xml:space="preserve"> REF _Ref310385341 \h </w:instrText>
+      </w:r>
+      <w:r>
+        <w:rPr>
+          <w:noProof/>
+        </w:rPr>
+      </w:r>
+      <w:r>
+        <w:rPr>
+          <w:noProof/>
+        </w:rPr>
+        <w:fldChar w:fldCharType="separate"/>
+      </w:r>
+      <w:r>
+        <w:t xml:space="preserve">Figure </w:t>
+      </w:r>
+      <w:r>
+        <w:rPr>
+          <w:noProof/>
+        </w:rPr>
+        <w:t>4</w:t>
+      </w:r>
+      <w:r>
+        <w:rPr>
+          <w:noProof/>
+        </w:rPr>
+        <w:fldChar w:fldCharType="end"/>
+      </w:r>
+      <w:r>
+        <w:rPr>
+          <w:noProof/>
+        </w:rPr>
+        <w:t xml:space="preserve"> we'll see that this is in fact a strongly connected graph of the omnidirectional counterpart.</w:t>
+      </w:r>
+    </w:p>
+    <w:p>
+      <w:pPr>
+        <w:keepNext/>
         <w:jc w:val="center"/>
       </w:pPr>
       <w:r>
@@ -871,9 +944,56 @@
         </w:drawing>
       </w:r>
     </w:p>
+    <w:p>
+      <w:pPr>
+        <w:pStyle w:val="Caption"/>
+        <w:jc w:val="center"/>
+      </w:pPr>
+      <w:bookmarkStart w:id="2" w:name="_Ref310385341"/>
+      <w:r>
+        <w:t xml:space="preserve">Figure </w:t>
+      </w:r>
+      <w:fldSimple w:instr=" SEQ Figure \* ARABIC ">
+        <w:r>
+          <w:rPr>
+            <w:noProof/>
+          </w:rPr>
+          <w:t>4</w:t>
+        </w:r>
+      </w:fldSimple>
+      <w:bookmarkEnd w:id="2"/>
+      <w:r>
+        <w:t>:</w:t>
+      </w:r>
+      <w:r>
+        <w:t xml:space="preserve"> The omnidirectional graph of the network in </w:t>
+      </w:r>
+      <w:r>
+        <w:fldChar w:fldCharType="begin"/>
+      </w:r>
+      <w:r>
+        <w:instrText xml:space="preserve"> REF _Ref310385406 \h </w:instrText>
+      </w:r>
+      <w:r>
+        <w:fldChar w:fldCharType="separate"/>
+      </w:r>
+      <w:r>
+        <w:t xml:space="preserve">Figure </w:t>
+      </w:r>
+      <w:r>
+        <w:rPr>
+          <w:noProof/>
+        </w:rPr>
+        <w:t>3</w:t>
+      </w:r>
+      <w:r>
+        <w:fldChar w:fldCharType="end"/>
+      </w:r>
+    </w:p>
     <w:p/>
     <w:p>
       <w:pPr>
+        <w:keepNext/>
         <w:jc w:val="center"/>
       </w:pPr>
       <w:r>
@@ -929,12 +1049,59 @@
     </w:p>
     <w:p>
       <w:pPr>
+        <w:pStyle w:val="Caption"/>
+      </w:pPr>
+      <w:bookmarkStart w:id="3" w:name="_Ref310385747"/>
+      <w:r>
+        <w:t xml:space="preserve">Figure </w:t>
+      </w:r>
+      <w:fldSimple w:instr=" SEQ Figure \* ARABIC ">
+        <w:r>
+          <w:rPr>
+            <w:noProof/>
+          </w:rPr>
+          <w:t>5</w:t>
+        </w:r>
+      </w:fldSimple>
+      <w:bookmarkEnd w:id="3"/>
+      <w:r>
+        <w:t xml:space="preserve">: When contrasted to </w:t>
+      </w:r>
+      <w:r>
+        <w:fldChar w:fldCharType="begin"/>
+      </w:r>
+      <w:r>
+        <w:instrText xml:space="preserve"> REF _Ref310385644 \h </w:instrText>
+      </w:r>
+      <w:r>
+        <w:fldChar w:fldCharType="separate"/>
+      </w:r>
+      <w:r>
+        <w:t xml:space="preserve">Figure </w:t>
+      </w:r>
+      <w:r>
+        <w:rPr>
+          <w:noProof/>
+        </w:rPr>
+        <w:t>6</w:t>
+      </w:r>
+      <w:r>
+        <w:fldChar w:fldCharType="end"/>
+      </w:r>
+      <w:r>
+        <w:t xml:space="preserve"> shows how a range change for a given sector angle can affect your connectivity. With a difference of 50 units (randomly chosen difference) these two graphs differ in connectivity.</w:t>
+      </w:r>
+    </w:p>
+    <w:p>
+      <w:pPr>
+        <w:keepNext/>
         <w:jc w:val="center"/>
       </w:pPr>
       <w:r>
         <w:rPr>
           <w:noProof/>
         </w:rPr>
+        <w:lastRenderedPageBreak/>
         <w:drawing>
           <wp:inline distT="0" distB="0" distL="0" distR="0">
             <wp:extent cx="3915966" cy="2409825"/>
@@ -984,13 +1151,59 @@
     </w:p>
     <w:p>
       <w:pPr>
+        <w:pStyle w:val="Caption"/>
         <w:jc w:val="center"/>
       </w:pPr>
+      <w:bookmarkStart w:id="4" w:name="_Ref310385644"/>
+      <w:r>
+        <w:t xml:space="preserve">Figure </w:t>
+      </w:r>
+      <w:fldSimple w:instr=" SEQ Figure \* ARABIC ">
+        <w:r>
+          <w:rPr>
+            <w:noProof/>
+          </w:rPr>
+          <w:t>6</w:t>
+        </w:r>
+      </w:fldSimple>
+      <w:bookmarkEnd w:id="4"/>
+      <w:r>
+        <w:t>:</w:t>
+      </w:r>
+      <w:r>
+        <w:t xml:space="preserve"> Refer to </w:t>
+      </w:r>
+      <w:r>
+        <w:fldChar w:fldCharType="begin"/>
+      </w:r>
+      <w:r>
+        <w:instrText xml:space="preserve"> REF _Ref310385747 \h </w:instrText>
+      </w:r>
+      <w:r>
+        <w:fldChar w:fldCharType="separate"/>
+      </w:r>
+      <w:r>
+        <w:t xml:space="preserve">Figure </w:t>
+      </w:r>
       <w:r>
         <w:rPr>
           <w:noProof/>
         </w:rPr>
-        <w:lastRenderedPageBreak/>
+        <w:t>5</w:t>
+      </w:r>
+      <w:r>
+        <w:fldChar w:fldCharType="end"/>
+      </w:r>
+    </w:p>
+    <w:p>
+      <w:pPr>
+        <w:keepNext/>
+        <w:jc w:val="center"/>
+      </w:pPr>
+      <w:r>
+        <w:rPr>
+          <w:noProof/>
+        </w:rPr>
         <w:drawing>
           <wp:inline distT="0" distB="0" distL="0" distR="0">
             <wp:extent cx="3686108" cy="2514600"/>
@@ -1040,6 +1253,27 @@
     </w:p>
     <w:p>
       <w:pPr>
+        <w:pStyle w:val="Caption"/>
+        <w:jc w:val="center"/>
+      </w:pPr>
+      <w:r>
+        <w:t xml:space="preserve">Figure </w:t>
+      </w:r>
+      <w:fldSimple w:instr=" SEQ Figure \* ARABIC ">
+        <w:r>
+          <w:rPr>
+            <w:noProof/>
+          </w:rPr>
+          <w:t>7</w:t>
+        </w:r>
+      </w:fldSimple>
+      <w:r>
+        <w:t>:</w:t>
+      </w:r>
+    </w:p>
+    <w:p>
+      <w:pPr>
+        <w:keepNext/>
         <w:jc w:val="center"/>
       </w:pPr>
       <w:r>
@@ -1095,12 +1329,34 @@
     </w:p>
     <w:p>
       <w:pPr>
+        <w:pStyle w:val="Caption"/>
         <w:jc w:val="center"/>
       </w:pPr>
       <w:r>
+        <w:t xml:space="preserve">Figure </w:t>
+      </w:r>
+      <w:fldSimple w:instr=" SEQ Figure \* ARABIC ">
+        <w:r>
+          <w:rPr>
+            <w:noProof/>
+          </w:rPr>
+          <w:t>8</w:t>
+        </w:r>
+      </w:fldSimple>
+      <w:r>
+        <w:t>:</w:t>
+      </w:r>
+    </w:p>
+    <w:p>
+      <w:pPr>
+        <w:keepNext/>
+        <w:jc w:val="center"/>
+      </w:pPr>
+      <w:r>
         <w:rPr>
           <w:noProof/>
         </w:rPr>
+        <w:lastRenderedPageBreak/>
         <w:drawing>
           <wp:inline distT="0" distB="0" distL="0" distR="0">
             <wp:extent cx="3654677" cy="2733675"/>
@@ -1150,13 +1406,33 @@
     </w:p>
     <w:p>
       <w:pPr>
+        <w:pStyle w:val="Caption"/>
         <w:jc w:val="center"/>
       </w:pPr>
       <w:r>
+        <w:t xml:space="preserve">Figure </w:t>
+      </w:r>
+      <w:fldSimple w:instr=" SEQ Figure \* ARABIC ">
+        <w:r>
+          <w:rPr>
+            <w:noProof/>
+          </w:rPr>
+          <w:t>9</w:t>
+        </w:r>
+      </w:fldSimple>
+      <w:r>
+        <w:t>:</w:t>
+      </w:r>
+    </w:p>
+    <w:p>
+      <w:pPr>
+        <w:keepNext/>
+        <w:jc w:val="center"/>
+      </w:pPr>
+      <w:r>
         <w:rPr>
           <w:noProof/>
         </w:rPr>
-        <w:lastRenderedPageBreak/>
         <w:drawing>
           <wp:inline distT="0" distB="0" distL="0" distR="0">
             <wp:extent cx="3743325" cy="1640333"/>
@@ -1202,6 +1478,26 @@
             </a:graphic>
           </wp:inline>
         </w:drawing>
+      </w:r>
+    </w:p>
+    <w:p>
+      <w:pPr>
+        <w:pStyle w:val="Caption"/>
+        <w:jc w:val="center"/>
+      </w:pPr>
+      <w:r>
+        <w:t xml:space="preserve">Figure </w:t>
+      </w:r>
+      <w:fldSimple w:instr=" SEQ Figure \* ARABIC ">
+        <w:r>
+          <w:rPr>
+            <w:noProof/>
+          </w:rPr>
+          <w:t>10</w:t>
+        </w:r>
+      </w:fldSimple>
+      <w:r>
+        <w:t>:</w:t>
       </w:r>
     </w:p>
     <w:p>
@@ -1885,7 +2181,7 @@
 </file>
 
 <file path=customXml/itemProps1.xml><?xml version="1.0" encoding="utf-8"?>
-<ds:datastoreItem xmlns:ds="http://schemas.openxmlformats.org/officeDocument/2006/customXml" ds:itemID="{22F144AB-A8EC-4B03-AB79-91AC4BCDE8FA}">
+<ds:datastoreItem xmlns:ds="http://schemas.openxmlformats.org/officeDocument/2006/customXml" ds:itemID="{9080A3C4-3138-4335-967E-30144AE7D34C}">
   <ds:schemaRefs>
     <ds:schemaRef ds:uri="http://schemas.openxmlformats.org/officeDocument/2006/bibliography"/>
   </ds:schemaRefs>

</xml_diff>

<commit_message>
Finished the test cases section.
</commit_message>
<xml_diff>
--- a/doc/Project Report.docx
+++ b/doc/Project Report.docx
@@ -489,25 +489,95 @@
     <w:p>
       <w:r>
         <w:tab/>
-        <w:t xml:space="preserve">Computing the network diameter ratio is a lot simpler thanks to the JGraphT library. To compute the network diameter ratio we create two instances of the class </w:t>
-      </w:r>
+        <w:t xml:space="preserve">Computing the network diameter ratio is </w:t>
+      </w:r>
+      <w:r>
+        <w:t>quite</w:t>
+      </w:r>
+      <w:r>
+        <w:t xml:space="preserve"> simple thanks to the JGraphT library. To compute the network diameter ratio we create two instances of the class </w:t>
+      </w:r>
+      <w:proofErr w:type="spellStart"/>
       <w:r>
         <w:rPr>
           <w:i/>
         </w:rPr>
         <w:t>FloydWarshallShortestPath</w:t>
       </w:r>
-      <w:r>
-        <w:t xml:space="preserve">, one with the Transmission Graph passed into the constructor and one with the Proximity Graph passed into the constructor. We then call </w:t>
-      </w:r>
+      <w:proofErr w:type="spellEnd"/>
       <w:r>
         <w:rPr>
           <w:i/>
         </w:rPr>
-        <w:t>getDiameter()</w:t>
-      </w:r>
-      <w:r>
-        <w:t xml:space="preserve"> on both of those instances and divide the Transmission Graph diameter by the Proximity Graph diameter.</w:t>
+        <w:t xml:space="preserve"> </w:t>
+      </w:r>
+      <w:r>
+        <w:t>(FWSP)</w:t>
+      </w:r>
+      <w:r>
+        <w:t xml:space="preserve">, one with the Transmission Graph passed into the constructor and one with the Proximity Graph passed into the constructor. We then </w:t>
+      </w:r>
+      <w:r>
+        <w:t xml:space="preserve">iterate over the set of vertices and for each vertex, we call </w:t>
+      </w:r>
+      <w:proofErr w:type="gramStart"/>
+      <w:r>
+        <w:rPr>
+          <w:i/>
+        </w:rPr>
+        <w:t>getShortestPaths</w:t>
+      </w:r>
+      <w:r>
+        <w:rPr>
+          <w:i/>
+        </w:rPr>
+        <w:t>(</w:t>
+      </w:r>
+      <w:proofErr w:type="gramEnd"/>
+      <w:r>
+        <w:rPr>
+          <w:i/>
+        </w:rPr>
+        <w:t>)</w:t>
+      </w:r>
+      <w:r>
+        <w:t xml:space="preserve"> on both </w:t>
+      </w:r>
+      <w:r>
+        <w:t xml:space="preserve">graphs’ </w:t>
+      </w:r>
+      <w:r>
+        <w:t>instances</w:t>
+      </w:r>
+      <w:r>
+        <w:t xml:space="preserve"> </w:t>
+      </w:r>
+      <w:r>
+        <w:t>of FWSP</w:t>
+      </w:r>
+      <w:r>
+        <w:t>(which returns a list of all of the shortest paths</w:t>
+      </w:r>
+      <w:r>
+        <w:t xml:space="preserve"> from that vertex so we need to go through all of the vertices and combine the results</w:t>
+      </w:r>
+      <w:r>
+        <w:t xml:space="preserve">). We then iterate over </w:t>
+      </w:r>
+      <w:r>
+        <w:t>our</w:t>
+      </w:r>
+      <w:r>
+        <w:t xml:space="preserve"> lists of shortest paths and keep track of the sizes of the largest edge sets of each type of graph (the number of edges in the edge sets in this case represent the number of hops to travel between the two vertices in question</w:t>
+      </w:r>
+      <w:r>
+        <w:t xml:space="preserve"> and so the largest edge set count is the diameter of the network</w:t>
+      </w:r>
+      <w:r>
+        <w:t>). Finally to get our ratio we</w:t>
+      </w:r>
+      <w:r>
+        <w:t xml:space="preserve"> divide the Transmission Graph diameter by the Proximity Graph diameter.</w:t>
       </w:r>
     </w:p>
     <w:p>
@@ -516,10 +586,10 @@
         <w:t xml:space="preserve">It should also be stated that computing the hop count and the shortest paths in these graphs were also done for us by the </w:t>
       </w:r>
       <w:r>
-        <w:rPr>
-          <w:i/>
-        </w:rPr>
-        <w:t xml:space="preserve">FloydWarshallShortestPath </w:t>
+        <w:t>FWSP</w:t>
+      </w:r>
+      <w:r>
+        <w:t xml:space="preserve"> </w:t>
       </w:r>
       <w:r>
         <w:t>class</w:t>
@@ -528,7 +598,14 @@
         <w:t>.</w:t>
       </w:r>
     </w:p>
-    <w:p/>
+    <w:p>
+      <w:pPr>
+        <w:pStyle w:val="Heading2"/>
+      </w:pPr>
+      <w:r>
+        <w:t>Comparison Results</w:t>
+      </w:r>
+    </w:p>
     <w:p>
       <w:pPr>
         <w:pStyle w:val="Heading2"/>
@@ -587,6 +664,158 @@
     </w:p>
     <w:p>
       <w:pPr>
+        <w:pStyle w:val="Caption"/>
+        <w:keepNext/>
+      </w:pPr>
+      <w:r>
+        <w:t xml:space="preserve">Table </w:t>
+      </w:r>
+      <w:fldSimple w:instr=" SEQ Table \* ARABIC ">
+        <w:r>
+          <w:rPr>
+            <w:noProof/>
+          </w:rPr>
+          <w:t>1</w:t>
+        </w:r>
+      </w:fldSimple>
+      <w:r>
+        <w:t>: Test 1</w:t>
+      </w:r>
+    </w:p>
+    <w:tbl>
+      <w:tblPr>
+        <w:tblStyle w:val="TableGrid"/>
+        <w:tblW w:w="0" w:type="auto"/>
+        <w:tblLook w:val="04A0"/>
+      </w:tblPr>
+      <w:tblGrid>
+        <w:gridCol w:w="1818"/>
+        <w:gridCol w:w="7758"/>
+      </w:tblGrid>
+      <w:tr>
+        <w:tc>
+          <w:tcPr>
+            <w:tcW w:w="1818" w:type="dxa"/>
+          </w:tcPr>
+          <w:p>
+            <w:pPr>
+              <w:rPr>
+                <w:b/>
+              </w:rPr>
+            </w:pPr>
+            <w:r>
+              <w:rPr>
+                <w:b/>
+              </w:rPr>
+              <w:t>Objectives</w:t>
+            </w:r>
+          </w:p>
+        </w:tc>
+        <w:tc>
+          <w:tcPr>
+            <w:tcW w:w="7758" w:type="dxa"/>
+          </w:tcPr>
+          <w:p>
+            <w:r>
+              <w:t>Determine whether or not our implementation’s results matched the behavior described in the class notes for directed antennae with a sector angle of 180 degrees and compare this to the omnidirectional version</w:t>
+            </w:r>
+          </w:p>
+        </w:tc>
+      </w:tr>
+      <w:tr>
+        <w:tc>
+          <w:tcPr>
+            <w:tcW w:w="1818" w:type="dxa"/>
+          </w:tcPr>
+          <w:p>
+            <w:pPr>
+              <w:rPr>
+                <w:b/>
+              </w:rPr>
+            </w:pPr>
+            <w:r>
+              <w:rPr>
+                <w:b/>
+              </w:rPr>
+              <w:t>Expected Results</w:t>
+            </w:r>
+          </w:p>
+        </w:tc>
+        <w:tc>
+          <w:tcPr>
+            <w:tcW w:w="7758" w:type="dxa"/>
+          </w:tcPr>
+          <w:p>
+            <w:r>
+              <w:t>We expected it to match and that is indeed what we saw</w:t>
+            </w:r>
+          </w:p>
+        </w:tc>
+      </w:tr>
+      <w:tr>
+        <w:tc>
+          <w:tcPr>
+            <w:tcW w:w="1818" w:type="dxa"/>
+          </w:tcPr>
+          <w:p>
+            <w:pPr>
+              <w:rPr>
+                <w:b/>
+              </w:rPr>
+            </w:pPr>
+            <w:r>
+              <w:rPr>
+                <w:b/>
+              </w:rPr>
+              <w:lastRenderedPageBreak/>
+              <w:t>Conditions</w:t>
+            </w:r>
+          </w:p>
+        </w:tc>
+        <w:tc>
+          <w:tcPr>
+            <w:tcW w:w="7758" w:type="dxa"/>
+          </w:tcPr>
+          <w:p>
+            <w:r>
+              <w:t>The formed line has to be very close to being straight, sector angle 180 degrees</w:t>
+            </w:r>
+          </w:p>
+        </w:tc>
+      </w:tr>
+      <w:tr>
+        <w:tc>
+          <w:tcPr>
+            <w:tcW w:w="1818" w:type="dxa"/>
+          </w:tcPr>
+          <w:p>
+            <w:pPr>
+              <w:rPr>
+                <w:b/>
+              </w:rPr>
+            </w:pPr>
+            <w:r>
+              <w:rPr>
+                <w:b/>
+              </w:rPr>
+              <w:t>Assumptions</w:t>
+            </w:r>
+          </w:p>
+        </w:tc>
+        <w:tc>
+          <w:tcPr>
+            <w:tcW w:w="7758" w:type="dxa"/>
+          </w:tcPr>
+          <w:p>
+            <w:r>
+              <w:t>Same range and sector angle for all sensors</w:t>
+            </w:r>
+          </w:p>
+        </w:tc>
+      </w:tr>
+    </w:tbl>
+    <w:p>
+      <w:pPr>
         <w:keepNext/>
         <w:jc w:val="center"/>
       </w:pPr>
@@ -594,7 +823,6 @@
         <w:rPr>
           <w:noProof/>
         </w:rPr>
-        <w:lastRenderedPageBreak/>
         <w:drawing>
           <wp:inline distT="0" distB="0" distL="0" distR="0">
             <wp:extent cx="4762500" cy="1953846"/>
@@ -762,6 +990,186 @@
     </w:p>
     <w:p>
       <w:pPr>
+        <w:pStyle w:val="Caption"/>
+        <w:keepNext/>
+      </w:pPr>
+      <w:r>
+        <w:t xml:space="preserve">Table </w:t>
+      </w:r>
+      <w:fldSimple w:instr=" SEQ Table \* ARABIC ">
+        <w:r>
+          <w:rPr>
+            <w:noProof/>
+          </w:rPr>
+          <w:t>2</w:t>
+        </w:r>
+      </w:fldSimple>
+      <w:r>
+        <w:t>: Test 2</w:t>
+      </w:r>
+    </w:p>
+    <w:tbl>
+      <w:tblPr>
+        <w:tblStyle w:val="TableGrid"/>
+        <w:tblW w:w="0" w:type="auto"/>
+        <w:tblLook w:val="04A0"/>
+      </w:tblPr>
+      <w:tblGrid>
+        <w:gridCol w:w="1818"/>
+        <w:gridCol w:w="7758"/>
+      </w:tblGrid>
+      <w:tr>
+        <w:tc>
+          <w:tcPr>
+            <w:tcW w:w="1818" w:type="dxa"/>
+          </w:tcPr>
+          <w:p>
+            <w:pPr>
+              <w:rPr>
+                <w:b/>
+              </w:rPr>
+            </w:pPr>
+            <w:r>
+              <w:rPr>
+                <w:b/>
+              </w:rPr>
+              <w:t>Objectives</w:t>
+            </w:r>
+          </w:p>
+        </w:tc>
+        <w:tc>
+          <w:tcPr>
+            <w:tcW w:w="7758" w:type="dxa"/>
+          </w:tcPr>
+          <w:p>
+            <w:r>
+              <w:t>Testing the algorithm on a more complex graph shape, ensuring proper antennae orientation without needing to change the sector angle</w:t>
+            </w:r>
+          </w:p>
+        </w:tc>
+      </w:tr>
+      <w:tr>
+        <w:tc>
+          <w:tcPr>
+            <w:tcW w:w="1818" w:type="dxa"/>
+          </w:tcPr>
+          <w:p>
+            <w:pPr>
+              <w:rPr>
+                <w:b/>
+              </w:rPr>
+            </w:pPr>
+            <w:r>
+              <w:rPr>
+                <w:b/>
+              </w:rPr>
+              <w:t>Expected Results</w:t>
+            </w:r>
+          </w:p>
+        </w:tc>
+        <w:tc>
+          <w:tcPr>
+            <w:tcW w:w="7758" w:type="dxa"/>
+          </w:tcPr>
+          <w:p>
+            <w:r>
+              <w:t>If t</w:t>
+            </w:r>
+            <w:r>
+              <w:t>here exists a placing of sensors into a complex shape such that the oriented graph is strongly connected</w:t>
+            </w:r>
+            <w:r>
+              <w:t>, the algorithm will be able to properly orient the antennae and.</w:t>
+            </w:r>
+            <w:r>
+              <w:t xml:space="preserve"> </w:t>
+            </w:r>
+            <w:r>
+              <w:t>W</w:t>
+            </w:r>
+            <w:r>
+              <w:t>hen the sensors are spread out</w:t>
+            </w:r>
+            <w:r>
+              <w:t xml:space="preserve">, the directed graph </w:t>
+            </w:r>
+            <w:r>
+              <w:t xml:space="preserve">looks like the omnidirectional graph. Note that there are many </w:t>
+            </w:r>
+            <w:proofErr w:type="spellStart"/>
+            <w:r>
+              <w:t>placings</w:t>
+            </w:r>
+            <w:proofErr w:type="spellEnd"/>
+            <w:r>
+              <w:t xml:space="preserve"> that would result in a graph that is not strongly connected.</w:t>
+            </w:r>
+          </w:p>
+        </w:tc>
+      </w:tr>
+      <w:tr>
+        <w:tc>
+          <w:tcPr>
+            <w:tcW w:w="1818" w:type="dxa"/>
+          </w:tcPr>
+          <w:p>
+            <w:pPr>
+              <w:rPr>
+                <w:b/>
+              </w:rPr>
+            </w:pPr>
+            <w:r>
+              <w:rPr>
+                <w:b/>
+              </w:rPr>
+              <w:t>Conditions</w:t>
+            </w:r>
+          </w:p>
+        </w:tc>
+        <w:tc>
+          <w:tcPr>
+            <w:tcW w:w="7758" w:type="dxa"/>
+          </w:tcPr>
+          <w:p>
+            <w:r>
+              <w:t>The vertices have to be placed such that they should be strongly connected so the user needs to be able to figure that out and verify the result of the algorithm</w:t>
+            </w:r>
+          </w:p>
+        </w:tc>
+      </w:tr>
+      <w:tr>
+        <w:tc>
+          <w:tcPr>
+            <w:tcW w:w="1818" w:type="dxa"/>
+          </w:tcPr>
+          <w:p>
+            <w:pPr>
+              <w:rPr>
+                <w:b/>
+              </w:rPr>
+            </w:pPr>
+            <w:r>
+              <w:rPr>
+                <w:b/>
+              </w:rPr>
+              <w:t>Assumptions</w:t>
+            </w:r>
+          </w:p>
+        </w:tc>
+        <w:tc>
+          <w:tcPr>
+            <w:tcW w:w="7758" w:type="dxa"/>
+          </w:tcPr>
+          <w:p>
+            <w:r>
+              <w:t>Same range and sector angle for all sensors</w:t>
+            </w:r>
+          </w:p>
+        </w:tc>
+      </w:tr>
+    </w:tbl>
+    <w:p>
+      <w:pPr>
         <w:keepNext/>
         <w:jc w:val="center"/>
       </w:pPr>
@@ -769,6 +1177,7 @@
         <w:rPr>
           <w:noProof/>
         </w:rPr>
+        <w:lastRenderedPageBreak/>
         <w:drawing>
           <wp:inline distT="0" distB="0" distL="0" distR="0">
             <wp:extent cx="3786063" cy="2333625"/>
@@ -896,7 +1305,6 @@
         <w:rPr>
           <w:noProof/>
         </w:rPr>
-        <w:lastRenderedPageBreak/>
         <w:drawing>
           <wp:inline distT="0" distB="0" distL="0" distR="0">
             <wp:extent cx="4016913" cy="2514600"/>
@@ -993,6 +1401,157 @@
     <w:p/>
     <w:p>
       <w:pPr>
+        <w:pStyle w:val="Caption"/>
+        <w:keepNext/>
+      </w:pPr>
+      <w:r>
+        <w:t xml:space="preserve">Table </w:t>
+      </w:r>
+      <w:fldSimple w:instr=" SEQ Table \* ARABIC ">
+        <w:r>
+          <w:rPr>
+            <w:noProof/>
+          </w:rPr>
+          <w:t>3</w:t>
+        </w:r>
+      </w:fldSimple>
+      <w:r>
+        <w:t>: Test 3</w:t>
+      </w:r>
+    </w:p>
+    <w:tbl>
+      <w:tblPr>
+        <w:tblStyle w:val="TableGrid"/>
+        <w:tblW w:w="0" w:type="auto"/>
+        <w:tblLook w:val="04A0"/>
+      </w:tblPr>
+      <w:tblGrid>
+        <w:gridCol w:w="1818"/>
+        <w:gridCol w:w="7758"/>
+      </w:tblGrid>
+      <w:tr>
+        <w:tc>
+          <w:tcPr>
+            <w:tcW w:w="1818" w:type="dxa"/>
+          </w:tcPr>
+          <w:p>
+            <w:pPr>
+              <w:rPr>
+                <w:b/>
+              </w:rPr>
+            </w:pPr>
+            <w:r>
+              <w:rPr>
+                <w:b/>
+              </w:rPr>
+              <w:t>Objectives</w:t>
+            </w:r>
+          </w:p>
+        </w:tc>
+        <w:tc>
+          <w:tcPr>
+            <w:tcW w:w="7758" w:type="dxa"/>
+          </w:tcPr>
+          <w:p>
+            <w:r>
+              <w:t>Test the effects of altering the sector angle and range</w:t>
+            </w:r>
+          </w:p>
+        </w:tc>
+      </w:tr>
+      <w:tr>
+        <w:tc>
+          <w:tcPr>
+            <w:tcW w:w="1818" w:type="dxa"/>
+          </w:tcPr>
+          <w:p>
+            <w:pPr>
+              <w:rPr>
+                <w:b/>
+              </w:rPr>
+            </w:pPr>
+            <w:r>
+              <w:rPr>
+                <w:b/>
+              </w:rPr>
+              <w:t>Expected Results</w:t>
+            </w:r>
+          </w:p>
+        </w:tc>
+        <w:tc>
+          <w:tcPr>
+            <w:tcW w:w="7758" w:type="dxa"/>
+          </w:tcPr>
+          <w:p>
+            <w:r>
+              <w:t>Changing just one of these can connect or disconnect your directed graph and changing both may have the effect of preserving the connectivity status. We expect the algorithm to properly orient the sensors.</w:t>
+            </w:r>
+          </w:p>
+        </w:tc>
+      </w:tr>
+      <w:tr>
+        <w:tc>
+          <w:tcPr>
+            <w:tcW w:w="1818" w:type="dxa"/>
+          </w:tcPr>
+          <w:p>
+            <w:pPr>
+              <w:rPr>
+                <w:b/>
+              </w:rPr>
+            </w:pPr>
+            <w:r>
+              <w:rPr>
+                <w:b/>
+              </w:rPr>
+              <w:t>Conditions</w:t>
+            </w:r>
+          </w:p>
+        </w:tc>
+        <w:tc>
+          <w:tcPr>
+            <w:tcW w:w="7758" w:type="dxa"/>
+          </w:tcPr>
+          <w:p>
+            <w:r>
+              <w:t>The user needs to be able to figure out the connectivity of the graph and verify the result of the algorithm</w:t>
+            </w:r>
+          </w:p>
+        </w:tc>
+      </w:tr>
+      <w:tr>
+        <w:tc>
+          <w:tcPr>
+            <w:tcW w:w="1818" w:type="dxa"/>
+          </w:tcPr>
+          <w:p>
+            <w:pPr>
+              <w:rPr>
+                <w:b/>
+              </w:rPr>
+            </w:pPr>
+            <w:r>
+              <w:rPr>
+                <w:b/>
+              </w:rPr>
+              <w:t>Assumptions</w:t>
+            </w:r>
+          </w:p>
+        </w:tc>
+        <w:tc>
+          <w:tcPr>
+            <w:tcW w:w="7758" w:type="dxa"/>
+          </w:tcPr>
+          <w:p>
+            <w:r>
+              <w:t>Same range and sector angle for all sensors in a trial</w:t>
+            </w:r>
+          </w:p>
+        </w:tc>
+      </w:tr>
+    </w:tbl>
+    <w:p>
+      <w:pPr>
         <w:keepNext/>
         <w:jc w:val="center"/>
       </w:pPr>
@@ -1000,6 +1559,7 @@
         <w:rPr>
           <w:noProof/>
         </w:rPr>
+        <w:lastRenderedPageBreak/>
         <w:drawing>
           <wp:inline distT="0" distB="0" distL="0" distR="0">
             <wp:extent cx="3798858" cy="2581275"/>
@@ -1101,7 +1661,6 @@
         <w:rPr>
           <w:noProof/>
         </w:rPr>
-        <w:lastRenderedPageBreak/>
         <w:drawing>
           <wp:inline distT="0" distB="0" distL="0" distR="0">
             <wp:extent cx="3915966" cy="2409825"/>
@@ -1197,6 +1756,157 @@
     </w:p>
     <w:p>
       <w:pPr>
+        <w:pStyle w:val="Caption"/>
+        <w:keepNext/>
+      </w:pPr>
+      <w:r>
+        <w:t xml:space="preserve">Table </w:t>
+      </w:r>
+      <w:fldSimple w:instr=" SEQ Table \* ARABIC ">
+        <w:r>
+          <w:rPr>
+            <w:noProof/>
+          </w:rPr>
+          <w:t>4</w:t>
+        </w:r>
+      </w:fldSimple>
+      <w:r>
+        <w:t>: Test 4</w:t>
+      </w:r>
+    </w:p>
+    <w:tbl>
+      <w:tblPr>
+        <w:tblStyle w:val="TableGrid"/>
+        <w:tblW w:w="0" w:type="auto"/>
+        <w:tblLook w:val="04A0"/>
+      </w:tblPr>
+      <w:tblGrid>
+        <w:gridCol w:w="1818"/>
+        <w:gridCol w:w="7758"/>
+      </w:tblGrid>
+      <w:tr>
+        <w:tc>
+          <w:tcPr>
+            <w:tcW w:w="1818" w:type="dxa"/>
+          </w:tcPr>
+          <w:p>
+            <w:pPr>
+              <w:rPr>
+                <w:b/>
+              </w:rPr>
+            </w:pPr>
+            <w:r>
+              <w:rPr>
+                <w:b/>
+              </w:rPr>
+              <w:t>Objectives</w:t>
+            </w:r>
+          </w:p>
+        </w:tc>
+        <w:tc>
+          <w:tcPr>
+            <w:tcW w:w="7758" w:type="dxa"/>
+          </w:tcPr>
+          <w:p>
+            <w:r>
+              <w:t>Test the algorithm output when the sector angle is 360 degrees</w:t>
+            </w:r>
+          </w:p>
+        </w:tc>
+      </w:tr>
+      <w:tr>
+        <w:tc>
+          <w:tcPr>
+            <w:tcW w:w="1818" w:type="dxa"/>
+          </w:tcPr>
+          <w:p>
+            <w:pPr>
+              <w:rPr>
+                <w:b/>
+              </w:rPr>
+            </w:pPr>
+            <w:r>
+              <w:rPr>
+                <w:b/>
+              </w:rPr>
+              <w:t>Expected Results</w:t>
+            </w:r>
+          </w:p>
+        </w:tc>
+        <w:tc>
+          <w:tcPr>
+            <w:tcW w:w="7758" w:type="dxa"/>
+          </w:tcPr>
+          <w:p>
+            <w:r>
+              <w:t>The algorithm should produce a graph that very closely resembles the omnidirectional counterpart when the sector angle is 360 degrees</w:t>
+            </w:r>
+          </w:p>
+        </w:tc>
+      </w:tr>
+      <w:tr>
+        <w:tc>
+          <w:tcPr>
+            <w:tcW w:w="1818" w:type="dxa"/>
+          </w:tcPr>
+          <w:p>
+            <w:pPr>
+              <w:rPr>
+                <w:b/>
+              </w:rPr>
+            </w:pPr>
+            <w:r>
+              <w:rPr>
+                <w:b/>
+              </w:rPr>
+              <w:t>Conditions</w:t>
+            </w:r>
+          </w:p>
+        </w:tc>
+        <w:tc>
+          <w:tcPr>
+            <w:tcW w:w="7758" w:type="dxa"/>
+          </w:tcPr>
+          <w:p>
+            <w:r>
+              <w:t>The sector angle is 360 degrees</w:t>
+            </w:r>
+          </w:p>
+        </w:tc>
+      </w:tr>
+      <w:tr>
+        <w:tc>
+          <w:tcPr>
+            <w:tcW w:w="1818" w:type="dxa"/>
+          </w:tcPr>
+          <w:p>
+            <w:pPr>
+              <w:rPr>
+                <w:b/>
+              </w:rPr>
+            </w:pPr>
+            <w:r>
+              <w:rPr>
+                <w:b/>
+              </w:rPr>
+              <w:t>Assumptions</w:t>
+            </w:r>
+          </w:p>
+        </w:tc>
+        <w:tc>
+          <w:tcPr>
+            <w:tcW w:w="7758" w:type="dxa"/>
+          </w:tcPr>
+          <w:p>
+            <w:r>
+              <w:t>Same range and sector angle for all sensors</w:t>
+            </w:r>
+          </w:p>
+        </w:tc>
+      </w:tr>
+    </w:tbl>
+    <w:p>
+      <w:pPr>
         <w:keepNext/>
         <w:jc w:val="center"/>
       </w:pPr>
@@ -1204,6 +1914,7 @@
         <w:rPr>
           <w:noProof/>
         </w:rPr>
+        <w:lastRenderedPageBreak/>
         <w:drawing>
           <wp:inline distT="0" distB="0" distL="0" distR="0">
             <wp:extent cx="3686108" cy="2514600"/>
@@ -1254,8 +1965,8 @@
     <w:p>
       <w:pPr>
         <w:pStyle w:val="Caption"/>
-        <w:jc w:val="center"/>
-      </w:pPr>
+      </w:pPr>
+      <w:bookmarkStart w:id="5" w:name="_Ref310386705"/>
       <w:r>
         <w:t xml:space="preserve">Figure </w:t>
       </w:r>
@@ -1267,8 +1978,48 @@
           <w:t>7</w:t>
         </w:r>
       </w:fldSimple>
+      <w:bookmarkEnd w:id="5"/>
       <w:r>
         <w:t>:</w:t>
+      </w:r>
+      <w:r>
+        <w:t xml:space="preserve"> Another manually, randomly shaped omnidirectional graph. In some cases (this being one of them) the graph created by the orientation algorithm </w:t>
+      </w:r>
+      <w:r>
+        <w:t xml:space="preserve">when its sector angle is 360 degrees </w:t>
+      </w:r>
+      <w:r>
+        <w:t>(</w:t>
+      </w:r>
+      <w:r>
+        <w:fldChar w:fldCharType="begin"/>
+      </w:r>
+      <w:r>
+        <w:instrText xml:space="preserve"> REF _Ref310386608 \h </w:instrText>
+      </w:r>
+      <w:r>
+        <w:fldChar w:fldCharType="separate"/>
+      </w:r>
+      <w:r>
+        <w:t xml:space="preserve">Figure </w:t>
+      </w:r>
+      <w:r>
+        <w:rPr>
+          <w:noProof/>
+        </w:rPr>
+        <w:t>8</w:t>
+      </w:r>
+      <w:r>
+        <w:fldChar w:fldCharType="end"/>
+      </w:r>
+      <w:r>
+        <w:t>) will have edges in the same spots</w:t>
+      </w:r>
+      <w:r>
+        <w:t xml:space="preserve"> as the omnidirection version</w:t>
+      </w:r>
+      <w:r>
+        <w:t xml:space="preserve"> which helps us validate the result of the algorithm.</w:t>
       </w:r>
     </w:p>
     <w:p>
@@ -1332,6 +2083,7 @@
         <w:pStyle w:val="Caption"/>
         <w:jc w:val="center"/>
       </w:pPr>
+      <w:bookmarkStart w:id="6" w:name="_Ref310386608"/>
       <w:r>
         <w:t xml:space="preserve">Figure </w:t>
       </w:r>
@@ -1343,10 +2095,210 @@
           <w:t>8</w:t>
         </w:r>
       </w:fldSimple>
+      <w:bookmarkEnd w:id="6"/>
       <w:r>
         <w:t>:</w:t>
       </w:r>
-    </w:p>
+      <w:r>
+        <w:t xml:space="preserve"> Refer to </w:t>
+      </w:r>
+      <w:r>
+        <w:fldChar w:fldCharType="begin"/>
+      </w:r>
+      <w:r>
+        <w:instrText xml:space="preserve"> REF _Ref310386705 \h </w:instrText>
+      </w:r>
+      <w:r>
+        <w:fldChar w:fldCharType="separate"/>
+      </w:r>
+      <w:r>
+        <w:t xml:space="preserve">Figure </w:t>
+      </w:r>
+      <w:r>
+        <w:rPr>
+          <w:noProof/>
+        </w:rPr>
+        <w:t>7</w:t>
+      </w:r>
+      <w:r>
+        <w:fldChar w:fldCharType="end"/>
+      </w:r>
+    </w:p>
+    <w:p>
+      <w:pPr>
+        <w:pStyle w:val="Caption"/>
+        <w:keepNext/>
+      </w:pPr>
+      <w:r>
+        <w:t xml:space="preserve">Table </w:t>
+      </w:r>
+      <w:fldSimple w:instr=" SEQ Table \* ARABIC ">
+        <w:r>
+          <w:rPr>
+            <w:noProof/>
+          </w:rPr>
+          <w:t>5</w:t>
+        </w:r>
+      </w:fldSimple>
+      <w:r>
+        <w:t>: Test 5</w:t>
+      </w:r>
+    </w:p>
+    <w:tbl>
+      <w:tblPr>
+        <w:tblStyle w:val="TableGrid"/>
+        <w:tblW w:w="0" w:type="auto"/>
+        <w:tblLook w:val="04A0"/>
+      </w:tblPr>
+      <w:tblGrid>
+        <w:gridCol w:w="1818"/>
+        <w:gridCol w:w="7758"/>
+      </w:tblGrid>
+      <w:tr>
+        <w:tc>
+          <w:tcPr>
+            <w:tcW w:w="1818" w:type="dxa"/>
+          </w:tcPr>
+          <w:p>
+            <w:pPr>
+              <w:rPr>
+                <w:b/>
+              </w:rPr>
+            </w:pPr>
+            <w:r>
+              <w:rPr>
+                <w:b/>
+              </w:rPr>
+              <w:t>Objectives</w:t>
+            </w:r>
+          </w:p>
+        </w:tc>
+        <w:tc>
+          <w:tcPr>
+            <w:tcW w:w="7758" w:type="dxa"/>
+          </w:tcPr>
+          <w:p>
+            <w:r>
+              <w:t>Explore a case where the sector angle is 360 degrees but the algorithm output is noticeably different than the omnidirectional counterpart</w:t>
+            </w:r>
+          </w:p>
+        </w:tc>
+      </w:tr>
+      <w:tr>
+        <w:tc>
+          <w:tcPr>
+            <w:tcW w:w="1818" w:type="dxa"/>
+          </w:tcPr>
+          <w:p>
+            <w:pPr>
+              <w:rPr>
+                <w:b/>
+              </w:rPr>
+            </w:pPr>
+            <w:r>
+              <w:rPr>
+                <w:b/>
+              </w:rPr>
+              <w:t>Expected Results</w:t>
+            </w:r>
+          </w:p>
+        </w:tc>
+        <w:tc>
+          <w:tcPr>
+            <w:tcW w:w="7758" w:type="dxa"/>
+          </w:tcPr>
+          <w:p>
+            <w:r>
+              <w:t xml:space="preserve">This does not mean the algorithm is broken. In fact, it is an indication of it working. See </w:t>
+            </w:r>
+            <w:r>
+              <w:fldChar w:fldCharType="begin"/>
+            </w:r>
+            <w:r>
+              <w:instrText xml:space="preserve"> REF _Ref310386838 \h </w:instrText>
+            </w:r>
+            <w:r>
+              <w:fldChar w:fldCharType="separate"/>
+            </w:r>
+            <w:r>
+              <w:t xml:space="preserve">Figure </w:t>
+            </w:r>
+            <w:r>
+              <w:rPr>
+                <w:noProof/>
+              </w:rPr>
+              <w:t>10</w:t>
+            </w:r>
+            <w:r>
+              <w:fldChar w:fldCharType="end"/>
+            </w:r>
+            <w:r>
+              <w:t>’s caption for an explanation.</w:t>
+            </w:r>
+          </w:p>
+        </w:tc>
+      </w:tr>
+      <w:tr>
+        <w:tc>
+          <w:tcPr>
+            <w:tcW w:w="1818" w:type="dxa"/>
+          </w:tcPr>
+          <w:p>
+            <w:pPr>
+              <w:rPr>
+                <w:b/>
+              </w:rPr>
+            </w:pPr>
+            <w:r>
+              <w:rPr>
+                <w:b/>
+              </w:rPr>
+              <w:t>Conditions</w:t>
+            </w:r>
+          </w:p>
+        </w:tc>
+        <w:tc>
+          <w:tcPr>
+            <w:tcW w:w="7758" w:type="dxa"/>
+          </w:tcPr>
+          <w:p>
+            <w:r>
+              <w:t>Sector angle of 360 degrees</w:t>
+            </w:r>
+          </w:p>
+        </w:tc>
+      </w:tr>
+      <w:tr>
+        <w:tc>
+          <w:tcPr>
+            <w:tcW w:w="1818" w:type="dxa"/>
+          </w:tcPr>
+          <w:p>
+            <w:pPr>
+              <w:rPr>
+                <w:b/>
+              </w:rPr>
+            </w:pPr>
+            <w:r>
+              <w:rPr>
+                <w:b/>
+              </w:rPr>
+              <w:t>Assumptions</w:t>
+            </w:r>
+          </w:p>
+        </w:tc>
+        <w:tc>
+          <w:tcPr>
+            <w:tcW w:w="7758" w:type="dxa"/>
+          </w:tcPr>
+          <w:p>
+            <w:r>
+              <w:t>Same range and sector angle for all sensors</w:t>
+            </w:r>
+          </w:p>
+        </w:tc>
+      </w:tr>
+    </w:tbl>
     <w:p>
       <w:pPr>
         <w:keepNext/>
@@ -1407,8 +2359,8 @@
     <w:p>
       <w:pPr>
         <w:pStyle w:val="Caption"/>
-        <w:jc w:val="center"/>
-      </w:pPr>
+      </w:pPr>
+      <w:bookmarkStart w:id="7" w:name="_Ref310387062"/>
       <w:r>
         <w:t xml:space="preserve">Figure </w:t>
       </w:r>
@@ -1420,8 +2372,84 @@
           <w:t>9</w:t>
         </w:r>
       </w:fldSimple>
+      <w:bookmarkEnd w:id="7"/>
       <w:r>
         <w:t>:</w:t>
+      </w:r>
+      <w:r>
+        <w:t xml:space="preserve"> When viewed with </w:t>
+      </w:r>
+      <w:r>
+        <w:fldChar w:fldCharType="begin"/>
+      </w:r>
+      <w:r>
+        <w:instrText xml:space="preserve"> REF _Ref310386838 \h </w:instrText>
+      </w:r>
+      <w:r>
+        <w:fldChar w:fldCharType="separate"/>
+      </w:r>
+      <w:r>
+        <w:t xml:space="preserve">Figure </w:t>
+      </w:r>
+      <w:r>
+        <w:rPr>
+          <w:noProof/>
+        </w:rPr>
+        <w:t>10</w:t>
+      </w:r>
+      <w:r>
+        <w:fldChar w:fldCharType="end"/>
+      </w:r>
+      <w:r>
+        <w:t xml:space="preserve"> goes to show that the edges in the omnidirectional graph don’t always get mapped to the directed version as was sort of the case in </w:t>
+      </w:r>
+      <w:r>
+        <w:fldChar w:fldCharType="begin"/>
+      </w:r>
+      <w:r>
+        <w:instrText xml:space="preserve"> REF _Ref310386705 \h </w:instrText>
+      </w:r>
+      <w:r>
+        <w:fldChar w:fldCharType="separate"/>
+      </w:r>
+      <w:r>
+        <w:t xml:space="preserve">Figure </w:t>
+      </w:r>
+      <w:r>
+        <w:rPr>
+          <w:noProof/>
+        </w:rPr>
+        <w:t>7</w:t>
+      </w:r>
+      <w:r>
+        <w:fldChar w:fldCharType="end"/>
+      </w:r>
+      <w:r>
+        <w:t xml:space="preserve"> and </w:t>
+      </w:r>
+      <w:r>
+        <w:fldChar w:fldCharType="begin"/>
+      </w:r>
+      <w:r>
+        <w:instrText xml:space="preserve"> REF _Ref310386608 \h </w:instrText>
+      </w:r>
+      <w:r>
+        <w:fldChar w:fldCharType="separate"/>
+      </w:r>
+      <w:r>
+        <w:t xml:space="preserve">Figure </w:t>
+      </w:r>
+      <w:r>
+        <w:rPr>
+          <w:noProof/>
+        </w:rPr>
+        <w:t>8</w:t>
+      </w:r>
+      <w:r>
+        <w:fldChar w:fldCharType="end"/>
+      </w:r>
+      <w:r>
+        <w:t>.</w:t>
       </w:r>
     </w:p>
     <w:p>
@@ -1483,8 +2511,8 @@
     <w:p>
       <w:pPr>
         <w:pStyle w:val="Caption"/>
-        <w:jc w:val="center"/>
-      </w:pPr>
+      </w:pPr>
+      <w:bookmarkStart w:id="8" w:name="_Ref310386838"/>
       <w:r>
         <w:t xml:space="preserve">Figure </w:t>
       </w:r>
@@ -1496,14 +2524,37 @@
           <w:t>10</w:t>
         </w:r>
       </w:fldSimple>
+      <w:bookmarkEnd w:id="8"/>
       <w:r>
         <w:t>:</w:t>
       </w:r>
-    </w:p>
-    <w:p>
-      <w:pPr>
-        <w:jc w:val="center"/>
-      </w:pPr>
+      <w:r>
+        <w:t xml:space="preserve"> When we compare this graph to the one in </w:t>
+      </w:r>
+      <w:r>
+        <w:fldChar w:fldCharType="begin"/>
+      </w:r>
+      <w:r>
+        <w:instrText xml:space="preserve"> REF _Ref310387062 \h </w:instrText>
+      </w:r>
+      <w:r>
+        <w:fldChar w:fldCharType="separate"/>
+      </w:r>
+      <w:r>
+        <w:t xml:space="preserve">Figure </w:t>
+      </w:r>
+      <w:r>
+        <w:rPr>
+          <w:noProof/>
+        </w:rPr>
+        <w:t>9</w:t>
+      </w:r>
+      <w:r>
+        <w:fldChar w:fldCharType="end"/>
+      </w:r>
+      <w:r>
+        <w:t>, although it is still strongly connected, it doesn’t have all of the same edges. This is a direct consequence of the algorithm and happens because the only vertices for which we make a connection to everything within reach are the vertices in the matching whereas the omnidirectional graph connects each vertex to everything it can reach.</w:t>
+      </w:r>
     </w:p>
     <w:sectPr>
       <w:pgSz w:w="12240" w:h="15840"/>
@@ -1750,6 +2801,28 @@
       <w:szCs w:val="26"/>
     </w:rPr>
   </w:style>
+  <w:style w:type="paragraph" w:styleId="Heading3">
+    <w:name w:val="heading 3"/>
+    <w:basedOn w:val="Normal"/>
+    <w:next w:val="Normal"/>
+    <w:link w:val="Heading3Char"/>
+    <w:uiPriority w:val="9"/>
+    <w:unhideWhenUsed/>
+    <w:qFormat/>
+    <w:rsid w:val="001D5414"/>
+    <w:pPr>
+      <w:keepNext/>
+      <w:keepLines/>
+      <w:spacing w:before="200" w:after="0"/>
+      <w:outlineLvl w:val="2"/>
+    </w:pPr>
+    <w:rPr>
+      <w:rFonts w:asciiTheme="majorHAnsi" w:eastAsiaTheme="majorEastAsia" w:hAnsiTheme="majorHAnsi" w:cstheme="majorBidi"/>
+      <w:b/>
+      <w:bCs/>
+      <w:color w:val="4F81BD" w:themeColor="accent1"/>
+    </w:rPr>
+  </w:style>
   <w:style w:type="character" w:default="1" w:styleId="DefaultParagraphFont">
     <w:name w:val="Default Paragraph Font"/>
     <w:uiPriority w:val="1"/>
@@ -1888,6 +2961,45 @@
       <w:color w:val="4F81BD" w:themeColor="accent1"/>
       <w:sz w:val="18"/>
       <w:szCs w:val="18"/>
+    </w:rPr>
+  </w:style>
+  <w:style w:type="table" w:styleId="TableGrid">
+    <w:name w:val="Table Grid"/>
+    <w:basedOn w:val="TableNormal"/>
+    <w:uiPriority w:val="59"/>
+    <w:rsid w:val="002E22BD"/>
+    <w:pPr>
+      <w:spacing w:after="0" w:line="240" w:lineRule="auto"/>
+    </w:pPr>
+    <w:tblPr>
+      <w:tblInd w:w="0" w:type="dxa"/>
+      <w:tblBorders>
+        <w:top w:val="single" w:sz="4" w:space="0" w:color="auto"/>
+        <w:left w:val="single" w:sz="4" w:space="0" w:color="auto"/>
+        <w:bottom w:val="single" w:sz="4" w:space="0" w:color="auto"/>
+        <w:right w:val="single" w:sz="4" w:space="0" w:color="auto"/>
+        <w:insideH w:val="single" w:sz="4" w:space="0" w:color="auto"/>
+        <w:insideV w:val="single" w:sz="4" w:space="0" w:color="auto"/>
+      </w:tblBorders>
+      <w:tblCellMar>
+        <w:top w:w="0" w:type="dxa"/>
+        <w:left w:w="108" w:type="dxa"/>
+        <w:bottom w:w="0" w:type="dxa"/>
+        <w:right w:w="108" w:type="dxa"/>
+      </w:tblCellMar>
+    </w:tblPr>
+  </w:style>
+  <w:style w:type="character" w:customStyle="1" w:styleId="Heading3Char">
+    <w:name w:val="Heading 3 Char"/>
+    <w:basedOn w:val="DefaultParagraphFont"/>
+    <w:link w:val="Heading3"/>
+    <w:uiPriority w:val="9"/>
+    <w:rsid w:val="001D5414"/>
+    <w:rPr>
+      <w:rFonts w:asciiTheme="majorHAnsi" w:eastAsiaTheme="majorEastAsia" w:hAnsiTheme="majorHAnsi" w:cstheme="majorBidi"/>
+      <w:b/>
+      <w:bCs/>
+      <w:color w:val="4F81BD" w:themeColor="accent1"/>
     </w:rPr>
   </w:style>
 </w:styles>
@@ -2181,7 +3293,7 @@
 </file>
 
 <file path=customXml/itemProps1.xml><?xml version="1.0" encoding="utf-8"?>
-<ds:datastoreItem xmlns:ds="http://schemas.openxmlformats.org/officeDocument/2006/customXml" ds:itemID="{9080A3C4-3138-4335-967E-30144AE7D34C}">
+<ds:datastoreItem xmlns:ds="http://schemas.openxmlformats.org/officeDocument/2006/customXml" ds:itemID="{785A6529-CD5E-4D48-B19D-CA91E3A636F8}">
   <ds:schemaRefs>
     <ds:schemaRef ds:uri="http://schemas.openxmlformats.org/officeDocument/2006/bibliography"/>
   </ds:schemaRefs>

</xml_diff>

<commit_message>
Cleaned up the report a bit.
</commit_message>
<xml_diff>
--- a/doc/Project Report.docx
+++ b/doc/Project Report.docx
@@ -2,13 +2,1871 @@
 <file path=word/document.xml><?xml version="1.0" encoding="utf-8"?>
 <w:document xmlns:ve="http://schemas.openxmlformats.org/markup-compatibility/2006" xmlns:o="urn:schemas-microsoft-com:office:office" xmlns:r="http://schemas.openxmlformats.org/officeDocument/2006/relationships" xmlns:m="http://schemas.openxmlformats.org/officeDocument/2006/math" xmlns:v="urn:schemas-microsoft-com:vml" xmlns:wp="http://schemas.openxmlformats.org/drawingml/2006/wordprocessingDrawing" xmlns:w10="urn:schemas-microsoft-com:office:word" xmlns:w="http://schemas.openxmlformats.org/wordprocessingml/2006/main" xmlns:wne="http://schemas.microsoft.com/office/word/2006/wordml">
   <w:body>
+    <w:sdt>
+      <w:sdtPr>
+        <w:rPr>
+          <w:rFonts w:asciiTheme="majorHAnsi" w:eastAsiaTheme="majorEastAsia" w:hAnsiTheme="majorHAnsi" w:cstheme="majorBidi"/>
+          <w:caps/>
+        </w:rPr>
+        <w:id w:val="70557204"/>
+        <w:docPartObj>
+          <w:docPartGallery w:val="Cover Pages"/>
+          <w:docPartUnique/>
+        </w:docPartObj>
+      </w:sdtPr>
+      <w:sdtEndPr>
+        <w:rPr>
+          <w:rFonts w:asciiTheme="minorHAnsi" w:eastAsiaTheme="minorHAnsi" w:hAnsiTheme="minorHAnsi" w:cstheme="minorBidi"/>
+          <w:caps w:val="0"/>
+        </w:rPr>
+      </w:sdtEndPr>
+      <w:sdtContent>
+        <w:tbl>
+          <w:tblPr>
+            <w:tblW w:w="5000" w:type="pct"/>
+            <w:jc w:val="center"/>
+            <w:tblLook w:val="04A0"/>
+          </w:tblPr>
+          <w:tblGrid>
+            <w:gridCol w:w="9576"/>
+          </w:tblGrid>
+          <w:tr>
+            <w:trPr>
+              <w:trHeight w:val="2880"/>
+              <w:jc w:val="center"/>
+            </w:trPr>
+            <w:tc>
+              <w:tcPr>
+                <w:tcW w:w="5000" w:type="pct"/>
+              </w:tcPr>
+              <w:p>
+                <w:pPr>
+                  <w:pStyle w:val="NoSpacing"/>
+                  <w:jc w:val="center"/>
+                  <w:rPr>
+                    <w:rFonts w:asciiTheme="majorHAnsi" w:eastAsiaTheme="majorEastAsia" w:hAnsiTheme="majorHAnsi" w:cstheme="majorBidi"/>
+                    <w:caps/>
+                  </w:rPr>
+                </w:pPr>
+              </w:p>
+            </w:tc>
+          </w:tr>
+          <w:tr>
+            <w:trPr>
+              <w:trHeight w:val="1440"/>
+              <w:jc w:val="center"/>
+            </w:trPr>
+            <w:sdt>
+              <w:sdtPr>
+                <w:rPr>
+                  <w:rFonts w:asciiTheme="majorHAnsi" w:eastAsiaTheme="majorEastAsia" w:hAnsiTheme="majorHAnsi" w:cstheme="majorBidi"/>
+                  <w:sz w:val="80"/>
+                  <w:szCs w:val="80"/>
+                </w:rPr>
+                <w:alias w:val="Title"/>
+                <w:id w:val="15524250"/>
+                <w:placeholder>
+                  <w:docPart w:val="8D069C5ECE0443C09FEB1EC9B90E7729"/>
+                </w:placeholder>
+                <w:dataBinding w:prefixMappings="xmlns:ns0='http://schemas.openxmlformats.org/package/2006/metadata/core-properties' xmlns:ns1='http://purl.org/dc/elements/1.1/'" w:xpath="/ns0:coreProperties[1]/ns1:title[1]" w:storeItemID="{6C3C8BC8-F283-45AE-878A-BAB7291924A1}"/>
+                <w:text/>
+              </w:sdtPr>
+              <w:sdtContent>
+                <w:tc>
+                  <w:tcPr>
+                    <w:tcW w:w="5000" w:type="pct"/>
+                    <w:tcBorders>
+                      <w:bottom w:val="single" w:sz="4" w:space="0" w:color="4F81BD" w:themeColor="accent1"/>
+                    </w:tcBorders>
+                    <w:vAlign w:val="center"/>
+                  </w:tcPr>
+                  <w:p>
+                    <w:pPr>
+                      <w:pStyle w:val="NoSpacing"/>
+                      <w:jc w:val="center"/>
+                      <w:rPr>
+                        <w:rFonts w:asciiTheme="majorHAnsi" w:eastAsiaTheme="majorEastAsia" w:hAnsiTheme="majorHAnsi" w:cstheme="majorBidi"/>
+                        <w:sz w:val="80"/>
+                        <w:szCs w:val="80"/>
+                      </w:rPr>
+                    </w:pPr>
+                    <w:r>
+                      <w:rPr>
+                        <w:rFonts w:asciiTheme="majorHAnsi" w:eastAsiaTheme="majorEastAsia" w:hAnsiTheme="majorHAnsi" w:cstheme="majorBidi"/>
+                        <w:sz w:val="80"/>
+                        <w:szCs w:val="80"/>
+                      </w:rPr>
+                      <w:t>COMP 3203 Assignment 2</w:t>
+                    </w:r>
+                  </w:p>
+                </w:tc>
+              </w:sdtContent>
+            </w:sdt>
+          </w:tr>
+          <w:tr>
+            <w:trPr>
+              <w:trHeight w:val="720"/>
+              <w:jc w:val="center"/>
+            </w:trPr>
+            <w:sdt>
+              <w:sdtPr>
+                <w:rPr>
+                  <w:rFonts w:asciiTheme="majorHAnsi" w:eastAsiaTheme="majorEastAsia" w:hAnsiTheme="majorHAnsi" w:cstheme="majorBidi"/>
+                  <w:sz w:val="44"/>
+                  <w:szCs w:val="44"/>
+                </w:rPr>
+                <w:alias w:val="Subtitle"/>
+                <w:id w:val="15524255"/>
+                <w:placeholder>
+                  <w:docPart w:val="E3EAAD79E3734329B752FD434F8C1BFB"/>
+                </w:placeholder>
+                <w:dataBinding w:prefixMappings="xmlns:ns0='http://schemas.openxmlformats.org/package/2006/metadata/core-properties' xmlns:ns1='http://purl.org/dc/elements/1.1/'" w:xpath="/ns0:coreProperties[1]/ns1:subject[1]" w:storeItemID="{6C3C8BC8-F283-45AE-878A-BAB7291924A1}"/>
+                <w:text/>
+              </w:sdtPr>
+              <w:sdtContent>
+                <w:tc>
+                  <w:tcPr>
+                    <w:tcW w:w="5000" w:type="pct"/>
+                    <w:tcBorders>
+                      <w:top w:val="single" w:sz="4" w:space="0" w:color="4F81BD" w:themeColor="accent1"/>
+                    </w:tcBorders>
+                    <w:vAlign w:val="center"/>
+                  </w:tcPr>
+                  <w:p>
+                    <w:pPr>
+                      <w:pStyle w:val="NoSpacing"/>
+                      <w:jc w:val="center"/>
+                      <w:rPr>
+                        <w:rFonts w:asciiTheme="majorHAnsi" w:eastAsiaTheme="majorEastAsia" w:hAnsiTheme="majorHAnsi" w:cstheme="majorBidi"/>
+                        <w:sz w:val="44"/>
+                        <w:szCs w:val="44"/>
+                      </w:rPr>
+                    </w:pPr>
+                    <w:r>
+                      <w:rPr>
+                        <w:rFonts w:asciiTheme="majorHAnsi" w:eastAsiaTheme="majorEastAsia" w:hAnsiTheme="majorHAnsi" w:cstheme="majorBidi"/>
+                        <w:sz w:val="44"/>
+                        <w:szCs w:val="44"/>
+                      </w:rPr>
+                      <w:t>Project Report</w:t>
+                    </w:r>
+                  </w:p>
+                </w:tc>
+              </w:sdtContent>
+            </w:sdt>
+          </w:tr>
+          <w:tr>
+            <w:trPr>
+              <w:trHeight w:val="360"/>
+              <w:jc w:val="center"/>
+            </w:trPr>
+            <w:tc>
+              <w:tcPr>
+                <w:tcW w:w="5000" w:type="pct"/>
+                <w:vAlign w:val="center"/>
+              </w:tcPr>
+              <w:p>
+                <w:pPr>
+                  <w:pStyle w:val="NoSpacing"/>
+                  <w:jc w:val="center"/>
+                </w:pPr>
+              </w:p>
+            </w:tc>
+          </w:tr>
+          <w:tr>
+            <w:trPr>
+              <w:trHeight w:val="360"/>
+              <w:jc w:val="center"/>
+            </w:trPr>
+            <w:sdt>
+              <w:sdtPr>
+                <w:rPr>
+                  <w:b/>
+                  <w:bCs/>
+                </w:rPr>
+                <w:alias w:val="Author"/>
+                <w:id w:val="15524260"/>
+                <w:placeholder>
+                  <w:docPart w:val="CB73837531034480939BA2A3662D4BC2"/>
+                </w:placeholder>
+                <w:dataBinding w:prefixMappings="xmlns:ns0='http://schemas.openxmlformats.org/package/2006/metadata/core-properties' xmlns:ns1='http://purl.org/dc/elements/1.1/'" w:xpath="/ns0:coreProperties[1]/ns1:creator[1]" w:storeItemID="{6C3C8BC8-F283-45AE-878A-BAB7291924A1}"/>
+                <w:text/>
+              </w:sdtPr>
+              <w:sdtContent>
+                <w:tc>
+                  <w:tcPr>
+                    <w:tcW w:w="5000" w:type="pct"/>
+                    <w:vAlign w:val="center"/>
+                  </w:tcPr>
+                  <w:p>
+                    <w:pPr>
+                      <w:pStyle w:val="NoSpacing"/>
+                      <w:jc w:val="center"/>
+                      <w:rPr>
+                        <w:b/>
+                        <w:bCs/>
+                      </w:rPr>
+                    </w:pPr>
+                    <w:r>
+                      <w:rPr>
+                        <w:b/>
+                        <w:bCs/>
+                      </w:rPr>
+                      <w:t>Anthony D’Angelo # 100773125, Nicolas Porter # 100760059</w:t>
+                    </w:r>
+                  </w:p>
+                </w:tc>
+              </w:sdtContent>
+            </w:sdt>
+          </w:tr>
+          <w:tr>
+            <w:trPr>
+              <w:trHeight w:val="360"/>
+              <w:jc w:val="center"/>
+            </w:trPr>
+            <w:sdt>
+              <w:sdtPr>
+                <w:rPr>
+                  <w:b/>
+                  <w:bCs/>
+                </w:rPr>
+                <w:alias w:val="Date"/>
+                <w:id w:val="516659546"/>
+                <w:placeholder>
+                  <w:docPart w:val="C0E5D48B8CA24B09A24110D177D2E84A"/>
+                </w:placeholder>
+                <w:dataBinding w:prefixMappings="xmlns:ns0='http://schemas.microsoft.com/office/2006/coverPageProps'" w:xpath="/ns0:CoverPageProperties[1]/ns0:PublishDate[1]" w:storeItemID="{55AF091B-3C7A-41E3-B477-F2FDAA23CFDA}"/>
+                <w:date w:fullDate="2011-11-30T00:00:00Z">
+                  <w:dateFormat w:val="M/d/yyyy"/>
+                  <w:lid w:val="en-US"/>
+                  <w:storeMappedDataAs w:val="dateTime"/>
+                  <w:calendar w:val="gregorian"/>
+                </w:date>
+              </w:sdtPr>
+              <w:sdtContent>
+                <w:tc>
+                  <w:tcPr>
+                    <w:tcW w:w="5000" w:type="pct"/>
+                    <w:vAlign w:val="center"/>
+                  </w:tcPr>
+                  <w:p>
+                    <w:pPr>
+                      <w:pStyle w:val="NoSpacing"/>
+                      <w:jc w:val="center"/>
+                      <w:rPr>
+                        <w:b/>
+                        <w:bCs/>
+                      </w:rPr>
+                    </w:pPr>
+                    <w:r>
+                      <w:rPr>
+                        <w:b/>
+                        <w:bCs/>
+                      </w:rPr>
+                      <w:t>30/11/2011</w:t>
+                    </w:r>
+                  </w:p>
+                </w:tc>
+              </w:sdtContent>
+            </w:sdt>
+          </w:tr>
+        </w:tbl>
+        <w:p/>
+        <w:p/>
+        <w:tbl>
+          <w:tblPr>
+            <w:tblpPr w:leftFromText="187" w:rightFromText="187" w:horzAnchor="margin" w:tblpXSpec="center" w:tblpYSpec="bottom"/>
+            <w:tblW w:w="5000" w:type="pct"/>
+            <w:tblLook w:val="04A0"/>
+          </w:tblPr>
+          <w:tblGrid>
+            <w:gridCol w:w="9576"/>
+          </w:tblGrid>
+          <w:tr>
+            <w:sdt>
+              <w:sdtPr>
+                <w:alias w:val="Abstract"/>
+                <w:id w:val="8276291"/>
+                <w:placeholder>
+                  <w:docPart w:val="10F1E8B56805471BA1222EA0590C5C29"/>
+                </w:placeholder>
+                <w:dataBinding w:prefixMappings="xmlns:ns0='http://schemas.microsoft.com/office/2006/coverPageProps'" w:xpath="/ns0:CoverPageProperties[1]/ns0:Abstract[1]" w:storeItemID="{55AF091B-3C7A-41E3-B477-F2FDAA23CFDA}"/>
+                <w:text/>
+              </w:sdtPr>
+              <w:sdtContent>
+                <w:tc>
+                  <w:tcPr>
+                    <w:tcW w:w="5000" w:type="pct"/>
+                  </w:tcPr>
+                  <w:p>
+                    <w:pPr>
+                      <w:pStyle w:val="NoSpacing"/>
+                    </w:pPr>
+                    <w:r>
+                      <w:t>This document provides instructions on how to use the project application followed by class diagrams, implementation details, rudimentary test cases and, lastly, example log file output.</w:t>
+                    </w:r>
+                  </w:p>
+                </w:tc>
+              </w:sdtContent>
+            </w:sdt>
+          </w:tr>
+        </w:tbl>
+        <w:p/>
+        <w:p>
+          <w:pPr>
+            <w:rPr>
+              <w:rFonts w:asciiTheme="majorHAnsi" w:eastAsiaTheme="majorEastAsia" w:hAnsiTheme="majorHAnsi" w:cstheme="majorBidi"/>
+              <w:b/>
+              <w:bCs/>
+              <w:color w:val="4F81BD" w:themeColor="accent1"/>
+              <w:sz w:val="26"/>
+              <w:szCs w:val="26"/>
+            </w:rPr>
+          </w:pPr>
+          <w:r>
+            <w:br w:type="page"/>
+          </w:r>
+        </w:p>
+      </w:sdtContent>
+    </w:sdt>
+    <w:sdt>
+      <w:sdtPr>
+        <w:id w:val="70557280"/>
+        <w:docPartObj>
+          <w:docPartGallery w:val="Table of Contents"/>
+          <w:docPartUnique/>
+        </w:docPartObj>
+      </w:sdtPr>
+      <w:sdtEndPr>
+        <w:rPr>
+          <w:rFonts w:asciiTheme="minorHAnsi" w:eastAsiaTheme="minorHAnsi" w:hAnsiTheme="minorHAnsi" w:cstheme="minorBidi"/>
+          <w:b w:val="0"/>
+          <w:bCs w:val="0"/>
+          <w:color w:val="auto"/>
+          <w:sz w:val="22"/>
+          <w:szCs w:val="22"/>
+        </w:rPr>
+      </w:sdtEndPr>
+      <w:sdtContent>
+        <w:p>
+          <w:pPr>
+            <w:pStyle w:val="TOCHeading"/>
+          </w:pPr>
+          <w:r>
+            <w:t>Contents</w:t>
+          </w:r>
+        </w:p>
+        <w:p>
+          <w:pPr>
+            <w:pStyle w:val="TOC2"/>
+            <w:tabs>
+              <w:tab w:val="right" w:leader="dot" w:pos="9350"/>
+            </w:tabs>
+            <w:rPr>
+              <w:rFonts w:eastAsiaTheme="minorEastAsia"/>
+              <w:noProof/>
+            </w:rPr>
+          </w:pPr>
+          <w:r>
+            <w:fldChar w:fldCharType="begin"/>
+          </w:r>
+          <w:r>
+            <w:instrText xml:space="preserve"> TOC \o "1-3" \h \z \u </w:instrText>
+          </w:r>
+          <w:r>
+            <w:fldChar w:fldCharType="separate"/>
+          </w:r>
+          <w:hyperlink w:anchor="_Toc310421418" w:history="1">
+            <w:r>
+              <w:rPr>
+                <w:rStyle w:val="Hyperlink"/>
+                <w:noProof/>
+              </w:rPr>
+              <w:t>Table of Figures</w:t>
+            </w:r>
+            <w:r>
+              <w:rPr>
+                <w:noProof/>
+                <w:webHidden/>
+              </w:rPr>
+              <w:tab/>
+            </w:r>
+            <w:r>
+              <w:rPr>
+                <w:noProof/>
+                <w:webHidden/>
+              </w:rPr>
+              <w:fldChar w:fldCharType="begin"/>
+            </w:r>
+            <w:r>
+              <w:rPr>
+                <w:noProof/>
+                <w:webHidden/>
+              </w:rPr>
+              <w:instrText xml:space="preserve"> PAGEREF _Toc310421418 \h </w:instrText>
+            </w:r>
+            <w:r>
+              <w:rPr>
+                <w:noProof/>
+                <w:webHidden/>
+              </w:rPr>
+            </w:r>
+            <w:r>
+              <w:rPr>
+                <w:noProof/>
+                <w:webHidden/>
+              </w:rPr>
+              <w:fldChar w:fldCharType="separate"/>
+            </w:r>
+            <w:r>
+              <w:rPr>
+                <w:noProof/>
+                <w:webHidden/>
+              </w:rPr>
+              <w:t>2</w:t>
+            </w:r>
+            <w:r>
+              <w:rPr>
+                <w:noProof/>
+                <w:webHidden/>
+              </w:rPr>
+              <w:fldChar w:fldCharType="end"/>
+            </w:r>
+          </w:hyperlink>
+        </w:p>
+        <w:p>
+          <w:pPr>
+            <w:pStyle w:val="TOC2"/>
+            <w:tabs>
+              <w:tab w:val="right" w:leader="dot" w:pos="9350"/>
+            </w:tabs>
+            <w:rPr>
+              <w:rFonts w:eastAsiaTheme="minorEastAsia"/>
+              <w:noProof/>
+            </w:rPr>
+          </w:pPr>
+          <w:hyperlink w:anchor="_Toc310421419" w:history="1">
+            <w:r>
+              <w:rPr>
+                <w:rStyle w:val="Hyperlink"/>
+                <w:noProof/>
+              </w:rPr>
+              <w:t>Table of Tables</w:t>
+            </w:r>
+            <w:r>
+              <w:rPr>
+                <w:noProof/>
+                <w:webHidden/>
+              </w:rPr>
+              <w:tab/>
+            </w:r>
+            <w:r>
+              <w:rPr>
+                <w:noProof/>
+                <w:webHidden/>
+              </w:rPr>
+              <w:fldChar w:fldCharType="begin"/>
+            </w:r>
+            <w:r>
+              <w:rPr>
+                <w:noProof/>
+                <w:webHidden/>
+              </w:rPr>
+              <w:instrText xml:space="preserve"> PAGEREF _Toc310421419 \h </w:instrText>
+            </w:r>
+            <w:r>
+              <w:rPr>
+                <w:noProof/>
+                <w:webHidden/>
+              </w:rPr>
+            </w:r>
+            <w:r>
+              <w:rPr>
+                <w:noProof/>
+                <w:webHidden/>
+              </w:rPr>
+              <w:fldChar w:fldCharType="separate"/>
+            </w:r>
+            <w:r>
+              <w:rPr>
+                <w:noProof/>
+                <w:webHidden/>
+              </w:rPr>
+              <w:t>2</w:t>
+            </w:r>
+            <w:r>
+              <w:rPr>
+                <w:noProof/>
+                <w:webHidden/>
+              </w:rPr>
+              <w:fldChar w:fldCharType="end"/>
+            </w:r>
+          </w:hyperlink>
+        </w:p>
+        <w:p>
+          <w:pPr>
+            <w:pStyle w:val="TOC2"/>
+            <w:tabs>
+              <w:tab w:val="right" w:leader="dot" w:pos="9350"/>
+            </w:tabs>
+            <w:rPr>
+              <w:rFonts w:eastAsiaTheme="minorEastAsia"/>
+              <w:noProof/>
+            </w:rPr>
+          </w:pPr>
+          <w:hyperlink w:anchor="_Toc310421420" w:history="1">
+            <w:r>
+              <w:rPr>
+                <w:rStyle w:val="Hyperlink"/>
+                <w:noProof/>
+              </w:rPr>
+              <w:t>Directed Sensor Antennae Orientation Algorithm</w:t>
+            </w:r>
+            <w:r>
+              <w:rPr>
+                <w:noProof/>
+                <w:webHidden/>
+              </w:rPr>
+              <w:tab/>
+            </w:r>
+            <w:r>
+              <w:rPr>
+                <w:noProof/>
+                <w:webHidden/>
+              </w:rPr>
+              <w:fldChar w:fldCharType="begin"/>
+            </w:r>
+            <w:r>
+              <w:rPr>
+                <w:noProof/>
+                <w:webHidden/>
+              </w:rPr>
+              <w:instrText xml:space="preserve"> PAGEREF _Toc310421420 \h </w:instrText>
+            </w:r>
+            <w:r>
+              <w:rPr>
+                <w:noProof/>
+                <w:webHidden/>
+              </w:rPr>
+            </w:r>
+            <w:r>
+              <w:rPr>
+                <w:noProof/>
+                <w:webHidden/>
+              </w:rPr>
+              <w:fldChar w:fldCharType="separate"/>
+            </w:r>
+            <w:r>
+              <w:rPr>
+                <w:noProof/>
+                <w:webHidden/>
+              </w:rPr>
+              <w:t>3</w:t>
+            </w:r>
+            <w:r>
+              <w:rPr>
+                <w:noProof/>
+                <w:webHidden/>
+              </w:rPr>
+              <w:fldChar w:fldCharType="end"/>
+            </w:r>
+          </w:hyperlink>
+        </w:p>
+        <w:p>
+          <w:pPr>
+            <w:pStyle w:val="TOC2"/>
+            <w:tabs>
+              <w:tab w:val="right" w:leader="dot" w:pos="9350"/>
+            </w:tabs>
+            <w:rPr>
+              <w:rFonts w:eastAsiaTheme="minorEastAsia"/>
+              <w:noProof/>
+            </w:rPr>
+          </w:pPr>
+          <w:hyperlink w:anchor="_Toc310421421" w:history="1">
+            <w:r>
+              <w:rPr>
+                <w:rStyle w:val="Hyperlink"/>
+                <w:noProof/>
+              </w:rPr>
+              <w:t>Performance Comparisons</w:t>
+            </w:r>
+            <w:r>
+              <w:rPr>
+                <w:noProof/>
+                <w:webHidden/>
+              </w:rPr>
+              <w:tab/>
+            </w:r>
+            <w:r>
+              <w:rPr>
+                <w:noProof/>
+                <w:webHidden/>
+              </w:rPr>
+              <w:fldChar w:fldCharType="begin"/>
+            </w:r>
+            <w:r>
+              <w:rPr>
+                <w:noProof/>
+                <w:webHidden/>
+              </w:rPr>
+              <w:instrText xml:space="preserve"> PAGEREF _Toc310421421 \h </w:instrText>
+            </w:r>
+            <w:r>
+              <w:rPr>
+                <w:noProof/>
+                <w:webHidden/>
+              </w:rPr>
+            </w:r>
+            <w:r>
+              <w:rPr>
+                <w:noProof/>
+                <w:webHidden/>
+              </w:rPr>
+              <w:fldChar w:fldCharType="separate"/>
+            </w:r>
+            <w:r>
+              <w:rPr>
+                <w:noProof/>
+                <w:webHidden/>
+              </w:rPr>
+              <w:t>4</w:t>
+            </w:r>
+            <w:r>
+              <w:rPr>
+                <w:noProof/>
+                <w:webHidden/>
+              </w:rPr>
+              <w:fldChar w:fldCharType="end"/>
+            </w:r>
+          </w:hyperlink>
+        </w:p>
+        <w:p>
+          <w:pPr>
+            <w:pStyle w:val="TOC2"/>
+            <w:tabs>
+              <w:tab w:val="right" w:leader="dot" w:pos="9350"/>
+            </w:tabs>
+            <w:rPr>
+              <w:rFonts w:eastAsiaTheme="minorEastAsia"/>
+              <w:noProof/>
+            </w:rPr>
+          </w:pPr>
+          <w:hyperlink w:anchor="_Toc310421422" w:history="1">
+            <w:r>
+              <w:rPr>
+                <w:rStyle w:val="Hyperlink"/>
+                <w:noProof/>
+              </w:rPr>
+              <w:t>Testing</w:t>
+            </w:r>
+            <w:r>
+              <w:rPr>
+                <w:noProof/>
+                <w:webHidden/>
+              </w:rPr>
+              <w:tab/>
+            </w:r>
+            <w:r>
+              <w:rPr>
+                <w:noProof/>
+                <w:webHidden/>
+              </w:rPr>
+              <w:fldChar w:fldCharType="begin"/>
+            </w:r>
+            <w:r>
+              <w:rPr>
+                <w:noProof/>
+                <w:webHidden/>
+              </w:rPr>
+              <w:instrText xml:space="preserve"> PAGEREF _Toc310421422 \h </w:instrText>
+            </w:r>
+            <w:r>
+              <w:rPr>
+                <w:noProof/>
+                <w:webHidden/>
+              </w:rPr>
+            </w:r>
+            <w:r>
+              <w:rPr>
+                <w:noProof/>
+                <w:webHidden/>
+              </w:rPr>
+              <w:fldChar w:fldCharType="separate"/>
+            </w:r>
+            <w:r>
+              <w:rPr>
+                <w:noProof/>
+                <w:webHidden/>
+              </w:rPr>
+              <w:t>5</w:t>
+            </w:r>
+            <w:r>
+              <w:rPr>
+                <w:noProof/>
+                <w:webHidden/>
+              </w:rPr>
+              <w:fldChar w:fldCharType="end"/>
+            </w:r>
+          </w:hyperlink>
+        </w:p>
+        <w:p>
+          <w:pPr>
+            <w:pStyle w:val="TOC2"/>
+            <w:tabs>
+              <w:tab w:val="right" w:leader="dot" w:pos="9350"/>
+            </w:tabs>
+            <w:rPr>
+              <w:rFonts w:eastAsiaTheme="minorEastAsia"/>
+              <w:noProof/>
+            </w:rPr>
+          </w:pPr>
+          <w:hyperlink w:anchor="_Toc310421423" w:history="1">
+            <w:r>
+              <w:rPr>
+                <w:rStyle w:val="Hyperlink"/>
+                <w:noProof/>
+              </w:rPr>
+              <w:t>Logging</w:t>
+            </w:r>
+            <w:r>
+              <w:rPr>
+                <w:noProof/>
+                <w:webHidden/>
+              </w:rPr>
+              <w:tab/>
+            </w:r>
+            <w:r>
+              <w:rPr>
+                <w:noProof/>
+                <w:webHidden/>
+              </w:rPr>
+              <w:fldChar w:fldCharType="begin"/>
+            </w:r>
+            <w:r>
+              <w:rPr>
+                <w:noProof/>
+                <w:webHidden/>
+              </w:rPr>
+              <w:instrText xml:space="preserve"> PAGEREF _Toc310421423 \h </w:instrText>
+            </w:r>
+            <w:r>
+              <w:rPr>
+                <w:noProof/>
+                <w:webHidden/>
+              </w:rPr>
+            </w:r>
+            <w:r>
+              <w:rPr>
+                <w:noProof/>
+                <w:webHidden/>
+              </w:rPr>
+              <w:fldChar w:fldCharType="separate"/>
+            </w:r>
+            <w:r>
+              <w:rPr>
+                <w:noProof/>
+                <w:webHidden/>
+              </w:rPr>
+              <w:t>10</w:t>
+            </w:r>
+            <w:r>
+              <w:rPr>
+                <w:noProof/>
+                <w:webHidden/>
+              </w:rPr>
+              <w:fldChar w:fldCharType="end"/>
+            </w:r>
+          </w:hyperlink>
+        </w:p>
+        <w:p>
+          <w:r>
+            <w:fldChar w:fldCharType="end"/>
+          </w:r>
+        </w:p>
+      </w:sdtContent>
+    </w:sdt>
     <w:p>
       <w:pPr>
         <w:pStyle w:val="Heading2"/>
       </w:pPr>
-      <w:r>
+      <w:bookmarkStart w:id="0" w:name="_Toc310421418"/>
+      <w:r>
+        <w:t>Table of Figures</w:t>
+      </w:r>
+      <w:bookmarkEnd w:id="0"/>
+    </w:p>
+    <w:p>
+      <w:pPr>
+        <w:pStyle w:val="TableofFigures"/>
+        <w:tabs>
+          <w:tab w:val="right" w:leader="dot" w:pos="9350"/>
+        </w:tabs>
+        <w:rPr>
+          <w:noProof/>
+        </w:rPr>
+      </w:pPr>
+      <w:r>
+        <w:fldChar w:fldCharType="begin"/>
+      </w:r>
+      <w:r>
+        <w:instrText xml:space="preserve"> TOC \h \z \c "Figure" </w:instrText>
+      </w:r>
+      <w:r>
+        <w:fldChar w:fldCharType="separate"/>
+      </w:r>
+      <w:hyperlink w:anchor="_Toc310421334" w:history="1">
+        <w:r>
+          <w:rPr>
+            <w:rStyle w:val="Hyperlink"/>
+            <w:noProof/>
+          </w:rPr>
+          <w:t>Figure 1: As we can see, when the sector angle is 180 degrees and they are aligned near perfectly straight, the algorithm orients the antennae such that they form a strongly connected graph</w:t>
+        </w:r>
+        <w:r>
+          <w:rPr>
+            <w:noProof/>
+            <w:webHidden/>
+          </w:rPr>
+          <w:tab/>
+        </w:r>
+        <w:r>
+          <w:rPr>
+            <w:noProof/>
+            <w:webHidden/>
+          </w:rPr>
+          <w:fldChar w:fldCharType="begin"/>
+        </w:r>
+        <w:r>
+          <w:rPr>
+            <w:noProof/>
+            <w:webHidden/>
+          </w:rPr>
+          <w:instrText xml:space="preserve"> PAGEREF _Toc310421334 \h </w:instrText>
+        </w:r>
+        <w:r>
+          <w:rPr>
+            <w:noProof/>
+            <w:webHidden/>
+          </w:rPr>
+        </w:r>
+        <w:r>
+          <w:rPr>
+            <w:noProof/>
+            <w:webHidden/>
+          </w:rPr>
+          <w:fldChar w:fldCharType="separate"/>
+        </w:r>
+        <w:r>
+          <w:rPr>
+            <w:noProof/>
+            <w:webHidden/>
+          </w:rPr>
+          <w:t>5</w:t>
+        </w:r>
+        <w:r>
+          <w:rPr>
+            <w:noProof/>
+            <w:webHidden/>
+          </w:rPr>
+          <w:fldChar w:fldCharType="end"/>
+        </w:r>
+      </w:hyperlink>
+    </w:p>
+    <w:p>
+      <w:pPr>
+        <w:pStyle w:val="TableofFigures"/>
+        <w:tabs>
+          <w:tab w:val="right" w:leader="dot" w:pos="9350"/>
+        </w:tabs>
+        <w:rPr>
+          <w:noProof/>
+        </w:rPr>
+      </w:pPr>
+      <w:hyperlink w:anchor="_Toc310421335" w:history="1">
+        <w:r>
+          <w:rPr>
+            <w:rStyle w:val="Hyperlink"/>
+            <w:noProof/>
+          </w:rPr>
+          <w:t>Figure 2: The omnidirectional version of the graph shown in Figure 1</w:t>
+        </w:r>
+        <w:r>
+          <w:rPr>
+            <w:noProof/>
+            <w:webHidden/>
+          </w:rPr>
+          <w:tab/>
+        </w:r>
+        <w:r>
+          <w:rPr>
+            <w:noProof/>
+            <w:webHidden/>
+          </w:rPr>
+          <w:fldChar w:fldCharType="begin"/>
+        </w:r>
+        <w:r>
+          <w:rPr>
+            <w:noProof/>
+            <w:webHidden/>
+          </w:rPr>
+          <w:instrText xml:space="preserve"> PAGEREF _Toc310421335 \h </w:instrText>
+        </w:r>
+        <w:r>
+          <w:rPr>
+            <w:noProof/>
+            <w:webHidden/>
+          </w:rPr>
+        </w:r>
+        <w:r>
+          <w:rPr>
+            <w:noProof/>
+            <w:webHidden/>
+          </w:rPr>
+          <w:fldChar w:fldCharType="separate"/>
+        </w:r>
+        <w:r>
+          <w:rPr>
+            <w:noProof/>
+            <w:webHidden/>
+          </w:rPr>
+          <w:t>6</w:t>
+        </w:r>
+        <w:r>
+          <w:rPr>
+            <w:noProof/>
+            <w:webHidden/>
+          </w:rPr>
+          <w:fldChar w:fldCharType="end"/>
+        </w:r>
+      </w:hyperlink>
+    </w:p>
+    <w:p>
+      <w:pPr>
+        <w:pStyle w:val="TableofFigures"/>
+        <w:tabs>
+          <w:tab w:val="right" w:leader="dot" w:pos="9350"/>
+        </w:tabs>
+        <w:rPr>
+          <w:noProof/>
+        </w:rPr>
+      </w:pPr>
+      <w:hyperlink w:anchor="_Toc310421336" w:history="1">
+        <w:r>
+          <w:rPr>
+            <w:rStyle w:val="Hyperlink"/>
+            <w:noProof/>
+          </w:rPr>
+          <w:t>Figure 3: A manually, randomly shaped network using a 180 degree sector angle. Note that it is strongly connected. If we refer to Figure 4 we'll see that this is in fact a strongly connected graph of the omnidirectional counterpart.</w:t>
+        </w:r>
+        <w:r>
+          <w:rPr>
+            <w:noProof/>
+            <w:webHidden/>
+          </w:rPr>
+          <w:tab/>
+        </w:r>
+        <w:r>
+          <w:rPr>
+            <w:noProof/>
+            <w:webHidden/>
+          </w:rPr>
+          <w:fldChar w:fldCharType="begin"/>
+        </w:r>
+        <w:r>
+          <w:rPr>
+            <w:noProof/>
+            <w:webHidden/>
+          </w:rPr>
+          <w:instrText xml:space="preserve"> PAGEREF _Toc310421336 \h </w:instrText>
+        </w:r>
+        <w:r>
+          <w:rPr>
+            <w:noProof/>
+            <w:webHidden/>
+          </w:rPr>
+        </w:r>
+        <w:r>
+          <w:rPr>
+            <w:noProof/>
+            <w:webHidden/>
+          </w:rPr>
+          <w:fldChar w:fldCharType="separate"/>
+        </w:r>
+        <w:r>
+          <w:rPr>
+            <w:noProof/>
+            <w:webHidden/>
+          </w:rPr>
+          <w:t>6</w:t>
+        </w:r>
+        <w:r>
+          <w:rPr>
+            <w:noProof/>
+            <w:webHidden/>
+          </w:rPr>
+          <w:fldChar w:fldCharType="end"/>
+        </w:r>
+      </w:hyperlink>
+    </w:p>
+    <w:p>
+      <w:pPr>
+        <w:pStyle w:val="TableofFigures"/>
+        <w:tabs>
+          <w:tab w:val="right" w:leader="dot" w:pos="9350"/>
+        </w:tabs>
+        <w:rPr>
+          <w:noProof/>
+        </w:rPr>
+      </w:pPr>
+      <w:hyperlink w:anchor="_Toc310421337" w:history="1">
+        <w:r>
+          <w:rPr>
+            <w:rStyle w:val="Hyperlink"/>
+            <w:noProof/>
+          </w:rPr>
+          <w:t>Figure 4: The omnidirectional graph of the network in Figure 3</w:t>
+        </w:r>
+        <w:r>
+          <w:rPr>
+            <w:noProof/>
+            <w:webHidden/>
+          </w:rPr>
+          <w:tab/>
+        </w:r>
+        <w:r>
+          <w:rPr>
+            <w:noProof/>
+            <w:webHidden/>
+          </w:rPr>
+          <w:fldChar w:fldCharType="begin"/>
+        </w:r>
+        <w:r>
+          <w:rPr>
+            <w:noProof/>
+            <w:webHidden/>
+          </w:rPr>
+          <w:instrText xml:space="preserve"> PAGEREF _Toc310421337 \h </w:instrText>
+        </w:r>
+        <w:r>
+          <w:rPr>
+            <w:noProof/>
+            <w:webHidden/>
+          </w:rPr>
+        </w:r>
+        <w:r>
+          <w:rPr>
+            <w:noProof/>
+            <w:webHidden/>
+          </w:rPr>
+          <w:fldChar w:fldCharType="separate"/>
+        </w:r>
+        <w:r>
+          <w:rPr>
+            <w:noProof/>
+            <w:webHidden/>
+          </w:rPr>
+          <w:t>7</w:t>
+        </w:r>
+        <w:r>
+          <w:rPr>
+            <w:noProof/>
+            <w:webHidden/>
+          </w:rPr>
+          <w:fldChar w:fldCharType="end"/>
+        </w:r>
+      </w:hyperlink>
+    </w:p>
+    <w:p>
+      <w:pPr>
+        <w:pStyle w:val="TableofFigures"/>
+        <w:tabs>
+          <w:tab w:val="right" w:leader="dot" w:pos="9350"/>
+        </w:tabs>
+        <w:rPr>
+          <w:noProof/>
+        </w:rPr>
+      </w:pPr>
+      <w:hyperlink w:anchor="_Toc310421338" w:history="1">
+        <w:r>
+          <w:rPr>
+            <w:rStyle w:val="Hyperlink"/>
+            <w:noProof/>
+          </w:rPr>
+          <w:t>Figure 5: When contrasted to Figure 6 shows how a range change for a given sector angle can affect your connectivity. With a difference of 50 units (randomly chosen difference) these two graphs differ in connectivity.</w:t>
+        </w:r>
+        <w:r>
+          <w:rPr>
+            <w:noProof/>
+            <w:webHidden/>
+          </w:rPr>
+          <w:tab/>
+        </w:r>
+        <w:r>
+          <w:rPr>
+            <w:noProof/>
+            <w:webHidden/>
+          </w:rPr>
+          <w:fldChar w:fldCharType="begin"/>
+        </w:r>
+        <w:r>
+          <w:rPr>
+            <w:noProof/>
+            <w:webHidden/>
+          </w:rPr>
+          <w:instrText xml:space="preserve"> PAGEREF _Toc310421338 \h </w:instrText>
+        </w:r>
+        <w:r>
+          <w:rPr>
+            <w:noProof/>
+            <w:webHidden/>
+          </w:rPr>
+        </w:r>
+        <w:r>
+          <w:rPr>
+            <w:noProof/>
+            <w:webHidden/>
+          </w:rPr>
+          <w:fldChar w:fldCharType="separate"/>
+        </w:r>
+        <w:r>
+          <w:rPr>
+            <w:noProof/>
+            <w:webHidden/>
+          </w:rPr>
+          <w:t>7</w:t>
+        </w:r>
+        <w:r>
+          <w:rPr>
+            <w:noProof/>
+            <w:webHidden/>
+          </w:rPr>
+          <w:fldChar w:fldCharType="end"/>
+        </w:r>
+      </w:hyperlink>
+    </w:p>
+    <w:p>
+      <w:pPr>
+        <w:pStyle w:val="TableofFigures"/>
+        <w:tabs>
+          <w:tab w:val="right" w:leader="dot" w:pos="9350"/>
+        </w:tabs>
+        <w:rPr>
+          <w:noProof/>
+        </w:rPr>
+      </w:pPr>
+      <w:hyperlink w:anchor="_Toc310421339" w:history="1">
+        <w:r>
+          <w:rPr>
+            <w:rStyle w:val="Hyperlink"/>
+            <w:noProof/>
+          </w:rPr>
+          <w:t>Figure 6: Refer to Figure 5</w:t>
+        </w:r>
+        <w:r>
+          <w:rPr>
+            <w:noProof/>
+            <w:webHidden/>
+          </w:rPr>
+          <w:tab/>
+        </w:r>
+        <w:r>
+          <w:rPr>
+            <w:noProof/>
+            <w:webHidden/>
+          </w:rPr>
+          <w:fldChar w:fldCharType="begin"/>
+        </w:r>
+        <w:r>
+          <w:rPr>
+            <w:noProof/>
+            <w:webHidden/>
+          </w:rPr>
+          <w:instrText xml:space="preserve"> PAGEREF _Toc310421339 \h </w:instrText>
+        </w:r>
+        <w:r>
+          <w:rPr>
+            <w:noProof/>
+            <w:webHidden/>
+          </w:rPr>
+        </w:r>
+        <w:r>
+          <w:rPr>
+            <w:noProof/>
+            <w:webHidden/>
+          </w:rPr>
+          <w:fldChar w:fldCharType="separate"/>
+        </w:r>
+        <w:r>
+          <w:rPr>
+            <w:noProof/>
+            <w:webHidden/>
+          </w:rPr>
+          <w:t>8</w:t>
+        </w:r>
+        <w:r>
+          <w:rPr>
+            <w:noProof/>
+            <w:webHidden/>
+          </w:rPr>
+          <w:fldChar w:fldCharType="end"/>
+        </w:r>
+      </w:hyperlink>
+    </w:p>
+    <w:p>
+      <w:pPr>
+        <w:pStyle w:val="TableofFigures"/>
+        <w:tabs>
+          <w:tab w:val="right" w:leader="dot" w:pos="9350"/>
+        </w:tabs>
+        <w:rPr>
+          <w:noProof/>
+        </w:rPr>
+      </w:pPr>
+      <w:hyperlink w:anchor="_Toc310421340" w:history="1">
+        <w:r>
+          <w:rPr>
+            <w:rStyle w:val="Hyperlink"/>
+            <w:noProof/>
+          </w:rPr>
+          <w:t>Figure 7: Another manually, randomly shaped omnidirectional graph. In some cases (this being one of them) the graph created by the orientation algorithm when its sector angle is 360 degrees (Figure 8) will have edges in the same spots as the omnidirection version which helps us validate the result of the algorithm.</w:t>
+        </w:r>
+        <w:r>
+          <w:rPr>
+            <w:noProof/>
+            <w:webHidden/>
+          </w:rPr>
+          <w:tab/>
+        </w:r>
+        <w:r>
+          <w:rPr>
+            <w:noProof/>
+            <w:webHidden/>
+          </w:rPr>
+          <w:fldChar w:fldCharType="begin"/>
+        </w:r>
+        <w:r>
+          <w:rPr>
+            <w:noProof/>
+            <w:webHidden/>
+          </w:rPr>
+          <w:instrText xml:space="preserve"> PAGEREF _Toc310421340 \h </w:instrText>
+        </w:r>
+        <w:r>
+          <w:rPr>
+            <w:noProof/>
+            <w:webHidden/>
+          </w:rPr>
+        </w:r>
+        <w:r>
+          <w:rPr>
+            <w:noProof/>
+            <w:webHidden/>
+          </w:rPr>
+          <w:fldChar w:fldCharType="separate"/>
+        </w:r>
+        <w:r>
+          <w:rPr>
+            <w:noProof/>
+            <w:webHidden/>
+          </w:rPr>
+          <w:t>8</w:t>
+        </w:r>
+        <w:r>
+          <w:rPr>
+            <w:noProof/>
+            <w:webHidden/>
+          </w:rPr>
+          <w:fldChar w:fldCharType="end"/>
+        </w:r>
+      </w:hyperlink>
+    </w:p>
+    <w:p>
+      <w:pPr>
+        <w:pStyle w:val="TableofFigures"/>
+        <w:tabs>
+          <w:tab w:val="right" w:leader="dot" w:pos="9350"/>
+        </w:tabs>
+        <w:rPr>
+          <w:noProof/>
+        </w:rPr>
+      </w:pPr>
+      <w:hyperlink w:anchor="_Toc310421341" w:history="1">
+        <w:r>
+          <w:rPr>
+            <w:rStyle w:val="Hyperlink"/>
+            <w:noProof/>
+          </w:rPr>
+          <w:t>Figure 8: Refer to Figure 7</w:t>
+        </w:r>
+        <w:r>
+          <w:rPr>
+            <w:noProof/>
+            <w:webHidden/>
+          </w:rPr>
+          <w:tab/>
+        </w:r>
+        <w:r>
+          <w:rPr>
+            <w:noProof/>
+            <w:webHidden/>
+          </w:rPr>
+          <w:fldChar w:fldCharType="begin"/>
+        </w:r>
+        <w:r>
+          <w:rPr>
+            <w:noProof/>
+            <w:webHidden/>
+          </w:rPr>
+          <w:instrText xml:space="preserve"> PAGEREF _Toc310421341 \h </w:instrText>
+        </w:r>
+        <w:r>
+          <w:rPr>
+            <w:noProof/>
+            <w:webHidden/>
+          </w:rPr>
+        </w:r>
+        <w:r>
+          <w:rPr>
+            <w:noProof/>
+            <w:webHidden/>
+          </w:rPr>
+          <w:fldChar w:fldCharType="separate"/>
+        </w:r>
+        <w:r>
+          <w:rPr>
+            <w:noProof/>
+            <w:webHidden/>
+          </w:rPr>
+          <w:t>9</w:t>
+        </w:r>
+        <w:r>
+          <w:rPr>
+            <w:noProof/>
+            <w:webHidden/>
+          </w:rPr>
+          <w:fldChar w:fldCharType="end"/>
+        </w:r>
+      </w:hyperlink>
+    </w:p>
+    <w:p>
+      <w:pPr>
+        <w:pStyle w:val="TableofFigures"/>
+        <w:tabs>
+          <w:tab w:val="right" w:leader="dot" w:pos="9350"/>
+        </w:tabs>
+        <w:rPr>
+          <w:noProof/>
+        </w:rPr>
+      </w:pPr>
+      <w:hyperlink w:anchor="_Toc310421342" w:history="1">
+        <w:r>
+          <w:rPr>
+            <w:rStyle w:val="Hyperlink"/>
+            <w:noProof/>
+          </w:rPr>
+          <w:t>Figure 9: When viewed with Figure 10 goes to show that the edges in the omnidirectional graph don’t always get mapped to the directed version as was sort of the case in Figure 7 and Figure 8.</w:t>
+        </w:r>
+        <w:r>
+          <w:rPr>
+            <w:noProof/>
+            <w:webHidden/>
+          </w:rPr>
+          <w:tab/>
+        </w:r>
+        <w:r>
+          <w:rPr>
+            <w:noProof/>
+            <w:webHidden/>
+          </w:rPr>
+          <w:fldChar w:fldCharType="begin"/>
+        </w:r>
+        <w:r>
+          <w:rPr>
+            <w:noProof/>
+            <w:webHidden/>
+          </w:rPr>
+          <w:instrText xml:space="preserve"> PAGEREF _Toc310421342 \h </w:instrText>
+        </w:r>
+        <w:r>
+          <w:rPr>
+            <w:noProof/>
+            <w:webHidden/>
+          </w:rPr>
+        </w:r>
+        <w:r>
+          <w:rPr>
+            <w:noProof/>
+            <w:webHidden/>
+          </w:rPr>
+          <w:fldChar w:fldCharType="separate"/>
+        </w:r>
+        <w:r>
+          <w:rPr>
+            <w:noProof/>
+            <w:webHidden/>
+          </w:rPr>
+          <w:t>9</w:t>
+        </w:r>
+        <w:r>
+          <w:rPr>
+            <w:noProof/>
+            <w:webHidden/>
+          </w:rPr>
+          <w:fldChar w:fldCharType="end"/>
+        </w:r>
+      </w:hyperlink>
+    </w:p>
+    <w:p>
+      <w:pPr>
+        <w:pStyle w:val="TableofFigures"/>
+        <w:tabs>
+          <w:tab w:val="right" w:leader="dot" w:pos="9350"/>
+        </w:tabs>
+        <w:rPr>
+          <w:noProof/>
+        </w:rPr>
+      </w:pPr>
+      <w:hyperlink w:anchor="_Toc310421343" w:history="1">
+        <w:r>
+          <w:rPr>
+            <w:rStyle w:val="Hyperlink"/>
+            <w:noProof/>
+          </w:rPr>
+          <w:t>Figure 10: When we compare this graph to the one in Figure 9, although it is still strongly connected, it doesn’t have all of the same edges. This is a direct consequence of the algorithm and happens because the only vertices for which we make a connection to everything within reach are the vertices in the matching whereas the omnidirectional graph connects each vertex to everything it can reach.</w:t>
+        </w:r>
+        <w:r>
+          <w:rPr>
+            <w:noProof/>
+            <w:webHidden/>
+          </w:rPr>
+          <w:tab/>
+        </w:r>
+        <w:r>
+          <w:rPr>
+            <w:noProof/>
+            <w:webHidden/>
+          </w:rPr>
+          <w:fldChar w:fldCharType="begin"/>
+        </w:r>
+        <w:r>
+          <w:rPr>
+            <w:noProof/>
+            <w:webHidden/>
+          </w:rPr>
+          <w:instrText xml:space="preserve"> PAGEREF _Toc310421343 \h </w:instrText>
+        </w:r>
+        <w:r>
+          <w:rPr>
+            <w:noProof/>
+            <w:webHidden/>
+          </w:rPr>
+        </w:r>
+        <w:r>
+          <w:rPr>
+            <w:noProof/>
+            <w:webHidden/>
+          </w:rPr>
+          <w:fldChar w:fldCharType="separate"/>
+        </w:r>
+        <w:r>
+          <w:rPr>
+            <w:noProof/>
+            <w:webHidden/>
+          </w:rPr>
+          <w:t>10</w:t>
+        </w:r>
+        <w:r>
+          <w:rPr>
+            <w:noProof/>
+            <w:webHidden/>
+          </w:rPr>
+          <w:fldChar w:fldCharType="end"/>
+        </w:r>
+      </w:hyperlink>
+    </w:p>
+    <w:p>
+      <w:pPr>
+        <w:pStyle w:val="Heading2"/>
+      </w:pPr>
+      <w:r>
+        <w:fldChar w:fldCharType="end"/>
+      </w:r>
+      <w:bookmarkStart w:id="1" w:name="_Toc310421419"/>
+      <w:r>
+        <w:t>Table of Tables</w:t>
+      </w:r>
+      <w:bookmarkEnd w:id="1"/>
+    </w:p>
+    <w:p>
+      <w:pPr>
+        <w:pStyle w:val="TableofFigures"/>
+        <w:tabs>
+          <w:tab w:val="right" w:leader="dot" w:pos="9350"/>
+        </w:tabs>
+        <w:rPr>
+          <w:rFonts w:eastAsiaTheme="minorEastAsia"/>
+          <w:noProof/>
+        </w:rPr>
+      </w:pPr>
+      <w:r>
+        <w:fldChar w:fldCharType="begin"/>
+      </w:r>
+      <w:r>
+        <w:instrText xml:space="preserve"> TOC \h \z \c "Table" </w:instrText>
+      </w:r>
+      <w:r>
+        <w:fldChar w:fldCharType="separate"/>
+      </w:r>
+      <w:hyperlink w:anchor="_Toc310421407" w:history="1">
+        <w:r>
+          <w:rPr>
+            <w:rStyle w:val="Hyperlink"/>
+            <w:noProof/>
+          </w:rPr>
+          <w:t>Table 1: Test 1</w:t>
+        </w:r>
+        <w:r>
+          <w:rPr>
+            <w:noProof/>
+            <w:webHidden/>
+          </w:rPr>
+          <w:tab/>
+        </w:r>
+        <w:r>
+          <w:rPr>
+            <w:noProof/>
+            <w:webHidden/>
+          </w:rPr>
+          <w:fldChar w:fldCharType="begin"/>
+        </w:r>
+        <w:r>
+          <w:rPr>
+            <w:noProof/>
+            <w:webHidden/>
+          </w:rPr>
+          <w:instrText xml:space="preserve"> PAGEREF _Toc310421407 \h </w:instrText>
+        </w:r>
+        <w:r>
+          <w:rPr>
+            <w:noProof/>
+            <w:webHidden/>
+          </w:rPr>
+        </w:r>
+        <w:r>
+          <w:rPr>
+            <w:noProof/>
+            <w:webHidden/>
+          </w:rPr>
+          <w:fldChar w:fldCharType="separate"/>
+        </w:r>
+        <w:r>
+          <w:rPr>
+            <w:noProof/>
+            <w:webHidden/>
+          </w:rPr>
+          <w:t>5</w:t>
+        </w:r>
+        <w:r>
+          <w:rPr>
+            <w:noProof/>
+            <w:webHidden/>
+          </w:rPr>
+          <w:fldChar w:fldCharType="end"/>
+        </w:r>
+      </w:hyperlink>
+    </w:p>
+    <w:p>
+      <w:pPr>
+        <w:pStyle w:val="TableofFigures"/>
+        <w:tabs>
+          <w:tab w:val="right" w:leader="dot" w:pos="9350"/>
+        </w:tabs>
+        <w:rPr>
+          <w:rFonts w:eastAsiaTheme="minorEastAsia"/>
+          <w:noProof/>
+        </w:rPr>
+      </w:pPr>
+      <w:hyperlink w:anchor="_Toc310421408" w:history="1">
+        <w:r>
+          <w:rPr>
+            <w:rStyle w:val="Hyperlink"/>
+            <w:noProof/>
+          </w:rPr>
+          <w:t>Table 2: Test 2</w:t>
+        </w:r>
+        <w:r>
+          <w:rPr>
+            <w:noProof/>
+            <w:webHidden/>
+          </w:rPr>
+          <w:tab/>
+        </w:r>
+        <w:r>
+          <w:rPr>
+            <w:noProof/>
+            <w:webHidden/>
+          </w:rPr>
+          <w:fldChar w:fldCharType="begin"/>
+        </w:r>
+        <w:r>
+          <w:rPr>
+            <w:noProof/>
+            <w:webHidden/>
+          </w:rPr>
+          <w:instrText xml:space="preserve"> PAGEREF _Toc310421408 \h </w:instrText>
+        </w:r>
+        <w:r>
+          <w:rPr>
+            <w:noProof/>
+            <w:webHidden/>
+          </w:rPr>
+        </w:r>
+        <w:r>
+          <w:rPr>
+            <w:noProof/>
+            <w:webHidden/>
+          </w:rPr>
+          <w:fldChar w:fldCharType="separate"/>
+        </w:r>
+        <w:r>
+          <w:rPr>
+            <w:noProof/>
+            <w:webHidden/>
+          </w:rPr>
+          <w:t>6</w:t>
+        </w:r>
+        <w:r>
+          <w:rPr>
+            <w:noProof/>
+            <w:webHidden/>
+          </w:rPr>
+          <w:fldChar w:fldCharType="end"/>
+        </w:r>
+      </w:hyperlink>
+    </w:p>
+    <w:p>
+      <w:pPr>
+        <w:pStyle w:val="TableofFigures"/>
+        <w:tabs>
+          <w:tab w:val="right" w:leader="dot" w:pos="9350"/>
+        </w:tabs>
+        <w:rPr>
+          <w:rFonts w:eastAsiaTheme="minorEastAsia"/>
+          <w:noProof/>
+        </w:rPr>
+      </w:pPr>
+      <w:hyperlink w:anchor="_Toc310421409" w:history="1">
+        <w:r>
+          <w:rPr>
+            <w:rStyle w:val="Hyperlink"/>
+            <w:noProof/>
+          </w:rPr>
+          <w:t>Table 3: Test 3</w:t>
+        </w:r>
+        <w:r>
+          <w:rPr>
+            <w:noProof/>
+            <w:webHidden/>
+          </w:rPr>
+          <w:tab/>
+        </w:r>
+        <w:r>
+          <w:rPr>
+            <w:noProof/>
+            <w:webHidden/>
+          </w:rPr>
+          <w:fldChar w:fldCharType="begin"/>
+        </w:r>
+        <w:r>
+          <w:rPr>
+            <w:noProof/>
+            <w:webHidden/>
+          </w:rPr>
+          <w:instrText xml:space="preserve"> PAGEREF _Toc310421409 \h </w:instrText>
+        </w:r>
+        <w:r>
+          <w:rPr>
+            <w:noProof/>
+            <w:webHidden/>
+          </w:rPr>
+        </w:r>
+        <w:r>
+          <w:rPr>
+            <w:noProof/>
+            <w:webHidden/>
+          </w:rPr>
+          <w:fldChar w:fldCharType="separate"/>
+        </w:r>
+        <w:r>
+          <w:rPr>
+            <w:noProof/>
+            <w:webHidden/>
+          </w:rPr>
+          <w:t>7</w:t>
+        </w:r>
+        <w:r>
+          <w:rPr>
+            <w:noProof/>
+            <w:webHidden/>
+          </w:rPr>
+          <w:fldChar w:fldCharType="end"/>
+        </w:r>
+      </w:hyperlink>
+    </w:p>
+    <w:p>
+      <w:pPr>
+        <w:pStyle w:val="TableofFigures"/>
+        <w:tabs>
+          <w:tab w:val="right" w:leader="dot" w:pos="9350"/>
+        </w:tabs>
+        <w:rPr>
+          <w:rFonts w:eastAsiaTheme="minorEastAsia"/>
+          <w:noProof/>
+        </w:rPr>
+      </w:pPr>
+      <w:hyperlink w:anchor="_Toc310421410" w:history="1">
+        <w:r>
+          <w:rPr>
+            <w:rStyle w:val="Hyperlink"/>
+            <w:noProof/>
+          </w:rPr>
+          <w:t>Table 4: Test 4</w:t>
+        </w:r>
+        <w:r>
+          <w:rPr>
+            <w:noProof/>
+            <w:webHidden/>
+          </w:rPr>
+          <w:tab/>
+        </w:r>
+        <w:r>
+          <w:rPr>
+            <w:noProof/>
+            <w:webHidden/>
+          </w:rPr>
+          <w:fldChar w:fldCharType="begin"/>
+        </w:r>
+        <w:r>
+          <w:rPr>
+            <w:noProof/>
+            <w:webHidden/>
+          </w:rPr>
+          <w:instrText xml:space="preserve"> PAGEREF _Toc310421410 \h </w:instrText>
+        </w:r>
+        <w:r>
+          <w:rPr>
+            <w:noProof/>
+            <w:webHidden/>
+          </w:rPr>
+        </w:r>
+        <w:r>
+          <w:rPr>
+            <w:noProof/>
+            <w:webHidden/>
+          </w:rPr>
+          <w:fldChar w:fldCharType="separate"/>
+        </w:r>
+        <w:r>
+          <w:rPr>
+            <w:noProof/>
+            <w:webHidden/>
+          </w:rPr>
+          <w:t>8</w:t>
+        </w:r>
+        <w:r>
+          <w:rPr>
+            <w:noProof/>
+            <w:webHidden/>
+          </w:rPr>
+          <w:fldChar w:fldCharType="end"/>
+        </w:r>
+      </w:hyperlink>
+    </w:p>
+    <w:p>
+      <w:pPr>
+        <w:pStyle w:val="TableofFigures"/>
+        <w:tabs>
+          <w:tab w:val="right" w:leader="dot" w:pos="9350"/>
+        </w:tabs>
+        <w:rPr>
+          <w:rFonts w:eastAsiaTheme="minorEastAsia"/>
+          <w:noProof/>
+        </w:rPr>
+      </w:pPr>
+      <w:hyperlink w:anchor="_Toc310421411" w:history="1">
+        <w:r>
+          <w:rPr>
+            <w:rStyle w:val="Hyperlink"/>
+            <w:noProof/>
+          </w:rPr>
+          <w:t>Table 5: Test 5</w:t>
+        </w:r>
+        <w:r>
+          <w:rPr>
+            <w:noProof/>
+            <w:webHidden/>
+          </w:rPr>
+          <w:tab/>
+        </w:r>
+        <w:r>
+          <w:rPr>
+            <w:noProof/>
+            <w:webHidden/>
+          </w:rPr>
+          <w:fldChar w:fldCharType="begin"/>
+        </w:r>
+        <w:r>
+          <w:rPr>
+            <w:noProof/>
+            <w:webHidden/>
+          </w:rPr>
+          <w:instrText xml:space="preserve"> PAGEREF _Toc310421411 \h </w:instrText>
+        </w:r>
+        <w:r>
+          <w:rPr>
+            <w:noProof/>
+            <w:webHidden/>
+          </w:rPr>
+        </w:r>
+        <w:r>
+          <w:rPr>
+            <w:noProof/>
+            <w:webHidden/>
+          </w:rPr>
+          <w:fldChar w:fldCharType="separate"/>
+        </w:r>
+        <w:r>
+          <w:rPr>
+            <w:noProof/>
+            <w:webHidden/>
+          </w:rPr>
+          <w:t>9</w:t>
+        </w:r>
+        <w:r>
+          <w:rPr>
+            <w:noProof/>
+            <w:webHidden/>
+          </w:rPr>
+          <w:fldChar w:fldCharType="end"/>
+        </w:r>
+      </w:hyperlink>
+    </w:p>
+    <w:p>
+      <w:r>
+        <w:fldChar w:fldCharType="end"/>
+      </w:r>
+    </w:p>
+    <w:p>
+      <w:pPr>
+        <w:pStyle w:val="Heading2"/>
+      </w:pPr>
+      <w:bookmarkStart w:id="2" w:name="_Toc310421420"/>
+      <w:r>
+        <w:lastRenderedPageBreak/>
         <w:t>Directed Sensor Antennae Orientation Algorithm</w:t>
       </w:r>
+      <w:bookmarkEnd w:id="2"/>
     </w:p>
     <w:p>
       <w:pPr>
@@ -39,70 +1897,125 @@
         <w:t>Communication in Wireless Networks with Directional Antennae</w:t>
       </w:r>
       <w:r>
-        <w:t xml:space="preserve"> by </w:t>
-      </w:r>
-      <w:proofErr w:type="spellStart"/>
-      <w:r>
-        <w:t>Ioannis</w:t>
-      </w:r>
-      <w:proofErr w:type="spellEnd"/>
+        <w:t xml:space="preserve"> by Ioannis Caragiannis, Christos Kaklamanis, Evangelos Kranakis, Danny Krizanc and Andreas Wiese and then converted into code</w:t>
+      </w:r>
+      <w:r>
+        <w:t xml:space="preserve"> that simply orients the sensors</w:t>
+      </w:r>
+      <w:r>
+        <w:t>.</w:t>
+      </w:r>
+      <w:r>
+        <w:t xml:space="preserve"> The coded algorithm uses the same</w:t>
+      </w:r>
       <w:r>
         <w:t xml:space="preserve"> </w:t>
       </w:r>
-      <w:proofErr w:type="spellStart"/>
-      <w:r>
-        <w:t>Caragiannis</w:t>
-      </w:r>
-      <w:proofErr w:type="spellEnd"/>
-      <w:r>
-        <w:t xml:space="preserve">, Christos </w:t>
-      </w:r>
-      <w:proofErr w:type="spellStart"/>
-      <w:r>
-        <w:t>Kaklamanis</w:t>
-      </w:r>
-      <w:proofErr w:type="spellEnd"/>
-      <w:r>
-        <w:t xml:space="preserve">, </w:t>
-      </w:r>
-      <w:proofErr w:type="spellStart"/>
-      <w:r>
-        <w:t>Evangelos</w:t>
-      </w:r>
-      <w:proofErr w:type="spellEnd"/>
-      <w:r>
+      <w:r>
+        <w:t>predefined radius and sector angle for all nodes and does not try to determine an optimum radius or an optimum angle.</w:t>
+      </w:r>
+    </w:p>
+    <w:p>
+      <w:pPr>
+        <w:ind w:firstLine="720"/>
+      </w:pPr>
+      <w:r>
+        <w:t xml:space="preserve">The algorithm takes in a set of vertices V and computes the minimum spanning forest on it, but it only uses one tree of the forest to make its computations. This would mean that only one connected subgraph is computed, but by iterating through the connected sets of V we are able to effectively orient all subgraphs regardless of whether or not they are in the first tree we saw.  At a high level, the operations we perform are as follows: we compute the minimum spanning tree (MST); we use the MST to determine a matching; any vertex not in the matching is oriented towards its parent; every </w:t>
+      </w:r>
+      <w:r>
+        <w:t xml:space="preserve">vertex in every </w:t>
+      </w:r>
+      <w:r>
+        <w:t xml:space="preserve">couple in the matching orients itself with its </w:t>
+      </w:r>
+      <w:r>
+        <w:t xml:space="preserve">coupled </w:t>
+      </w:r>
+      <w:r>
+        <w:t>neighbor to cover the maximum area</w:t>
+      </w:r>
+      <w:r>
+        <w:t xml:space="preserve"> they can and then they make connections to any vertices they can reach (in a strongly connected graph, this last step is when the communication to the leaves is enabled)</w:t>
+      </w:r>
+      <w:r>
+        <w:t>.</w:t>
+      </w:r>
+      <w:r>
+        <w:t xml:space="preserve"> Below we talk a little more in depth about how these are accomplished.</w:t>
+      </w:r>
+    </w:p>
+    <w:p>
+      <w:pPr>
+        <w:ind w:firstLine="720"/>
+      </w:pPr>
+      <w:r>
+        <w:t>Computing the MST was quite straightforward thanks to the J</w:t>
+      </w:r>
+      <w:r>
+        <w:t>G</w:t>
+      </w:r>
+      <w:r>
+        <w:t>raphT library. There is a class</w:t>
+      </w:r>
+      <w:r>
+        <w:rPr>
+          <w:i/>
+        </w:rPr>
         <w:t xml:space="preserve"> </w:t>
       </w:r>
-      <w:proofErr w:type="spellStart"/>
-      <w:r>
-        <w:t>Kranakis</w:t>
-      </w:r>
-      <w:proofErr w:type="spellEnd"/>
-      <w:r>
-        <w:t xml:space="preserve">, Danny </w:t>
-      </w:r>
-      <w:proofErr w:type="spellStart"/>
-      <w:r>
-        <w:t>Krizanc</w:t>
-      </w:r>
-      <w:proofErr w:type="spellEnd"/>
-      <w:r>
-        <w:t xml:space="preserve"> and Andreas Wiese and then converted into code</w:t>
-      </w:r>
-      <w:r>
-        <w:t xml:space="preserve"> that simply orients the sensors</w:t>
-      </w:r>
-      <w:r>
-        <w:t>.</w:t>
-      </w:r>
-      <w:r>
-        <w:t xml:space="preserve"> The coded algorithm uses the same</w:t>
+      <w:r>
+        <w:rPr>
+          <w:i/>
+        </w:rPr>
+        <w:t>KruskalMinimumSpanningTree</w:t>
       </w:r>
       <w:r>
         <w:t xml:space="preserve"> </w:t>
       </w:r>
       <w:r>
-        <w:t>predefined radius and sector angle for all nodes and does not try to determine an optimum radius or an optimum angle.</w:t>
+        <w:t xml:space="preserve">(KMST) </w:t>
+      </w:r>
+      <w:r>
+        <w:t>to whose constructor you pass the graph on which to make the MST.</w:t>
+      </w:r>
+      <w:r>
+        <w:t xml:space="preserve"> We pass in a new </w:t>
+      </w:r>
+      <w:r>
+        <w:rPr>
+          <w:i/>
+        </w:rPr>
+        <w:t>ProximityGraph</w:t>
+      </w:r>
+      <w:r>
+        <w:t xml:space="preserve"> created using V and are returned an object of the type </w:t>
+      </w:r>
+      <w:r>
+        <w:t>KMST</w:t>
+      </w:r>
+      <w:r>
+        <w:t xml:space="preserve">. Then we populate a new </w:t>
+      </w:r>
+      <w:r>
+        <w:rPr>
+          <w:i/>
+        </w:rPr>
+        <w:t>SimpleGraph</w:t>
+      </w:r>
+      <w:r>
+        <w:t xml:space="preserve"> </w:t>
+      </w:r>
+      <w:r>
+        <w:t xml:space="preserve">(which we treat as our MST) </w:t>
+      </w:r>
+      <w:r>
+        <w:t xml:space="preserve">with all of the vertices in V and all of the edges in the edge set returned by the </w:t>
+      </w:r>
+      <w:r>
+        <w:t xml:space="preserve">KMST </w:t>
+      </w:r>
+      <w:r>
+        <w:t>object.</w:t>
       </w:r>
     </w:p>
     <w:p>
@@ -110,191 +2023,52 @@
         <w:ind w:firstLine="720"/>
       </w:pPr>
       <w:r>
-        <w:t xml:space="preserve">The algorithm takes in a set of vertices V and computes the minimum spanning forest on it, but it only uses one tree of the forest to make its computations. This would mean that only one connected </w:t>
-      </w:r>
-      <w:proofErr w:type="spellStart"/>
-      <w:r>
-        <w:t>subgraph</w:t>
-      </w:r>
-      <w:proofErr w:type="spellEnd"/>
-      <w:r>
-        <w:t xml:space="preserve"> is computed, but by iterating through the connected sets of V we are able to effectively orient all </w:t>
-      </w:r>
-      <w:proofErr w:type="spellStart"/>
-      <w:r>
-        <w:t>subgraphs</w:t>
-      </w:r>
-      <w:proofErr w:type="spellEnd"/>
-      <w:r>
-        <w:t xml:space="preserve"> regardless of whether or not they are in the first tree we saw.  At a high level, the operations we perform are as follows: we compute the minimum spanning tree (MST); we use the MST to determine a matching; any vertex not in the matching is oriented towards its parent; every </w:t>
-      </w:r>
-      <w:r>
-        <w:t xml:space="preserve">vertex in every </w:t>
-      </w:r>
-      <w:r>
-        <w:t xml:space="preserve">couple in the matching orients itself with its </w:t>
-      </w:r>
-      <w:r>
-        <w:t xml:space="preserve">coupled </w:t>
-      </w:r>
-      <w:r>
-        <w:t>neighbor to cover the maximum area</w:t>
-      </w:r>
-      <w:r>
-        <w:t xml:space="preserve"> they can and then they make connections to any vertices they can reach (in a strongly connected graph, this last step is when the communication to the leaves is enabled)</w:t>
-      </w:r>
-      <w:r>
-        <w:t>.</w:t>
-      </w:r>
-      <w:r>
-        <w:t xml:space="preserve"> Below we talk a little more in depth about how these are accomplished.</w:t>
-      </w:r>
-    </w:p>
-    <w:p>
-      <w:pPr>
-        <w:ind w:firstLine="720"/>
-      </w:pPr>
-      <w:r>
-        <w:t>Computing the MST was quite straightforward thanks to the J</w:t>
+        <w:t>The pain of creating a matching was also eased, once again, by the J</w:t>
       </w:r>
       <w:r>
         <w:t>G</w:t>
       </w:r>
       <w:r>
-        <w:t>raphT library. There is a class</w:t>
+        <w:t>raphT library.</w:t>
+      </w:r>
+      <w:r>
+        <w:t xml:space="preserve"> There is a class </w:t>
       </w:r>
       <w:r>
         <w:rPr>
           <w:i/>
         </w:rPr>
+        <w:t>BreadthFirstSearchIterator</w:t>
+      </w:r>
+      <w:r>
         <w:t xml:space="preserve"> </w:t>
       </w:r>
       <w:r>
+        <w:t xml:space="preserve">(BFSI) </w:t>
+      </w:r>
+      <w:r>
+        <w:t xml:space="preserve">to whose constructor is passed the graph on which we want to traverse and the start vertex which is treated as the root of the tree. To this class we pass our MST as the graph and as the start vertex, we get a pseudo-random one by calling </w:t>
+      </w:r>
+      <w:r>
         <w:rPr>
           <w:i/>
         </w:rPr>
-        <w:t>KruskalMinimumSpanningTree</w:t>
+        <w:t>next()</w:t>
+      </w:r>
+      <w:r>
+        <w:t xml:space="preserve"> on our V iterator.</w:t>
       </w:r>
       <w:r>
         <w:t xml:space="preserve"> </w:t>
       </w:r>
       <w:r>
-        <w:t xml:space="preserve">(KMST) </w:t>
-      </w:r>
-      <w:r>
-        <w:t>to whose constructor you pass the graph on which to make the MST.</w:t>
-      </w:r>
-      <w:r>
-        <w:t xml:space="preserve"> We pass in a new </w:t>
-      </w:r>
-      <w:proofErr w:type="spellStart"/>
+        <w:t xml:space="preserve">As per the algorithm, the next step we take is adding a random edge connected to the root and we simulate that by calling </w:t>
+      </w:r>
       <w:r>
         <w:rPr>
           <w:i/>
         </w:rPr>
-        <w:t>ProximityGraph</w:t>
-      </w:r>
-      <w:proofErr w:type="spellEnd"/>
-      <w:r>
-        <w:t xml:space="preserve"> created using V and are returned an object of the type </w:t>
-      </w:r>
-      <w:r>
-        <w:t>KMST</w:t>
-      </w:r>
-      <w:r>
-        <w:t xml:space="preserve">. Then we populate a new </w:t>
-      </w:r>
-      <w:proofErr w:type="spellStart"/>
-      <w:r>
-        <w:rPr>
-          <w:i/>
-        </w:rPr>
-        <w:t>SimpleGraph</w:t>
-      </w:r>
-      <w:proofErr w:type="spellEnd"/>
-      <w:r>
-        <w:t xml:space="preserve"> </w:t>
-      </w:r>
-      <w:r>
-        <w:t xml:space="preserve">(which we treat as our MST) </w:t>
-      </w:r>
-      <w:r>
-        <w:t xml:space="preserve">with all of the vertices in V and all of the edges in the edge set returned by the </w:t>
-      </w:r>
-      <w:r>
-        <w:t xml:space="preserve">KMST </w:t>
-      </w:r>
-      <w:r>
-        <w:t>object.</w:t>
-      </w:r>
-    </w:p>
-    <w:p>
-      <w:pPr>
-        <w:ind w:firstLine="720"/>
-      </w:pPr>
-      <w:r>
-        <w:t>The pain of creating a matching was also eased, once again, by the J</w:t>
-      </w:r>
-      <w:r>
-        <w:t>G</w:t>
-      </w:r>
-      <w:r>
-        <w:t>raphT library.</w:t>
-      </w:r>
-      <w:r>
-        <w:t xml:space="preserve"> There is a class </w:t>
-      </w:r>
-      <w:r>
-        <w:rPr>
-          <w:i/>
-        </w:rPr>
-        <w:t>BreadthFirstSearchIterator</w:t>
-      </w:r>
-      <w:r>
-        <w:t xml:space="preserve"> </w:t>
-      </w:r>
-      <w:r>
-        <w:t xml:space="preserve">(BFSI) </w:t>
-      </w:r>
-      <w:r>
-        <w:t xml:space="preserve">to whose constructor is passed the graph on which we want to traverse and the start vertex which is treated as the root of the tree. To this class we pass our MST as the graph and as the start vertex, we get a pseudo-random one by calling </w:t>
-      </w:r>
-      <w:proofErr w:type="gramStart"/>
-      <w:r>
-        <w:rPr>
-          <w:i/>
-        </w:rPr>
-        <w:t>next(</w:t>
-      </w:r>
-      <w:proofErr w:type="gramEnd"/>
-      <w:r>
-        <w:rPr>
-          <w:i/>
-        </w:rPr>
-        <w:t>)</w:t>
-      </w:r>
-      <w:r>
-        <w:t xml:space="preserve"> on our V iterator.</w:t>
-      </w:r>
-      <w:r>
-        <w:t xml:space="preserve"> </w:t>
-      </w:r>
-      <w:r>
-        <w:t xml:space="preserve">As per the algorithm, the next step we take is adding a random edge connected to the root and we simulate that by calling </w:t>
-      </w:r>
-      <w:proofErr w:type="gramStart"/>
-      <w:r>
-        <w:rPr>
-          <w:i/>
-        </w:rPr>
-        <w:t>next(</w:t>
-      </w:r>
-      <w:proofErr w:type="gramEnd"/>
-      <w:r>
-        <w:rPr>
-          <w:i/>
-        </w:rPr>
-        <w:t>)</w:t>
+        <w:t>next()</w:t>
       </w:r>
       <w:r>
         <w:t xml:space="preserve"> on the BFSI and then asking the MST for the edge connecting them. That edge is the first one added to our matching</w:t>
@@ -464,9 +2238,11 @@
       <w:pPr>
         <w:pStyle w:val="Heading2"/>
       </w:pPr>
+      <w:bookmarkStart w:id="3" w:name="_Toc310421421"/>
       <w:r>
         <w:t>Performance Comparisons</w:t>
       </w:r>
+      <w:bookmarkEnd w:id="3"/>
     </w:p>
     <w:p>
       <w:r>
@@ -497,14 +2273,12 @@
       <w:r>
         <w:t xml:space="preserve"> simple thanks to the JGraphT library. To compute the network diameter ratio we create two instances of the class </w:t>
       </w:r>
-      <w:proofErr w:type="spellStart"/>
       <w:r>
         <w:rPr>
           <w:i/>
         </w:rPr>
         <w:t>FloydWarshallShortestPath</w:t>
       </w:r>
-      <w:proofErr w:type="spellEnd"/>
       <w:r>
         <w:rPr>
           <w:i/>
@@ -520,7 +2294,6 @@
       <w:r>
         <w:t xml:space="preserve">iterate over the set of vertices and for each vertex, we call </w:t>
       </w:r>
-      <w:proofErr w:type="gramStart"/>
       <w:r>
         <w:rPr>
           <w:i/>
@@ -531,14 +2304,7 @@
         <w:rPr>
           <w:i/>
         </w:rPr>
-        <w:t>(</w:t>
-      </w:r>
-      <w:proofErr w:type="gramEnd"/>
-      <w:r>
-        <w:rPr>
-          <w:i/>
-        </w:rPr>
-        <w:t>)</w:t>
+        <w:t>()</w:t>
       </w:r>
       <w:r>
         <w:t xml:space="preserve"> on both </w:t>
@@ -602,37 +2368,11 @@
       <w:pPr>
         <w:pStyle w:val="Heading2"/>
       </w:pPr>
-      <w:r>
-        <w:t>Comparison Results</w:t>
-      </w:r>
-    </w:p>
-    <w:p>
-      <w:pPr>
-        <w:pStyle w:val="Heading2"/>
-      </w:pPr>
-      <w:r>
-        <w:t>Logging</w:t>
-      </w:r>
-    </w:p>
-    <w:p>
-      <w:r>
-        <w:tab/>
-        <w:t>For each test we run</w:t>
-      </w:r>
-      <w:r>
-        <w:t>,</w:t>
-      </w:r>
-      <w:r>
-        <w:t xml:space="preserve"> we log the data of the sensors in our vertex set, the individual/intermediate results of the shortest path and route length comparisons and finally the average shortest path ratio, average route length ratio and the average network diameter ratio.</w:t>
-      </w:r>
-    </w:p>
-    <w:p>
-      <w:pPr>
-        <w:pStyle w:val="Heading2"/>
-      </w:pPr>
+      <w:bookmarkStart w:id="4" w:name="_Toc310421422"/>
       <w:r>
         <w:t>Testing</w:t>
       </w:r>
+      <w:bookmarkEnd w:id="4"/>
     </w:p>
     <w:p>
       <w:r>
@@ -640,24 +2380,14 @@
         <w:t xml:space="preserve">We didn’t do full-scale, professional testing on our program with formal test cases. Instead, as we implemented features we tested to make sure the new features worked and the old features were not broken. In that regard we did some kind of black box testing. </w:t>
       </w:r>
       <w:r>
-        <w:t xml:space="preserve">The main testing to do was making sure the implemented orientation algorithm worked since that is what this assignment was really about. That being the case, we’ve come up with some basic cases to test against. Note that, thanks to </w:t>
-      </w:r>
-      <w:proofErr w:type="spellStart"/>
-      <w:r>
-        <w:t>JGraphT’s</w:t>
-      </w:r>
-      <w:proofErr w:type="spellEnd"/>
-      <w:r>
-        <w:t xml:space="preserve"> </w:t>
-      </w:r>
-      <w:proofErr w:type="spellStart"/>
+        <w:t xml:space="preserve">The main testing to do was making sure the implemented orientation algorithm worked since that is what this assignment was really about. That being the case, we’ve come up with some basic cases to test against. Note that, thanks to JGraphT’s </w:t>
+      </w:r>
       <w:r>
         <w:rPr>
           <w:i/>
         </w:rPr>
         <w:t>StrongConnectivityInspector</w:t>
       </w:r>
-      <w:proofErr w:type="spellEnd"/>
       <w:r>
         <w:t>, we are informed in the Graphical User Interface (GUI) whether or not our directed graph is strongly connected.</w:t>
       </w:r>
@@ -667,6 +2397,7 @@
         <w:pStyle w:val="Caption"/>
         <w:keepNext/>
       </w:pPr>
+      <w:bookmarkStart w:id="5" w:name="_Toc310421407"/>
       <w:r>
         <w:t xml:space="preserve">Table </w:t>
       </w:r>
@@ -681,6 +2412,7 @@
       <w:r>
         <w:t>: Test 1</w:t>
       </w:r>
+      <w:bookmarkEnd w:id="5"/>
     </w:p>
     <w:tbl>
       <w:tblPr>
@@ -767,7 +2499,6 @@
               <w:rPr>
                 <w:b/>
               </w:rPr>
-              <w:lastRenderedPageBreak/>
               <w:t>Conditions</w:t>
             </w:r>
           </w:p>
@@ -823,6 +2554,7 @@
         <w:rPr>
           <w:noProof/>
         </w:rPr>
+        <w:lastRenderedPageBreak/>
         <w:drawing>
           <wp:inline distT="0" distB="0" distL="0" distR="0">
             <wp:extent cx="4762500" cy="1953846"/>
@@ -841,7 +2573,7 @@
                     </pic:cNvPicPr>
                   </pic:nvPicPr>
                   <pic:blipFill>
-                    <a:blip r:embed="rId7" cstate="print"/>
+                    <a:blip r:embed="rId8" cstate="print"/>
                     <a:srcRect/>
                     <a:stretch>
                       <a:fillRect/>
@@ -874,7 +2606,8 @@
       <w:pPr>
         <w:pStyle w:val="Caption"/>
       </w:pPr>
-      <w:bookmarkStart w:id="0" w:name="_Ref310378739"/>
+      <w:bookmarkStart w:id="6" w:name="_Ref310378739"/>
+      <w:bookmarkStart w:id="7" w:name="_Toc310421334"/>
       <w:r>
         <w:t xml:space="preserve">Figure </w:t>
       </w:r>
@@ -886,10 +2619,11 @@
           <w:t>1</w:t>
         </w:r>
       </w:fldSimple>
-      <w:bookmarkEnd w:id="0"/>
+      <w:bookmarkEnd w:id="6"/>
       <w:r>
         <w:t>: As we can see, when the sector angle is 180 degrees and they are aligned near perfectly straight, the algorithm orients the antennae such that they form a strongly connected graph</w:t>
       </w:r>
+      <w:bookmarkEnd w:id="7"/>
     </w:p>
     <w:p>
       <w:pPr>
@@ -918,7 +2652,7 @@
                     </pic:cNvPicPr>
                   </pic:nvPicPr>
                   <pic:blipFill>
-                    <a:blip r:embed="rId8" cstate="print"/>
+                    <a:blip r:embed="rId9" cstate="print"/>
                     <a:srcRect/>
                     <a:stretch>
                       <a:fillRect/>
@@ -952,6 +2686,7 @@
         <w:pStyle w:val="Caption"/>
         <w:jc w:val="center"/>
       </w:pPr>
+      <w:bookmarkStart w:id="8" w:name="_Toc310421335"/>
       <w:r>
         <w:t xml:space="preserve">Figure </w:t>
       </w:r>
@@ -984,6 +2719,7 @@
         </w:rPr>
         <w:t>1</w:t>
       </w:r>
+      <w:bookmarkEnd w:id="8"/>
       <w:r>
         <w:fldChar w:fldCharType="end"/>
       </w:r>
@@ -993,6 +2729,7 @@
         <w:pStyle w:val="Caption"/>
         <w:keepNext/>
       </w:pPr>
+      <w:bookmarkStart w:id="9" w:name="_Toc310421408"/>
       <w:r>
         <w:t xml:space="preserve">Table </w:t>
       </w:r>
@@ -1007,6 +2744,7 @@
       <w:r>
         <w:t>: Test 2</w:t>
       </w:r>
+      <w:bookmarkEnd w:id="9"/>
     </w:p>
     <w:tbl>
       <w:tblPr>
@@ -1094,15 +2832,7 @@
               <w:t xml:space="preserve">, the directed graph </w:t>
             </w:r>
             <w:r>
-              <w:t xml:space="preserve">looks like the omnidirectional graph. Note that there are many </w:t>
-            </w:r>
-            <w:proofErr w:type="spellStart"/>
-            <w:r>
-              <w:t>placings</w:t>
-            </w:r>
-            <w:proofErr w:type="spellEnd"/>
-            <w:r>
-              <w:t xml:space="preserve"> that would result in a graph that is not strongly connected.</w:t>
+              <w:t>looks like the omnidirectional graph. Note that there are many placings that would result in a graph that is not strongly connected.</w:t>
             </w:r>
           </w:p>
         </w:tc>
@@ -1196,7 +2926,7 @@
                     </pic:cNvPicPr>
                   </pic:nvPicPr>
                   <pic:blipFill>
-                    <a:blip r:embed="rId9" cstate="print"/>
+                    <a:blip r:embed="rId10" cstate="print"/>
                     <a:srcRect/>
                     <a:stretch>
                       <a:fillRect/>
@@ -1229,7 +2959,8 @@
       <w:pPr>
         <w:pStyle w:val="Caption"/>
       </w:pPr>
-      <w:bookmarkStart w:id="1" w:name="_Ref310385406"/>
+      <w:bookmarkStart w:id="10" w:name="_Ref310385406"/>
+      <w:bookmarkStart w:id="11" w:name="_Toc310421336"/>
       <w:r>
         <w:t xml:space="preserve">Figure </w:t>
       </w:r>
@@ -1241,7 +2972,7 @@
           <w:t>3</w:t>
         </w:r>
       </w:fldSimple>
-      <w:bookmarkEnd w:id="1"/>
+      <w:bookmarkEnd w:id="10"/>
       <w:r>
         <w:t xml:space="preserve">: A manually, randomly shaped network </w:t>
       </w:r>
@@ -1295,6 +3026,7 @@
         </w:rPr>
         <w:t xml:space="preserve"> we'll see that this is in fact a strongly connected graph of the omnidirectional counterpart.</w:t>
       </w:r>
+      <w:bookmarkEnd w:id="11"/>
     </w:p>
     <w:p>
       <w:pPr>
@@ -1323,7 +3055,7 @@
                     </pic:cNvPicPr>
                   </pic:nvPicPr>
                   <pic:blipFill>
-                    <a:blip r:embed="rId10" cstate="print"/>
+                    <a:blip r:embed="rId11" cstate="print"/>
                     <a:srcRect/>
                     <a:stretch>
                       <a:fillRect/>
@@ -1357,7 +3089,8 @@
         <w:pStyle w:val="Caption"/>
         <w:jc w:val="center"/>
       </w:pPr>
-      <w:bookmarkStart w:id="2" w:name="_Ref310385341"/>
+      <w:bookmarkStart w:id="12" w:name="_Ref310385341"/>
+      <w:bookmarkStart w:id="13" w:name="_Toc310421337"/>
       <w:r>
         <w:t xml:space="preserve">Figure </w:t>
       </w:r>
@@ -1369,7 +3102,7 @@
           <w:t>4</w:t>
         </w:r>
       </w:fldSimple>
-      <w:bookmarkEnd w:id="2"/>
+      <w:bookmarkEnd w:id="12"/>
       <w:r>
         <w:t>:</w:t>
       </w:r>
@@ -1394,6 +3127,7 @@
         </w:rPr>
         <w:t>3</w:t>
       </w:r>
+      <w:bookmarkEnd w:id="13"/>
       <w:r>
         <w:fldChar w:fldCharType="end"/>
       </w:r>
@@ -1404,6 +3138,7 @@
         <w:pStyle w:val="Caption"/>
         <w:keepNext/>
       </w:pPr>
+      <w:bookmarkStart w:id="14" w:name="_Toc310421409"/>
       <w:r>
         <w:t xml:space="preserve">Table </w:t>
       </w:r>
@@ -1418,6 +3153,7 @@
       <w:r>
         <w:t>: Test 3</w:t>
       </w:r>
+      <w:bookmarkEnd w:id="14"/>
     </w:p>
     <w:tbl>
       <w:tblPr>
@@ -1578,7 +3314,7 @@
                     </pic:cNvPicPr>
                   </pic:nvPicPr>
                   <pic:blipFill>
-                    <a:blip r:embed="rId11" cstate="print"/>
+                    <a:blip r:embed="rId12" cstate="print"/>
                     <a:srcRect/>
                     <a:stretch>
                       <a:fillRect/>
@@ -1611,7 +3347,8 @@
       <w:pPr>
         <w:pStyle w:val="Caption"/>
       </w:pPr>
-      <w:bookmarkStart w:id="3" w:name="_Ref310385747"/>
+      <w:bookmarkStart w:id="15" w:name="_Ref310385747"/>
+      <w:bookmarkStart w:id="16" w:name="_Toc310421338"/>
       <w:r>
         <w:t xml:space="preserve">Figure </w:t>
       </w:r>
@@ -1623,7 +3360,7 @@
           <w:t>5</w:t>
         </w:r>
       </w:fldSimple>
-      <w:bookmarkEnd w:id="3"/>
+      <w:bookmarkEnd w:id="15"/>
       <w:r>
         <w:t xml:space="preserve">: When contrasted to </w:t>
       </w:r>
@@ -1651,6 +3388,7 @@
       <w:r>
         <w:t xml:space="preserve"> shows how a range change for a given sector angle can affect your connectivity. With a difference of 50 units (randomly chosen difference) these two graphs differ in connectivity.</w:t>
       </w:r>
+      <w:bookmarkEnd w:id="16"/>
     </w:p>
     <w:p>
       <w:pPr>
@@ -1679,7 +3417,7 @@
                     </pic:cNvPicPr>
                   </pic:nvPicPr>
                   <pic:blipFill>
-                    <a:blip r:embed="rId12" cstate="print"/>
+                    <a:blip r:embed="rId13" cstate="print"/>
                     <a:srcRect/>
                     <a:stretch>
                       <a:fillRect/>
@@ -1713,7 +3451,8 @@
         <w:pStyle w:val="Caption"/>
         <w:jc w:val="center"/>
       </w:pPr>
-      <w:bookmarkStart w:id="4" w:name="_Ref310385644"/>
+      <w:bookmarkStart w:id="17" w:name="_Ref310385644"/>
+      <w:bookmarkStart w:id="18" w:name="_Toc310421339"/>
       <w:r>
         <w:t xml:space="preserve">Figure </w:t>
       </w:r>
@@ -1725,7 +3464,7 @@
           <w:t>6</w:t>
         </w:r>
       </w:fldSimple>
-      <w:bookmarkEnd w:id="4"/>
+      <w:bookmarkEnd w:id="17"/>
       <w:r>
         <w:t>:</w:t>
       </w:r>
@@ -1750,6 +3489,7 @@
         </w:rPr>
         <w:t>5</w:t>
       </w:r>
+      <w:bookmarkEnd w:id="18"/>
       <w:r>
         <w:fldChar w:fldCharType="end"/>
       </w:r>
@@ -1759,6 +3499,7 @@
         <w:pStyle w:val="Caption"/>
         <w:keepNext/>
       </w:pPr>
+      <w:bookmarkStart w:id="19" w:name="_Toc310421410"/>
       <w:r>
         <w:t xml:space="preserve">Table </w:t>
       </w:r>
@@ -1773,6 +3514,7 @@
       <w:r>
         <w:t>: Test 4</w:t>
       </w:r>
+      <w:bookmarkEnd w:id="19"/>
     </w:p>
     <w:tbl>
       <w:tblPr>
@@ -1933,7 +3675,7 @@
                     </pic:cNvPicPr>
                   </pic:nvPicPr>
                   <pic:blipFill>
-                    <a:blip r:embed="rId13" cstate="print"/>
+                    <a:blip r:embed="rId14" cstate="print"/>
                     <a:srcRect/>
                     <a:stretch>
                       <a:fillRect/>
@@ -1966,7 +3708,8 @@
       <w:pPr>
         <w:pStyle w:val="Caption"/>
       </w:pPr>
-      <w:bookmarkStart w:id="5" w:name="_Ref310386705"/>
+      <w:bookmarkStart w:id="20" w:name="_Ref310386705"/>
+      <w:bookmarkStart w:id="21" w:name="_Toc310421340"/>
       <w:r>
         <w:t xml:space="preserve">Figure </w:t>
       </w:r>
@@ -1978,7 +3721,7 @@
           <w:t>7</w:t>
         </w:r>
       </w:fldSimple>
-      <w:bookmarkEnd w:id="5"/>
+      <w:bookmarkEnd w:id="20"/>
       <w:r>
         <w:t>:</w:t>
       </w:r>
@@ -2021,6 +3764,7 @@
       <w:r>
         <w:t xml:space="preserve"> which helps us validate the result of the algorithm.</w:t>
       </w:r>
+      <w:bookmarkEnd w:id="21"/>
     </w:p>
     <w:p>
       <w:pPr>
@@ -2049,7 +3793,7 @@
                     </pic:cNvPicPr>
                   </pic:nvPicPr>
                   <pic:blipFill>
-                    <a:blip r:embed="rId14" cstate="print"/>
+                    <a:blip r:embed="rId15" cstate="print"/>
                     <a:srcRect/>
                     <a:stretch>
                       <a:fillRect/>
@@ -2083,7 +3827,8 @@
         <w:pStyle w:val="Caption"/>
         <w:jc w:val="center"/>
       </w:pPr>
-      <w:bookmarkStart w:id="6" w:name="_Ref310386608"/>
+      <w:bookmarkStart w:id="22" w:name="_Ref310386608"/>
+      <w:bookmarkStart w:id="23" w:name="_Toc310421341"/>
       <w:r>
         <w:t xml:space="preserve">Figure </w:t>
       </w:r>
@@ -2095,7 +3840,7 @@
           <w:t>8</w:t>
         </w:r>
       </w:fldSimple>
-      <w:bookmarkEnd w:id="6"/>
+      <w:bookmarkEnd w:id="22"/>
       <w:r>
         <w:t>:</w:t>
       </w:r>
@@ -2120,6 +3865,7 @@
         </w:rPr>
         <w:t>7</w:t>
       </w:r>
+      <w:bookmarkEnd w:id="23"/>
       <w:r>
         <w:fldChar w:fldCharType="end"/>
       </w:r>
@@ -2129,6 +3875,7 @@
         <w:pStyle w:val="Caption"/>
         <w:keepNext/>
       </w:pPr>
+      <w:bookmarkStart w:id="24" w:name="_Toc310421411"/>
       <w:r>
         <w:t xml:space="preserve">Table </w:t>
       </w:r>
@@ -2143,6 +3890,7 @@
       <w:r>
         <w:t>: Test 5</w:t>
       </w:r>
+      <w:bookmarkEnd w:id="24"/>
     </w:p>
     <w:tbl>
       <w:tblPr>
@@ -2327,7 +4075,7 @@
                     </pic:cNvPicPr>
                   </pic:nvPicPr>
                   <pic:blipFill>
-                    <a:blip r:embed="rId15" cstate="print"/>
+                    <a:blip r:embed="rId16" cstate="print"/>
                     <a:srcRect/>
                     <a:stretch>
                       <a:fillRect/>
@@ -2360,7 +4108,8 @@
       <w:pPr>
         <w:pStyle w:val="Caption"/>
       </w:pPr>
-      <w:bookmarkStart w:id="7" w:name="_Ref310387062"/>
+      <w:bookmarkStart w:id="25" w:name="_Ref310387062"/>
+      <w:bookmarkStart w:id="26" w:name="_Toc310421342"/>
       <w:r>
         <w:t xml:space="preserve">Figure </w:t>
       </w:r>
@@ -2372,7 +4121,7 @@
           <w:t>9</w:t>
         </w:r>
       </w:fldSimple>
-      <w:bookmarkEnd w:id="7"/>
+      <w:bookmarkEnd w:id="25"/>
       <w:r>
         <w:t>:</w:t>
       </w:r>
@@ -2451,6 +4200,7 @@
       <w:r>
         <w:t>.</w:t>
       </w:r>
+      <w:bookmarkEnd w:id="26"/>
     </w:p>
     <w:p>
       <w:pPr>
@@ -2479,7 +4229,7 @@
                     </pic:cNvPicPr>
                   </pic:nvPicPr>
                   <pic:blipFill>
-                    <a:blip r:embed="rId16" cstate="print"/>
+                    <a:blip r:embed="rId17" cstate="print"/>
                     <a:srcRect/>
                     <a:stretch>
                       <a:fillRect/>
@@ -2512,7 +4262,8 @@
       <w:pPr>
         <w:pStyle w:val="Caption"/>
       </w:pPr>
-      <w:bookmarkStart w:id="8" w:name="_Ref310386838"/>
+      <w:bookmarkStart w:id="27" w:name="_Ref310386838"/>
+      <w:bookmarkStart w:id="28" w:name="_Toc310421343"/>
       <w:r>
         <w:t xml:space="preserve">Figure </w:t>
       </w:r>
@@ -2524,7 +4275,7 @@
           <w:t>10</w:t>
         </w:r>
       </w:fldSimple>
-      <w:bookmarkEnd w:id="8"/>
+      <w:bookmarkEnd w:id="27"/>
       <w:r>
         <w:t>:</w:t>
       </w:r>
@@ -2555,11 +4306,31 @@
       <w:r>
         <w:t>, although it is still strongly connected, it doesn’t have all of the same edges. This is a direct consequence of the algorithm and happens because the only vertices for which we make a connection to everything within reach are the vertices in the matching whereas the omnidirectional graph connects each vertex to everything it can reach.</w:t>
       </w:r>
-    </w:p>
+      <w:bookmarkEnd w:id="28"/>
+    </w:p>
+    <w:p/>
+    <w:p>
+      <w:pPr>
+        <w:pStyle w:val="Heading2"/>
+      </w:pPr>
+      <w:bookmarkStart w:id="29" w:name="_Toc310421423"/>
+      <w:r>
+        <w:t>Logging</w:t>
+      </w:r>
+      <w:bookmarkEnd w:id="29"/>
+    </w:p>
+    <w:p>
+      <w:r>
+        <w:tab/>
+        <w:t>For each test we run, we log the data of the sensors in our vertex set, the individual/intermediate results of the shortest path and route length comparisons and finally the average shortest path ratio, average route length ratio and the average network diameter ratio.</w:t>
+      </w:r>
+    </w:p>
+    <w:p/>
     <w:sectPr>
       <w:pgSz w:w="12240" w:h="15840"/>
       <w:pgMar w:top="1440" w:right="1440" w:bottom="1440" w:left="1440" w:header="720" w:footer="720" w:gutter="0"/>
       <w:cols w:space="720"/>
+      <w:titlePg/>
       <w:docGrid w:linePitch="360"/>
     </w:sectPr>
   </w:body>
@@ -2776,6 +4547,29 @@
     <w:name w:val="Normal"/>
     <w:qFormat/>
     <w:rsid w:val="00980F2C"/>
+  </w:style>
+  <w:style w:type="paragraph" w:styleId="Heading1">
+    <w:name w:val="heading 1"/>
+    <w:basedOn w:val="Normal"/>
+    <w:next w:val="Normal"/>
+    <w:link w:val="Heading1Char"/>
+    <w:uiPriority w:val="9"/>
+    <w:qFormat/>
+    <w:rsid w:val="00610145"/>
+    <w:pPr>
+      <w:keepNext/>
+      <w:keepLines/>
+      <w:spacing w:before="480" w:after="0"/>
+      <w:outlineLvl w:val="0"/>
+    </w:pPr>
+    <w:rPr>
+      <w:rFonts w:asciiTheme="majorHAnsi" w:eastAsiaTheme="majorEastAsia" w:hAnsiTheme="majorHAnsi" w:cstheme="majorBidi"/>
+      <w:b/>
+      <w:bCs/>
+      <w:color w:val="365F91" w:themeColor="accent1" w:themeShade="BF"/>
+      <w:sz w:val="28"/>
+      <w:szCs w:val="28"/>
+    </w:rPr>
   </w:style>
   <w:style w:type="paragraph" w:styleId="Heading2">
     <w:name w:val="heading 2"/>
@@ -3002,7 +4796,535 @@
       <w:color w:val="4F81BD" w:themeColor="accent1"/>
     </w:rPr>
   </w:style>
+  <w:style w:type="paragraph" w:styleId="NoSpacing">
+    <w:name w:val="No Spacing"/>
+    <w:link w:val="NoSpacingChar"/>
+    <w:uiPriority w:val="1"/>
+    <w:qFormat/>
+    <w:rsid w:val="00B222BF"/>
+    <w:pPr>
+      <w:spacing w:after="0" w:line="240" w:lineRule="auto"/>
+    </w:pPr>
+    <w:rPr>
+      <w:rFonts w:eastAsiaTheme="minorEastAsia"/>
+    </w:rPr>
+  </w:style>
+  <w:style w:type="character" w:customStyle="1" w:styleId="NoSpacingChar">
+    <w:name w:val="No Spacing Char"/>
+    <w:basedOn w:val="DefaultParagraphFont"/>
+    <w:link w:val="NoSpacing"/>
+    <w:uiPriority w:val="1"/>
+    <w:rsid w:val="00B222BF"/>
+    <w:rPr>
+      <w:rFonts w:eastAsiaTheme="minorEastAsia"/>
+    </w:rPr>
+  </w:style>
+  <w:style w:type="character" w:customStyle="1" w:styleId="Heading1Char">
+    <w:name w:val="Heading 1 Char"/>
+    <w:basedOn w:val="DefaultParagraphFont"/>
+    <w:link w:val="Heading1"/>
+    <w:uiPriority w:val="9"/>
+    <w:rsid w:val="00610145"/>
+    <w:rPr>
+      <w:rFonts w:asciiTheme="majorHAnsi" w:eastAsiaTheme="majorEastAsia" w:hAnsiTheme="majorHAnsi" w:cstheme="majorBidi"/>
+      <w:b/>
+      <w:bCs/>
+      <w:color w:val="365F91" w:themeColor="accent1" w:themeShade="BF"/>
+      <w:sz w:val="28"/>
+      <w:szCs w:val="28"/>
+    </w:rPr>
+  </w:style>
+  <w:style w:type="paragraph" w:styleId="TOCHeading">
+    <w:name w:val="TOC Heading"/>
+    <w:basedOn w:val="Heading1"/>
+    <w:next w:val="Normal"/>
+    <w:uiPriority w:val="39"/>
+    <w:semiHidden/>
+    <w:unhideWhenUsed/>
+    <w:qFormat/>
+    <w:rsid w:val="00610145"/>
+    <w:pPr>
+      <w:outlineLvl w:val="9"/>
+    </w:pPr>
+  </w:style>
+  <w:style w:type="paragraph" w:styleId="TOC2">
+    <w:name w:val="toc 2"/>
+    <w:basedOn w:val="Normal"/>
+    <w:next w:val="Normal"/>
+    <w:autoRedefine/>
+    <w:uiPriority w:val="39"/>
+    <w:unhideWhenUsed/>
+    <w:rsid w:val="00610145"/>
+    <w:pPr>
+      <w:spacing w:after="100"/>
+      <w:ind w:left="220"/>
+    </w:pPr>
+  </w:style>
+  <w:style w:type="character" w:styleId="Hyperlink">
+    <w:name w:val="Hyperlink"/>
+    <w:basedOn w:val="DefaultParagraphFont"/>
+    <w:uiPriority w:val="99"/>
+    <w:unhideWhenUsed/>
+    <w:rsid w:val="00610145"/>
+    <w:rPr>
+      <w:color w:val="0000FF" w:themeColor="hyperlink"/>
+      <w:u w:val="single"/>
+    </w:rPr>
+  </w:style>
+  <w:style w:type="paragraph" w:styleId="TableofFigures">
+    <w:name w:val="table of figures"/>
+    <w:basedOn w:val="Normal"/>
+    <w:next w:val="Normal"/>
+    <w:uiPriority w:val="99"/>
+    <w:unhideWhenUsed/>
+    <w:rsid w:val="00247E8D"/>
+    <w:pPr>
+      <w:spacing w:after="0"/>
+    </w:pPr>
+  </w:style>
 </w:styles>
+</file>
+
+<file path=word/glossary/document.xml><?xml version="1.0" encoding="utf-8"?>
+<w:glossaryDocument xmlns:ve="http://schemas.openxmlformats.org/markup-compatibility/2006" xmlns:o="urn:schemas-microsoft-com:office:office" xmlns:r="http://schemas.openxmlformats.org/officeDocument/2006/relationships" xmlns:m="http://schemas.openxmlformats.org/officeDocument/2006/math" xmlns:v="urn:schemas-microsoft-com:vml" xmlns:wp="http://schemas.openxmlformats.org/drawingml/2006/wordprocessingDrawing" xmlns:w10="urn:schemas-microsoft-com:office:word" xmlns:w="http://schemas.openxmlformats.org/wordprocessingml/2006/main" xmlns:wne="http://schemas.microsoft.com/office/word/2006/wordml">
+  <w:docParts>
+    <w:docPart>
+      <w:docPartPr>
+        <w:name w:val="8D069C5ECE0443C09FEB1EC9B90E7729"/>
+        <w:category>
+          <w:name w:val="General"/>
+          <w:gallery w:val="placeholder"/>
+        </w:category>
+        <w:types>
+          <w:type w:val="bbPlcHdr"/>
+        </w:types>
+        <w:behaviors>
+          <w:behavior w:val="content"/>
+        </w:behaviors>
+        <w:guid w:val="{B6C5A22C-F67A-4EF6-BAA2-49E3360548D4}"/>
+      </w:docPartPr>
+      <w:docPartBody>
+        <w:p>
+          <w:pPr>
+            <w:pStyle w:val="8D069C5ECE0443C09FEB1EC9B90E7729"/>
+          </w:pPr>
+          <w:r>
+            <w:rPr>
+              <w:rFonts w:asciiTheme="majorHAnsi" w:eastAsiaTheme="majorEastAsia" w:hAnsiTheme="majorHAnsi" w:cstheme="majorBidi"/>
+              <w:sz w:val="80"/>
+              <w:szCs w:val="80"/>
+            </w:rPr>
+            <w:t>[Type the document title]</w:t>
+          </w:r>
+        </w:p>
+      </w:docPartBody>
+    </w:docPart>
+    <w:docPart>
+      <w:docPartPr>
+        <w:name w:val="E3EAAD79E3734329B752FD434F8C1BFB"/>
+        <w:category>
+          <w:name w:val="General"/>
+          <w:gallery w:val="placeholder"/>
+        </w:category>
+        <w:types>
+          <w:type w:val="bbPlcHdr"/>
+        </w:types>
+        <w:behaviors>
+          <w:behavior w:val="content"/>
+        </w:behaviors>
+        <w:guid w:val="{7879A0A8-FEBF-44B4-89A7-679F73F618E6}"/>
+      </w:docPartPr>
+      <w:docPartBody>
+        <w:p>
+          <w:pPr>
+            <w:pStyle w:val="E3EAAD79E3734329B752FD434F8C1BFB"/>
+          </w:pPr>
+          <w:r>
+            <w:rPr>
+              <w:rFonts w:asciiTheme="majorHAnsi" w:eastAsiaTheme="majorEastAsia" w:hAnsiTheme="majorHAnsi" w:cstheme="majorBidi"/>
+              <w:sz w:val="44"/>
+              <w:szCs w:val="44"/>
+            </w:rPr>
+            <w:t>[Type the document subtitle]</w:t>
+          </w:r>
+        </w:p>
+      </w:docPartBody>
+    </w:docPart>
+    <w:docPart>
+      <w:docPartPr>
+        <w:name w:val="CB73837531034480939BA2A3662D4BC2"/>
+        <w:category>
+          <w:name w:val="General"/>
+          <w:gallery w:val="placeholder"/>
+        </w:category>
+        <w:types>
+          <w:type w:val="bbPlcHdr"/>
+        </w:types>
+        <w:behaviors>
+          <w:behavior w:val="content"/>
+        </w:behaviors>
+        <w:guid w:val="{636980A4-8B6D-4634-B3FD-AFF672DD403A}"/>
+      </w:docPartPr>
+      <w:docPartBody>
+        <w:p>
+          <w:pPr>
+            <w:pStyle w:val="CB73837531034480939BA2A3662D4BC2"/>
+          </w:pPr>
+          <w:r>
+            <w:rPr>
+              <w:b/>
+              <w:bCs/>
+            </w:rPr>
+            <w:t>[Type the author name]</w:t>
+          </w:r>
+        </w:p>
+      </w:docPartBody>
+    </w:docPart>
+    <w:docPart>
+      <w:docPartPr>
+        <w:name w:val="C0E5D48B8CA24B09A24110D177D2E84A"/>
+        <w:category>
+          <w:name w:val="General"/>
+          <w:gallery w:val="placeholder"/>
+        </w:category>
+        <w:types>
+          <w:type w:val="bbPlcHdr"/>
+        </w:types>
+        <w:behaviors>
+          <w:behavior w:val="content"/>
+        </w:behaviors>
+        <w:guid w:val="{A03AF63D-7481-4EF2-8F51-7C8C257EA209}"/>
+      </w:docPartPr>
+      <w:docPartBody>
+        <w:p>
+          <w:pPr>
+            <w:pStyle w:val="C0E5D48B8CA24B09A24110D177D2E84A"/>
+          </w:pPr>
+          <w:r>
+            <w:rPr>
+              <w:b/>
+              <w:bCs/>
+            </w:rPr>
+            <w:t>[Pick the date]</w:t>
+          </w:r>
+        </w:p>
+      </w:docPartBody>
+    </w:docPart>
+    <w:docPart>
+      <w:docPartPr>
+        <w:name w:val="10F1E8B56805471BA1222EA0590C5C29"/>
+        <w:category>
+          <w:name w:val="General"/>
+          <w:gallery w:val="placeholder"/>
+        </w:category>
+        <w:types>
+          <w:type w:val="bbPlcHdr"/>
+        </w:types>
+        <w:behaviors>
+          <w:behavior w:val="content"/>
+        </w:behaviors>
+        <w:guid w:val="{42FD9E3A-4A28-4EF5-9BC9-BD83AA4DD8F0}"/>
+      </w:docPartPr>
+      <w:docPartBody>
+        <w:p>
+          <w:pPr>
+            <w:pStyle w:val="10F1E8B56805471BA1222EA0590C5C29"/>
+          </w:pPr>
+          <w:r>
+            <w:t>[Type the abstract of the document here. The abstract is typically a short summary of the contents of the document. Type the abstract of the document here. The abstract is typically a short summary of the contents of the document.]</w:t>
+          </w:r>
+        </w:p>
+      </w:docPartBody>
+    </w:docPart>
+  </w:docParts>
+</w:glossaryDocument>
+</file>
+
+<file path=word/glossary/fontTable.xml><?xml version="1.0" encoding="utf-8"?>
+<w:fonts xmlns:r="http://schemas.openxmlformats.org/officeDocument/2006/relationships" xmlns:w="http://schemas.openxmlformats.org/wordprocessingml/2006/main">
+  <w:font w:name="Calibri">
+    <w:panose1 w:val="020F0502020204030204"/>
+    <w:charset w:val="00"/>
+    <w:family w:val="swiss"/>
+    <w:pitch w:val="variable"/>
+    <w:sig w:usb0="E10002FF" w:usb1="4000ACFF" w:usb2="00000009" w:usb3="00000000" w:csb0="0000019F" w:csb1="00000000"/>
+  </w:font>
+  <w:font w:name="Times New Roman">
+    <w:panose1 w:val="02020603050405020304"/>
+    <w:charset w:val="00"/>
+    <w:family w:val="roman"/>
+    <w:pitch w:val="variable"/>
+    <w:sig w:usb0="E0002AFF" w:usb1="C0007841" w:usb2="00000009" w:usb3="00000000" w:csb0="000001FF" w:csb1="00000000"/>
+  </w:font>
+  <w:font w:name="Cambria">
+    <w:panose1 w:val="02040503050406030204"/>
+    <w:charset w:val="00"/>
+    <w:family w:val="roman"/>
+    <w:pitch w:val="variable"/>
+    <w:sig w:usb0="E00002FF" w:usb1="400004FF" w:usb2="00000000" w:usb3="00000000" w:csb0="0000019F" w:csb1="00000000"/>
+  </w:font>
+  <w:font w:name="Tahoma">
+    <w:panose1 w:val="00000000000000000000"/>
+    <w:charset w:val="00"/>
+    <w:family w:val="swiss"/>
+    <w:notTrueType/>
+    <w:pitch w:val="variable"/>
+    <w:sig w:usb0="00000003" w:usb1="00000000" w:usb2="00000000" w:usb3="00000000" w:csb0="00000001" w:csb1="00000000"/>
+  </w:font>
+</w:fonts>
+</file>
+
+<file path=word/glossary/settings.xml><?xml version="1.0" encoding="utf-8"?>
+<w:settings xmlns:o="urn:schemas-microsoft-com:office:office" xmlns:r="http://schemas.openxmlformats.org/officeDocument/2006/relationships" xmlns:m="http://schemas.openxmlformats.org/officeDocument/2006/math" xmlns:v="urn:schemas-microsoft-com:vml" xmlns:w10="urn:schemas-microsoft-com:office:word" xmlns:w="http://schemas.openxmlformats.org/wordprocessingml/2006/main" xmlns:sl="http://schemas.openxmlformats.org/schemaLibrary/2006/main">
+  <w:view w:val="normal"/>
+  <w:defaultTabStop w:val="720"/>
+  <w:characterSpacingControl w:val="doNotCompress"/>
+  <w:compat>
+    <w:useFELayout/>
+  </w:compat>
+  <w:rsids>
+    <w:rsidRoot w:val="00E905DE"/>
+    <w:rsid w:val="00E905DE"/>
+  </w:rsids>
+  <m:mathPr>
+    <m:mathFont m:val="Cambria Math"/>
+    <m:brkBin m:val="before"/>
+    <m:brkBinSub m:val="--"/>
+    <m:smallFrac m:val="off"/>
+    <m:dispDef/>
+    <m:lMargin m:val="0"/>
+    <m:rMargin m:val="0"/>
+    <m:defJc m:val="centerGroup"/>
+    <m:wrapIndent m:val="1440"/>
+    <m:intLim m:val="subSup"/>
+    <m:naryLim m:val="undOvr"/>
+  </m:mathPr>
+  <w:themeFontLang w:val="en-US"/>
+  <w:clrSchemeMapping w:bg1="light1" w:t1="dark1" w:bg2="light2" w:t2="dark2" w:accent1="accent1" w:accent2="accent2" w:accent3="accent3" w:accent4="accent4" w:accent5="accent5" w:accent6="accent6" w:hyperlink="hyperlink" w:followedHyperlink="followedHyperlink"/>
+  <w:decimalSymbol w:val="."/>
+  <w:listSeparator w:val=","/>
+</w:settings>
+</file>
+
+<file path=word/glossary/styles.xml><?xml version="1.0" encoding="utf-8"?>
+<w:styles xmlns:r="http://schemas.openxmlformats.org/officeDocument/2006/relationships" xmlns:w="http://schemas.openxmlformats.org/wordprocessingml/2006/main">
+  <w:docDefaults>
+    <w:rPrDefault>
+      <w:rPr>
+        <w:rFonts w:asciiTheme="minorHAnsi" w:eastAsiaTheme="minorEastAsia" w:hAnsiTheme="minorHAnsi" w:cstheme="minorBidi"/>
+        <w:sz w:val="22"/>
+        <w:szCs w:val="22"/>
+        <w:lang w:val="en-US" w:eastAsia="en-US" w:bidi="ar-SA"/>
+      </w:rPr>
+    </w:rPrDefault>
+    <w:pPrDefault>
+      <w:pPr>
+        <w:spacing w:after="200" w:line="276" w:lineRule="auto"/>
+      </w:pPr>
+    </w:pPrDefault>
+  </w:docDefaults>
+  <w:latentStyles w:defLockedState="0" w:defUIPriority="99" w:defSemiHidden="1" w:defUnhideWhenUsed="1" w:defQFormat="0" w:count="267">
+    <w:lsdException w:name="Normal" w:semiHidden="0" w:uiPriority="0" w:unhideWhenUsed="0" w:qFormat="1"/>
+    <w:lsdException w:name="heading 1" w:semiHidden="0" w:uiPriority="9" w:unhideWhenUsed="0" w:qFormat="1"/>
+    <w:lsdException w:name="heading 2" w:uiPriority="9" w:qFormat="1"/>
+    <w:lsdException w:name="heading 3" w:uiPriority="9" w:qFormat="1"/>
+    <w:lsdException w:name="heading 4" w:uiPriority="9" w:qFormat="1"/>
+    <w:lsdException w:name="heading 5" w:uiPriority="9" w:qFormat="1"/>
+    <w:lsdException w:name="heading 6" w:uiPriority="9" w:qFormat="1"/>
+    <w:lsdException w:name="heading 7" w:uiPriority="9" w:qFormat="1"/>
+    <w:lsdException w:name="heading 8" w:uiPriority="9" w:qFormat="1"/>
+    <w:lsdException w:name="heading 9" w:uiPriority="9" w:qFormat="1"/>
+    <w:lsdException w:name="toc 1" w:uiPriority="39"/>
+    <w:lsdException w:name="toc 2" w:uiPriority="39"/>
+    <w:lsdException w:name="toc 3" w:uiPriority="39"/>
+    <w:lsdException w:name="toc 4" w:uiPriority="39"/>
+    <w:lsdException w:name="toc 5" w:uiPriority="39"/>
+    <w:lsdException w:name="toc 6" w:uiPriority="39"/>
+    <w:lsdException w:name="toc 7" w:uiPriority="39"/>
+    <w:lsdException w:name="toc 8" w:uiPriority="39"/>
+    <w:lsdException w:name="toc 9" w:uiPriority="39"/>
+    <w:lsdException w:name="caption" w:uiPriority="35" w:qFormat="1"/>
+    <w:lsdException w:name="Title" w:semiHidden="0" w:uiPriority="10" w:unhideWhenUsed="0" w:qFormat="1"/>
+    <w:lsdException w:name="Default Paragraph Font" w:uiPriority="1"/>
+    <w:lsdException w:name="Subtitle" w:semiHidden="0" w:uiPriority="11" w:unhideWhenUsed="0" w:qFormat="1"/>
+    <w:lsdException w:name="Strong" w:semiHidden="0" w:uiPriority="22" w:unhideWhenUsed="0" w:qFormat="1"/>
+    <w:lsdException w:name="Emphasis" w:semiHidden="0" w:uiPriority="20" w:unhideWhenUsed="0" w:qFormat="1"/>
+    <w:lsdException w:name="Table Grid" w:semiHidden="0" w:uiPriority="59" w:unhideWhenUsed="0"/>
+    <w:lsdException w:name="Placeholder Text" w:unhideWhenUsed="0"/>
+    <w:lsdException w:name="No Spacing" w:semiHidden="0" w:uiPriority="1" w:unhideWhenUsed="0" w:qFormat="1"/>
+    <w:lsdException w:name="Light Shading" w:semiHidden="0" w:uiPriority="60" w:unhideWhenUsed="0"/>
+    <w:lsdException w:name="Light List" w:semiHidden="0" w:uiPriority="61" w:unhideWhenUsed="0"/>
+    <w:lsdException w:name="Light Grid" w:semiHidden="0" w:uiPriority="62" w:unhideWhenUsed="0"/>
+    <w:lsdException w:name="Medium Shading 1" w:semiHidden="0" w:uiPriority="63" w:unhideWhenUsed="0"/>
+    <w:lsdException w:name="Medium Shading 2" w:semiHidden="0" w:uiPriority="64" w:unhideWhenUsed="0"/>
+    <w:lsdException w:name="Medium List 1" w:semiHidden="0" w:uiPriority="65" w:unhideWhenUsed="0"/>
+    <w:lsdException w:name="Medium List 2" w:semiHidden="0" w:uiPriority="66" w:unhideWhenUsed="0"/>
+    <w:lsdException w:name="Medium Grid 1" w:semiHidden="0" w:uiPriority="67" w:unhideWhenUsed="0"/>
+    <w:lsdException w:name="Medium Grid 2" w:semiHidden="0" w:uiPriority="68" w:unhideWhenUsed="0"/>
+    <w:lsdException w:name="Medium Grid 3" w:semiHidden="0" w:uiPriority="69" w:unhideWhenUsed="0"/>
+    <w:lsdException w:name="Dark List" w:semiHidden="0" w:uiPriority="70" w:unhideWhenUsed="0"/>
+    <w:lsdException w:name="Colorful Shading" w:semiHidden="0" w:uiPriority="71" w:unhideWhenUsed="0"/>
+    <w:lsdException w:name="Colorful List" w:semiHidden="0" w:uiPriority="72" w:unhideWhenUsed="0"/>
+    <w:lsdException w:name="Colorful Grid" w:semiHidden="0" w:uiPriority="73" w:unhideWhenUsed="0"/>
+    <w:lsdException w:name="Light Shading Accent 1" w:semiHidden="0" w:uiPriority="60" w:unhideWhenUsed="0"/>
+    <w:lsdException w:name="Light List Accent 1" w:semiHidden="0" w:uiPriority="61" w:unhideWhenUsed="0"/>
+    <w:lsdException w:name="Light Grid Accent 1" w:semiHidden="0" w:uiPriority="62" w:unhideWhenUsed="0"/>
+    <w:lsdException w:name="Medium Shading 1 Accent 1" w:semiHidden="0" w:uiPriority="63" w:unhideWhenUsed="0"/>
+    <w:lsdException w:name="Medium Shading 2 Accent 1" w:semiHidden="0" w:uiPriority="64" w:unhideWhenUsed="0"/>
+    <w:lsdException w:name="Medium List 1 Accent 1" w:semiHidden="0" w:uiPriority="65" w:unhideWhenUsed="0"/>
+    <w:lsdException w:name="Revision" w:unhideWhenUsed="0"/>
+    <w:lsdException w:name="List Paragraph" w:semiHidden="0" w:uiPriority="34" w:unhideWhenUsed="0" w:qFormat="1"/>
+    <w:lsdException w:name="Quote" w:semiHidden="0" w:uiPriority="29" w:unhideWhenUsed="0" w:qFormat="1"/>
+    <w:lsdException w:name="Intense Quote" w:semiHidden="0" w:uiPriority="30" w:unhideWhenUsed="0" w:qFormat="1"/>
+    <w:lsdException w:name="Medium List 2 Accent 1" w:semiHidden="0" w:uiPriority="66" w:unhideWhenUsed="0"/>
+    <w:lsdException w:name="Medium Grid 1 Accent 1" w:semiHidden="0" w:uiPriority="67" w:unhideWhenUsed="0"/>
+    <w:lsdException w:name="Medium Grid 2 Accent 1" w:semiHidden="0" w:uiPriority="68" w:unhideWhenUsed="0"/>
+    <w:lsdException w:name="Medium Grid 3 Accent 1" w:semiHidden="0" w:uiPriority="69" w:unhideWhenUsed="0"/>
+    <w:lsdException w:name="Dark List Accent 1" w:semiHidden="0" w:uiPriority="70" w:unhideWhenUsed="0"/>
+    <w:lsdException w:name="Colorful Shading Accent 1" w:semiHidden="0" w:uiPriority="71" w:unhideWhenUsed="0"/>
+    <w:lsdException w:name="Colorful List Accent 1" w:semiHidden="0" w:uiPriority="72" w:unhideWhenUsed="0"/>
+    <w:lsdException w:name="Colorful Grid Accent 1" w:semiHidden="0" w:uiPriority="73" w:unhideWhenUsed="0"/>
+    <w:lsdException w:name="Light Shading Accent 2" w:semiHidden="0" w:uiPriority="60" w:unhideWhenUsed="0"/>
+    <w:lsdException w:name="Light List Accent 2" w:semiHidden="0" w:uiPriority="61" w:unhideWhenUsed="0"/>
+    <w:lsdException w:name="Light Grid Accent 2" w:semiHidden="0" w:uiPriority="62" w:unhideWhenUsed="0"/>
+    <w:lsdException w:name="Medium Shading 1 Accent 2" w:semiHidden="0" w:uiPriority="63" w:unhideWhenUsed="0"/>
+    <w:lsdException w:name="Medium Shading 2 Accent 2" w:semiHidden="0" w:uiPriority="64" w:unhideWhenUsed="0"/>
+    <w:lsdException w:name="Medium List 1 Accent 2" w:semiHidden="0" w:uiPriority="65" w:unhideWhenUsed="0"/>
+    <w:lsdException w:name="Medium List 2 Accent 2" w:semiHidden="0" w:uiPriority="66" w:unhideWhenUsed="0"/>
+    <w:lsdException w:name="Medium Grid 1 Accent 2" w:semiHidden="0" w:uiPriority="67" w:unhideWhenUsed="0"/>
+    <w:lsdException w:name="Medium Grid 2 Accent 2" w:semiHidden="0" w:uiPriority="68" w:unhideWhenUsed="0"/>
+    <w:lsdException w:name="Medium Grid 3 Accent 2" w:semiHidden="0" w:uiPriority="69" w:unhideWhenUsed="0"/>
+    <w:lsdException w:name="Dark List Accent 2" w:semiHidden="0" w:uiPriority="70" w:unhideWhenUsed="0"/>
+    <w:lsdException w:name="Colorful Shading Accent 2" w:semiHidden="0" w:uiPriority="71" w:unhideWhenUsed="0"/>
+    <w:lsdException w:name="Colorful List Accent 2" w:semiHidden="0" w:uiPriority="72" w:unhideWhenUsed="0"/>
+    <w:lsdException w:name="Colorful Grid Accent 2" w:semiHidden="0" w:uiPriority="73" w:unhideWhenUsed="0"/>
+    <w:lsdException w:name="Light Shading Accent 3" w:semiHidden="0" w:uiPriority="60" w:unhideWhenUsed="0"/>
+    <w:lsdException w:name="Light List Accent 3" w:semiHidden="0" w:uiPriority="61" w:unhideWhenUsed="0"/>
+    <w:lsdException w:name="Light Grid Accent 3" w:semiHidden="0" w:uiPriority="62" w:unhideWhenUsed="0"/>
+    <w:lsdException w:name="Medium Shading 1 Accent 3" w:semiHidden="0" w:uiPriority="63" w:unhideWhenUsed="0"/>
+    <w:lsdException w:name="Medium Shading 2 Accent 3" w:semiHidden="0" w:uiPriority="64" w:unhideWhenUsed="0"/>
+    <w:lsdException w:name="Medium List 1 Accent 3" w:semiHidden="0" w:uiPriority="65" w:unhideWhenUsed="0"/>
+    <w:lsdException w:name="Medium List 2 Accent 3" w:semiHidden="0" w:uiPriority="66" w:unhideWhenUsed="0"/>
+    <w:lsdException w:name="Medium Grid 1 Accent 3" w:semiHidden="0" w:uiPriority="67" w:unhideWhenUsed="0"/>
+    <w:lsdException w:name="Medium Grid 2 Accent 3" w:semiHidden="0" w:uiPriority="68" w:unhideWhenUsed="0"/>
+    <w:lsdException w:name="Medium Grid 3 Accent 3" w:semiHidden="0" w:uiPriority="69" w:unhideWhenUsed="0"/>
+    <w:lsdException w:name="Dark List Accent 3" w:semiHidden="0" w:uiPriority="70" w:unhideWhenUsed="0"/>
+    <w:lsdException w:name="Colorful Shading Accent 3" w:semiHidden="0" w:uiPriority="71" w:unhideWhenUsed="0"/>
+    <w:lsdException w:name="Colorful List Accent 3" w:semiHidden="0" w:uiPriority="72" w:unhideWhenUsed="0"/>
+    <w:lsdException w:name="Colorful Grid Accent 3" w:semiHidden="0" w:uiPriority="73" w:unhideWhenUsed="0"/>
+    <w:lsdException w:name="Light Shading Accent 4" w:semiHidden="0" w:uiPriority="60" w:unhideWhenUsed="0"/>
+    <w:lsdException w:name="Light List Accent 4" w:semiHidden="0" w:uiPriority="61" w:unhideWhenUsed="0"/>
+    <w:lsdException w:name="Light Grid Accent 4" w:semiHidden="0" w:uiPriority="62" w:unhideWhenUsed="0"/>
+    <w:lsdException w:name="Medium Shading 1 Accent 4" w:semiHidden="0" w:uiPriority="63" w:unhideWhenUsed="0"/>
+    <w:lsdException w:name="Medium Shading 2 Accent 4" w:semiHidden="0" w:uiPriority="64" w:unhideWhenUsed="0"/>
+    <w:lsdException w:name="Medium List 1 Accent 4" w:semiHidden="0" w:uiPriority="65" w:unhideWhenUsed="0"/>
+    <w:lsdException w:name="Medium List 2 Accent 4" w:semiHidden="0" w:uiPriority="66" w:unhideWhenUsed="0"/>
+    <w:lsdException w:name="Medium Grid 1 Accent 4" w:semiHidden="0" w:uiPriority="67" w:unhideWhenUsed="0"/>
+    <w:lsdException w:name="Medium Grid 2 Accent 4" w:semiHidden="0" w:uiPriority="68" w:unhideWhenUsed="0"/>
+    <w:lsdException w:name="Medium Grid 3 Accent 4" w:semiHidden="0" w:uiPriority="69" w:unhideWhenUsed="0"/>
+    <w:lsdException w:name="Dark List Accent 4" w:semiHidden="0" w:uiPriority="70" w:unhideWhenUsed="0"/>
+    <w:lsdException w:name="Colorful Shading Accent 4" w:semiHidden="0" w:uiPriority="71" w:unhideWhenUsed="0"/>
+    <w:lsdException w:name="Colorful List Accent 4" w:semiHidden="0" w:uiPriority="72" w:unhideWhenUsed="0"/>
+    <w:lsdException w:name="Colorful Grid Accent 4" w:semiHidden="0" w:uiPriority="73" w:unhideWhenUsed="0"/>
+    <w:lsdException w:name="Light Shading Accent 5" w:semiHidden="0" w:uiPriority="60" w:unhideWhenUsed="0"/>
+    <w:lsdException w:name="Light List Accent 5" w:semiHidden="0" w:uiPriority="61" w:unhideWhenUsed="0"/>
+    <w:lsdException w:name="Light Grid Accent 5" w:semiHidden="0" w:uiPriority="62" w:unhideWhenUsed="0"/>
+    <w:lsdException w:name="Medium Shading 1 Accent 5" w:semiHidden="0" w:uiPriority="63" w:unhideWhenUsed="0"/>
+    <w:lsdException w:name="Medium Shading 2 Accent 5" w:semiHidden="0" w:uiPriority="64" w:unhideWhenUsed="0"/>
+    <w:lsdException w:name="Medium List 1 Accent 5" w:semiHidden="0" w:uiPriority="65" w:unhideWhenUsed="0"/>
+    <w:lsdException w:name="Medium List 2 Accent 5" w:semiHidden="0" w:uiPriority="66" w:unhideWhenUsed="0"/>
+    <w:lsdException w:name="Medium Grid 1 Accent 5" w:semiHidden="0" w:uiPriority="67" w:unhideWhenUsed="0"/>
+    <w:lsdException w:name="Medium Grid 2 Accent 5" w:semiHidden="0" w:uiPriority="68" w:unhideWhenUsed="0"/>
+    <w:lsdException w:name="Medium Grid 3 Accent 5" w:semiHidden="0" w:uiPriority="69" w:unhideWhenUsed="0"/>
+    <w:lsdException w:name="Dark List Accent 5" w:semiHidden="0" w:uiPriority="70" w:unhideWhenUsed="0"/>
+    <w:lsdException w:name="Colorful Shading Accent 5" w:semiHidden="0" w:uiPriority="71" w:unhideWhenUsed="0"/>
+    <w:lsdException w:name="Colorful List Accent 5" w:semiHidden="0" w:uiPriority="72" w:unhideWhenUsed="0"/>
+    <w:lsdException w:name="Colorful Grid Accent 5" w:semiHidden="0" w:uiPriority="73" w:unhideWhenUsed="0"/>
+    <w:lsdException w:name="Light Shading Accent 6" w:semiHidden="0" w:uiPriority="60" w:unhideWhenUsed="0"/>
+    <w:lsdException w:name="Light List Accent 6" w:semiHidden="0" w:uiPriority="61" w:unhideWhenUsed="0"/>
+    <w:lsdException w:name="Light Grid Accent 6" w:semiHidden="0" w:uiPriority="62" w:unhideWhenUsed="0"/>
+    <w:lsdException w:name="Medium Shading 1 Accent 6" w:semiHidden="0" w:uiPriority="63" w:unhideWhenUsed="0"/>
+    <w:lsdException w:name="Medium Shading 2 Accent 6" w:semiHidden="0" w:uiPriority="64" w:unhideWhenUsed="0"/>
+    <w:lsdException w:name="Medium List 1 Accent 6" w:semiHidden="0" w:uiPriority="65" w:unhideWhenUsed="0"/>
+    <w:lsdException w:name="Medium List 2 Accent 6" w:semiHidden="0" w:uiPriority="66" w:unhideWhenUsed="0"/>
+    <w:lsdException w:name="Medium Grid 1 Accent 6" w:semiHidden="0" w:uiPriority="67" w:unhideWhenUsed="0"/>
+    <w:lsdException w:name="Medium Grid 2 Accent 6" w:semiHidden="0" w:uiPriority="68" w:unhideWhenUsed="0"/>
+    <w:lsdException w:name="Medium Grid 3 Accent 6" w:semiHidden="0" w:uiPriority="69" w:unhideWhenUsed="0"/>
+    <w:lsdException w:name="Dark List Accent 6" w:semiHidden="0" w:uiPriority="70" w:unhideWhenUsed="0"/>
+    <w:lsdException w:name="Colorful Shading Accent 6" w:semiHidden="0" w:uiPriority="71" w:unhideWhenUsed="0"/>
+    <w:lsdException w:name="Colorful List Accent 6" w:semiHidden="0" w:uiPriority="72" w:unhideWhenUsed="0"/>
+    <w:lsdException w:name="Colorful Grid Accent 6" w:semiHidden="0" w:uiPriority="73" w:unhideWhenUsed="0"/>
+    <w:lsdException w:name="Subtle Emphasis" w:semiHidden="0" w:uiPriority="19" w:unhideWhenUsed="0" w:qFormat="1"/>
+    <w:lsdException w:name="Intense Emphasis" w:semiHidden="0" w:uiPriority="21" w:unhideWhenUsed="0" w:qFormat="1"/>
+    <w:lsdException w:name="Subtle Reference" w:semiHidden="0" w:uiPriority="31" w:unhideWhenUsed="0" w:qFormat="1"/>
+    <w:lsdException w:name="Intense Reference" w:semiHidden="0" w:uiPriority="32" w:unhideWhenUsed="0" w:qFormat="1"/>
+    <w:lsdException w:name="Book Title" w:semiHidden="0" w:uiPriority="33" w:unhideWhenUsed="0" w:qFormat="1"/>
+    <w:lsdException w:name="Bibliography" w:uiPriority="37"/>
+    <w:lsdException w:name="TOC Heading" w:uiPriority="39" w:qFormat="1"/>
+  </w:latentStyles>
+  <w:style w:type="paragraph" w:default="1" w:styleId="Normal">
+    <w:name w:val="Normal"/>
+    <w:qFormat/>
+  </w:style>
+  <w:style w:type="character" w:default="1" w:styleId="DefaultParagraphFont">
+    <w:name w:val="Default Paragraph Font"/>
+    <w:uiPriority w:val="1"/>
+    <w:semiHidden/>
+    <w:unhideWhenUsed/>
+  </w:style>
+  <w:style w:type="table" w:default="1" w:styleId="TableNormal">
+    <w:name w:val="Normal Table"/>
+    <w:uiPriority w:val="99"/>
+    <w:semiHidden/>
+    <w:unhideWhenUsed/>
+    <w:qFormat/>
+    <w:tblPr>
+      <w:tblInd w:w="0" w:type="dxa"/>
+      <w:tblCellMar>
+        <w:top w:w="0" w:type="dxa"/>
+        <w:left w:w="108" w:type="dxa"/>
+        <w:bottom w:w="0" w:type="dxa"/>
+        <w:right w:w="108" w:type="dxa"/>
+      </w:tblCellMar>
+    </w:tblPr>
+  </w:style>
+  <w:style w:type="numbering" w:default="1" w:styleId="NoList">
+    <w:name w:val="No List"/>
+    <w:uiPriority w:val="99"/>
+    <w:semiHidden/>
+    <w:unhideWhenUsed/>
+  </w:style>
+  <w:style w:type="paragraph" w:customStyle="1" w:styleId="7A53704B337142C0B429708B6E609A96">
+    <w:name w:val="7A53704B337142C0B429708B6E609A96"/>
+    <w:rsid w:val="00E905DE"/>
+  </w:style>
+  <w:style w:type="paragraph" w:customStyle="1" w:styleId="8D069C5ECE0443C09FEB1EC9B90E7729">
+    <w:name w:val="8D069C5ECE0443C09FEB1EC9B90E7729"/>
+    <w:rsid w:val="00E905DE"/>
+  </w:style>
+  <w:style w:type="paragraph" w:customStyle="1" w:styleId="E3EAAD79E3734329B752FD434F8C1BFB">
+    <w:name w:val="E3EAAD79E3734329B752FD434F8C1BFB"/>
+    <w:rsid w:val="00E905DE"/>
+  </w:style>
+  <w:style w:type="paragraph" w:customStyle="1" w:styleId="CB73837531034480939BA2A3662D4BC2">
+    <w:name w:val="CB73837531034480939BA2A3662D4BC2"/>
+    <w:rsid w:val="00E905DE"/>
+  </w:style>
+  <w:style w:type="paragraph" w:customStyle="1" w:styleId="C0E5D48B8CA24B09A24110D177D2E84A">
+    <w:name w:val="C0E5D48B8CA24B09A24110D177D2E84A"/>
+    <w:rsid w:val="00E905DE"/>
+  </w:style>
+  <w:style w:type="paragraph" w:customStyle="1" w:styleId="10F1E8B56805471BA1222EA0590C5C29">
+    <w:name w:val="10F1E8B56805471BA1222EA0590C5C29"/>
+    <w:rsid w:val="00E905DE"/>
+  </w:style>
+</w:styles>
+</file>
+
+<file path=word/glossary/webSettings.xml><?xml version="1.0" encoding="utf-8"?>
+<w:webSettings xmlns:r="http://schemas.openxmlformats.org/officeDocument/2006/relationships" xmlns:w="http://schemas.openxmlformats.org/wordprocessingml/2006/main">
+  <w:optimizeForBrowser/>
+</w:webSettings>
 </file>
 
 <file path=word/theme/theme1.xml><?xml version="1.0" encoding="utf-8"?>
@@ -3289,11 +5611,30 @@
 </file>
 
 <file path=customXml/item1.xml><?xml version="1.0" encoding="utf-8"?>
+<CoverPageProperties xmlns="http://schemas.microsoft.com/office/2006/coverPageProps">
+  <PublishDate>2011-11-30T00:00:00</PublishDate>
+  <Abstract>This document provides instructions on how to use the project application followed by class diagrams, implementation details, rudimentary test cases and, lastly, example log file output.</Abstract>
+  <CompanyAddress/>
+  <CompanyPhone/>
+  <CompanyFax/>
+  <CompanyEmail/>
+</CoverPageProperties>
+</file>
+
+<file path=customXml/item2.xml><?xml version="1.0" encoding="utf-8"?>
 <b:Sources xmlns:b="http://schemas.openxmlformats.org/officeDocument/2006/bibliography" xmlns="http://schemas.openxmlformats.org/officeDocument/2006/bibliography" SelectedStyle="\APA.XSL" StyleName="APA"/>
 </file>
 
 <file path=customXml/itemProps1.xml><?xml version="1.0" encoding="utf-8"?>
-<ds:datastoreItem xmlns:ds="http://schemas.openxmlformats.org/officeDocument/2006/customXml" ds:itemID="{785A6529-CD5E-4D48-B19D-CA91E3A636F8}">
+<ds:datastoreItem xmlns:ds="http://schemas.openxmlformats.org/officeDocument/2006/customXml" ds:itemID="{55AF091B-3C7A-41E3-B477-F2FDAA23CFDA}">
+  <ds:schemaRefs>
+    <ds:schemaRef ds:uri="http://schemas.microsoft.com/office/2006/coverPageProps"/>
+  </ds:schemaRefs>
+</ds:datastoreItem>
+</file>
+
+<file path=customXml/itemProps2.xml><?xml version="1.0" encoding="utf-8"?>
+<ds:datastoreItem xmlns:ds="http://schemas.openxmlformats.org/officeDocument/2006/customXml" ds:itemID="{14DAEC84-66FC-4C15-B5C2-10B2BA7311E0}">
   <ds:schemaRefs>
     <ds:schemaRef ds:uri="http://schemas.openxmlformats.org/officeDocument/2006/bibliography"/>
   </ds:schemaRefs>

</xml_diff>

<commit_message>
Added to the performance comparison section.
</commit_message>
<xml_diff>
--- a/doc/Project Report.docx
+++ b/doc/Project Report.docx
@@ -303,9 +303,6 @@
               <w:sdtPr>
                 <w:alias w:val="Abstract"/>
                 <w:id w:val="8276291"/>
-                <w:placeholder>
-                  <w:docPart w:val="10F1E8B56805471BA1222EA0590C5C29"/>
-                </w:placeholder>
                 <w:dataBinding w:prefixMappings="xmlns:ns0='http://schemas.microsoft.com/office/2006/coverPageProps'" w:xpath="/ns0:CoverPageProperties[1]/ns0:Abstract[1]" w:storeItemID="{55AF091B-3C7A-41E3-B477-F2FDAA23CFDA}"/>
                 <w:text/>
               </w:sdtPr>
@@ -390,7 +387,7 @@
           <w:r>
             <w:fldChar w:fldCharType="separate"/>
           </w:r>
-          <w:hyperlink w:anchor="_Toc310426081" w:history="1">
+          <w:hyperlink w:anchor="_Toc310427313" w:history="1">
             <w:r>
               <w:rPr>
                 <w:rStyle w:val="Hyperlink"/>
@@ -417,7 +414,7 @@
                 <w:noProof/>
                 <w:webHidden/>
               </w:rPr>
-              <w:instrText xml:space="preserve"> PAGEREF _Toc310426081 \h </w:instrText>
+              <w:instrText xml:space="preserve"> PAGEREF _Toc310427313 \h </w:instrText>
             </w:r>
             <w:r>
               <w:rPr>
@@ -459,7 +456,7 @@
               <w:noProof/>
             </w:rPr>
           </w:pPr>
-          <w:hyperlink w:anchor="_Toc310426082" w:history="1">
+          <w:hyperlink w:anchor="_Toc310427314" w:history="1">
             <w:r>
               <w:rPr>
                 <w:rStyle w:val="Hyperlink"/>
@@ -486,7 +483,7 @@
                 <w:noProof/>
                 <w:webHidden/>
               </w:rPr>
-              <w:instrText xml:space="preserve"> PAGEREF _Toc310426082 \h </w:instrText>
+              <w:instrText xml:space="preserve"> PAGEREF _Toc310427314 \h </w:instrText>
             </w:r>
             <w:r>
               <w:rPr>
@@ -528,7 +525,7 @@
               <w:noProof/>
             </w:rPr>
           </w:pPr>
-          <w:hyperlink w:anchor="_Toc310426083" w:history="1">
+          <w:hyperlink w:anchor="_Toc310427315" w:history="1">
             <w:r>
               <w:rPr>
                 <w:rStyle w:val="Hyperlink"/>
@@ -555,7 +552,7 @@
                 <w:noProof/>
                 <w:webHidden/>
               </w:rPr>
-              <w:instrText xml:space="preserve"> PAGEREF _Toc310426083 \h </w:instrText>
+              <w:instrText xml:space="preserve"> PAGEREF _Toc310427315 \h </w:instrText>
             </w:r>
             <w:r>
               <w:rPr>
@@ -597,7 +594,7 @@
               <w:noProof/>
             </w:rPr>
           </w:pPr>
-          <w:hyperlink w:anchor="_Toc310426084" w:history="1">
+          <w:hyperlink w:anchor="_Toc310427316" w:history="1">
             <w:r>
               <w:rPr>
                 <w:rStyle w:val="Hyperlink"/>
@@ -624,7 +621,7 @@
                 <w:noProof/>
                 <w:webHidden/>
               </w:rPr>
-              <w:instrText xml:space="preserve"> PAGEREF _Toc310426084 \h </w:instrText>
+              <w:instrText xml:space="preserve"> PAGEREF _Toc310427316 \h </w:instrText>
             </w:r>
             <w:r>
               <w:rPr>
@@ -666,7 +663,7 @@
               <w:noProof/>
             </w:rPr>
           </w:pPr>
-          <w:hyperlink w:anchor="_Toc310426085" w:history="1">
+          <w:hyperlink w:anchor="_Toc310427317" w:history="1">
             <w:r>
               <w:rPr>
                 <w:rStyle w:val="Hyperlink"/>
@@ -693,7 +690,7 @@
                 <w:noProof/>
                 <w:webHidden/>
               </w:rPr>
-              <w:instrText xml:space="preserve"> PAGEREF _Toc310426085 \h </w:instrText>
+              <w:instrText xml:space="preserve"> PAGEREF _Toc310427317 \h </w:instrText>
             </w:r>
             <w:r>
               <w:rPr>
@@ -735,7 +732,7 @@
               <w:noProof/>
             </w:rPr>
           </w:pPr>
-          <w:hyperlink w:anchor="_Toc310426086" w:history="1">
+          <w:hyperlink w:anchor="_Toc310427318" w:history="1">
             <w:r>
               <w:rPr>
                 <w:rStyle w:val="Hyperlink"/>
@@ -762,7 +759,7 @@
                 <w:noProof/>
                 <w:webHidden/>
               </w:rPr>
-              <w:instrText xml:space="preserve"> PAGEREF _Toc310426086 \h </w:instrText>
+              <w:instrText xml:space="preserve"> PAGEREF _Toc310427318 \h </w:instrText>
             </w:r>
             <w:r>
               <w:rPr>
@@ -804,7 +801,7 @@
               <w:noProof/>
             </w:rPr>
           </w:pPr>
-          <w:hyperlink w:anchor="_Toc310426087" w:history="1">
+          <w:hyperlink w:anchor="_Toc310427319" w:history="1">
             <w:r>
               <w:rPr>
                 <w:rStyle w:val="Hyperlink"/>
@@ -831,7 +828,7 @@
                 <w:noProof/>
                 <w:webHidden/>
               </w:rPr>
-              <w:instrText xml:space="preserve"> PAGEREF _Toc310426087 \h </w:instrText>
+              <w:instrText xml:space="preserve"> PAGEREF _Toc310427319 \h </w:instrText>
             </w:r>
             <w:r>
               <w:rPr>
@@ -873,7 +870,7 @@
               <w:noProof/>
             </w:rPr>
           </w:pPr>
-          <w:hyperlink w:anchor="_Toc310426088" w:history="1">
+          <w:hyperlink w:anchor="_Toc310427320" w:history="1">
             <w:r>
               <w:rPr>
                 <w:rStyle w:val="Hyperlink"/>
@@ -900,7 +897,7 @@
                 <w:noProof/>
                 <w:webHidden/>
               </w:rPr>
-              <w:instrText xml:space="preserve"> PAGEREF _Toc310426088 \h </w:instrText>
+              <w:instrText xml:space="preserve"> PAGEREF _Toc310427320 \h </w:instrText>
             </w:r>
             <w:r>
               <w:rPr>
@@ -942,7 +939,7 @@
               <w:noProof/>
             </w:rPr>
           </w:pPr>
-          <w:hyperlink w:anchor="_Toc310426089" w:history="1">
+          <w:hyperlink w:anchor="_Toc310427321" w:history="1">
             <w:r>
               <w:rPr>
                 <w:rStyle w:val="Hyperlink"/>
@@ -969,7 +966,7 @@
                 <w:noProof/>
                 <w:webHidden/>
               </w:rPr>
-              <w:instrText xml:space="preserve"> PAGEREF _Toc310426089 \h </w:instrText>
+              <w:instrText xml:space="preserve"> PAGEREF _Toc310427321 \h </w:instrText>
             </w:r>
             <w:r>
               <w:rPr>
@@ -1011,7 +1008,7 @@
       <w:pPr>
         <w:pStyle w:val="Heading2"/>
       </w:pPr>
-      <w:bookmarkStart w:id="0" w:name="_Toc310426081"/>
+      <w:bookmarkStart w:id="0" w:name="_Toc310427313"/>
       <w:r>
         <w:t>Table of Figures</w:t>
       </w:r>
@@ -1037,7 +1034,7 @@
       <w:r>
         <w:fldChar w:fldCharType="separate"/>
       </w:r>
-      <w:hyperlink w:anchor="_Toc310425996" w:history="1">
+      <w:hyperlink w:anchor="_Toc310427322" w:history="1">
         <w:r>
           <w:rPr>
             <w:rStyle w:val="Hyperlink"/>
@@ -1064,7 +1061,7 @@
             <w:noProof/>
             <w:webHidden/>
           </w:rPr>
-          <w:instrText xml:space="preserve"> PAGEREF _Toc310425996 \h </w:instrText>
+          <w:instrText xml:space="preserve"> PAGEREF _Toc310427322 \h </w:instrText>
         </w:r>
         <w:r>
           <w:rPr>
@@ -1084,7 +1081,7 @@
             <w:noProof/>
             <w:webHidden/>
           </w:rPr>
-          <w:t>7</w:t>
+          <w:t>8</w:t>
         </w:r>
         <w:r>
           <w:rPr>
@@ -1106,7 +1103,7 @@
           <w:noProof/>
         </w:rPr>
       </w:pPr>
-      <w:hyperlink w:anchor="_Toc310425997" w:history="1">
+      <w:hyperlink w:anchor="_Toc310427323" w:history="1">
         <w:r>
           <w:rPr>
             <w:rStyle w:val="Hyperlink"/>
@@ -1133,7 +1130,7 @@
             <w:noProof/>
             <w:webHidden/>
           </w:rPr>
-          <w:instrText xml:space="preserve"> PAGEREF _Toc310425997 \h </w:instrText>
+          <w:instrText xml:space="preserve"> PAGEREF _Toc310427323 \h </w:instrText>
         </w:r>
         <w:r>
           <w:rPr>
@@ -1175,7 +1172,7 @@
           <w:noProof/>
         </w:rPr>
       </w:pPr>
-      <w:hyperlink w:anchor="_Toc310425998" w:history="1">
+      <w:hyperlink w:anchor="_Toc310427324" w:history="1">
         <w:r>
           <w:rPr>
             <w:rStyle w:val="Hyperlink"/>
@@ -1202,7 +1199,7 @@
             <w:noProof/>
             <w:webHidden/>
           </w:rPr>
-          <w:instrText xml:space="preserve"> PAGEREF _Toc310425998 \h </w:instrText>
+          <w:instrText xml:space="preserve"> PAGEREF _Toc310427324 \h </w:instrText>
         </w:r>
         <w:r>
           <w:rPr>
@@ -1222,7 +1219,7 @@
             <w:noProof/>
             <w:webHidden/>
           </w:rPr>
-          <w:t>8</w:t>
+          <w:t>9</w:t>
         </w:r>
         <w:r>
           <w:rPr>
@@ -1244,7 +1241,7 @@
           <w:noProof/>
         </w:rPr>
       </w:pPr>
-      <w:hyperlink w:anchor="_Toc310425999" w:history="1">
+      <w:hyperlink w:anchor="_Toc310427325" w:history="1">
         <w:r>
           <w:rPr>
             <w:rStyle w:val="Hyperlink"/>
@@ -1271,7 +1268,7 @@
             <w:noProof/>
             <w:webHidden/>
           </w:rPr>
-          <w:instrText xml:space="preserve"> PAGEREF _Toc310425999 \h </w:instrText>
+          <w:instrText xml:space="preserve"> PAGEREF _Toc310427325 \h </w:instrText>
         </w:r>
         <w:r>
           <w:rPr>
@@ -1313,7 +1310,7 @@
           <w:noProof/>
         </w:rPr>
       </w:pPr>
-      <w:hyperlink w:anchor="_Toc310426000" w:history="1">
+      <w:hyperlink w:anchor="_Toc310427326" w:history="1">
         <w:r>
           <w:rPr>
             <w:rStyle w:val="Hyperlink"/>
@@ -1340,7 +1337,7 @@
             <w:noProof/>
             <w:webHidden/>
           </w:rPr>
-          <w:instrText xml:space="preserve"> PAGEREF _Toc310426000 \h </w:instrText>
+          <w:instrText xml:space="preserve"> PAGEREF _Toc310427326 \h </w:instrText>
         </w:r>
         <w:r>
           <w:rPr>
@@ -1360,7 +1357,7 @@
             <w:noProof/>
             <w:webHidden/>
           </w:rPr>
-          <w:t>9</w:t>
+          <w:t>10</w:t>
         </w:r>
         <w:r>
           <w:rPr>
@@ -1382,7 +1379,7 @@
           <w:noProof/>
         </w:rPr>
       </w:pPr>
-      <w:hyperlink w:anchor="_Toc310426001" w:history="1">
+      <w:hyperlink w:anchor="_Toc310427327" w:history="1">
         <w:r>
           <w:rPr>
             <w:rStyle w:val="Hyperlink"/>
@@ -1409,7 +1406,7 @@
             <w:noProof/>
             <w:webHidden/>
           </w:rPr>
-          <w:instrText xml:space="preserve"> PAGEREF _Toc310426001 \h </w:instrText>
+          <w:instrText xml:space="preserve"> PAGEREF _Toc310427327 \h </w:instrText>
         </w:r>
         <w:r>
           <w:rPr>
@@ -1451,7 +1448,7 @@
           <w:noProof/>
         </w:rPr>
       </w:pPr>
-      <w:hyperlink w:anchor="_Toc310426002" w:history="1">
+      <w:hyperlink w:anchor="_Toc310427328" w:history="1">
         <w:r>
           <w:rPr>
             <w:rStyle w:val="Hyperlink"/>
@@ -1478,7 +1475,7 @@
             <w:noProof/>
             <w:webHidden/>
           </w:rPr>
-          <w:instrText xml:space="preserve"> PAGEREF _Toc310426002 \h </w:instrText>
+          <w:instrText xml:space="preserve"> PAGEREF _Toc310427328 \h </w:instrText>
         </w:r>
         <w:r>
           <w:rPr>
@@ -1498,7 +1495,7 @@
             <w:noProof/>
             <w:webHidden/>
           </w:rPr>
-          <w:t>10</w:t>
+          <w:t>11</w:t>
         </w:r>
         <w:r>
           <w:rPr>
@@ -1520,7 +1517,7 @@
           <w:noProof/>
         </w:rPr>
       </w:pPr>
-      <w:hyperlink w:anchor="_Toc310426003" w:history="1">
+      <w:hyperlink w:anchor="_Toc310427329" w:history="1">
         <w:r>
           <w:rPr>
             <w:rStyle w:val="Hyperlink"/>
@@ -1547,7 +1544,7 @@
             <w:noProof/>
             <w:webHidden/>
           </w:rPr>
-          <w:instrText xml:space="preserve"> PAGEREF _Toc310426003 \h </w:instrText>
+          <w:instrText xml:space="preserve"> PAGEREF _Toc310427329 \h </w:instrText>
         </w:r>
         <w:r>
           <w:rPr>
@@ -1589,7 +1586,7 @@
           <w:noProof/>
         </w:rPr>
       </w:pPr>
-      <w:hyperlink w:anchor="_Toc310426004" w:history="1">
+      <w:hyperlink w:anchor="_Toc310427330" w:history="1">
         <w:r>
           <w:rPr>
             <w:rStyle w:val="Hyperlink"/>
@@ -1616,7 +1613,7 @@
             <w:noProof/>
             <w:webHidden/>
           </w:rPr>
-          <w:instrText xml:space="preserve"> PAGEREF _Toc310426004 \h </w:instrText>
+          <w:instrText xml:space="preserve"> PAGEREF _Toc310427330 \h </w:instrText>
         </w:r>
         <w:r>
           <w:rPr>
@@ -1636,7 +1633,7 @@
             <w:noProof/>
             <w:webHidden/>
           </w:rPr>
-          <w:t>11</w:t>
+          <w:t>12</w:t>
         </w:r>
         <w:r>
           <w:rPr>
@@ -1658,7 +1655,7 @@
           <w:noProof/>
         </w:rPr>
       </w:pPr>
-      <w:hyperlink w:anchor="_Toc310426005" w:history="1">
+      <w:hyperlink w:anchor="_Toc310427331" w:history="1">
         <w:r>
           <w:rPr>
             <w:rStyle w:val="Hyperlink"/>
@@ -1685,7 +1682,7 @@
             <w:noProof/>
             <w:webHidden/>
           </w:rPr>
-          <w:instrText xml:space="preserve"> PAGEREF _Toc310426005 \h </w:instrText>
+          <w:instrText xml:space="preserve"> PAGEREF _Toc310427331 \h </w:instrText>
         </w:r>
         <w:r>
           <w:rPr>
@@ -1721,6 +1718,7 @@
         <w:pStyle w:val="Heading2"/>
       </w:pPr>
       <w:r>
+        <w:lastRenderedPageBreak/>
         <w:fldChar w:fldCharType="end"/>
       </w:r>
     </w:p>
@@ -1728,7 +1726,7 @@
       <w:pPr>
         <w:pStyle w:val="Heading2"/>
       </w:pPr>
-      <w:bookmarkStart w:id="1" w:name="_Toc310426082"/>
+      <w:bookmarkStart w:id="1" w:name="_Toc310427314"/>
       <w:r>
         <w:t>Table of Tables</w:t>
       </w:r>
@@ -1754,7 +1752,7 @@
       <w:r>
         <w:fldChar w:fldCharType="separate"/>
       </w:r>
-      <w:hyperlink w:anchor="_Toc310426006" w:history="1">
+      <w:hyperlink w:anchor="_Toc310427332" w:history="1">
         <w:r>
           <w:rPr>
             <w:rStyle w:val="Hyperlink"/>
@@ -1781,7 +1779,7 @@
             <w:noProof/>
             <w:webHidden/>
           </w:rPr>
-          <w:instrText xml:space="preserve"> PAGEREF _Toc310426006 \h </w:instrText>
+          <w:instrText xml:space="preserve"> PAGEREF _Toc310427332 \h </w:instrText>
         </w:r>
         <w:r>
           <w:rPr>
@@ -1823,7 +1821,7 @@
           <w:noProof/>
         </w:rPr>
       </w:pPr>
-      <w:hyperlink w:anchor="_Toc310426007" w:history="1">
+      <w:hyperlink w:anchor="_Toc310427333" w:history="1">
         <w:r>
           <w:rPr>
             <w:rStyle w:val="Hyperlink"/>
@@ -1850,7 +1848,7 @@
             <w:noProof/>
             <w:webHidden/>
           </w:rPr>
-          <w:instrText xml:space="preserve"> PAGEREF _Toc310426007 \h </w:instrText>
+          <w:instrText xml:space="preserve"> PAGEREF _Toc310427333 \h </w:instrText>
         </w:r>
         <w:r>
           <w:rPr>
@@ -1892,7 +1890,7 @@
           <w:noProof/>
         </w:rPr>
       </w:pPr>
-      <w:hyperlink w:anchor="_Toc310426008" w:history="1">
+      <w:hyperlink w:anchor="_Toc310427334" w:history="1">
         <w:r>
           <w:rPr>
             <w:rStyle w:val="Hyperlink"/>
@@ -1919,7 +1917,7 @@
             <w:noProof/>
             <w:webHidden/>
           </w:rPr>
-          <w:instrText xml:space="preserve"> PAGEREF _Toc310426008 \h </w:instrText>
+          <w:instrText xml:space="preserve"> PAGEREF _Toc310427334 \h </w:instrText>
         </w:r>
         <w:r>
           <w:rPr>
@@ -1961,7 +1959,7 @@
           <w:noProof/>
         </w:rPr>
       </w:pPr>
-      <w:hyperlink w:anchor="_Toc310426009" w:history="1">
+      <w:hyperlink w:anchor="_Toc310427335" w:history="1">
         <w:r>
           <w:rPr>
             <w:rStyle w:val="Hyperlink"/>
@@ -1988,7 +1986,7 @@
             <w:noProof/>
             <w:webHidden/>
           </w:rPr>
-          <w:instrText xml:space="preserve"> PAGEREF _Toc310426009 \h </w:instrText>
+          <w:instrText xml:space="preserve"> PAGEREF _Toc310427335 \h </w:instrText>
         </w:r>
         <w:r>
           <w:rPr>
@@ -2030,7 +2028,7 @@
           <w:noProof/>
         </w:rPr>
       </w:pPr>
-      <w:hyperlink w:anchor="_Toc310426010" w:history="1">
+      <w:hyperlink w:anchor="_Toc310427336" w:history="1">
         <w:r>
           <w:rPr>
             <w:rStyle w:val="Hyperlink"/>
@@ -2057,7 +2055,7 @@
             <w:noProof/>
             <w:webHidden/>
           </w:rPr>
-          <w:instrText xml:space="preserve"> PAGEREF _Toc310426010 \h </w:instrText>
+          <w:instrText xml:space="preserve"> PAGEREF _Toc310427336 \h </w:instrText>
         </w:r>
         <w:r>
           <w:rPr>
@@ -2099,7 +2097,7 @@
           <w:noProof/>
         </w:rPr>
       </w:pPr>
-      <w:hyperlink w:anchor="_Toc310426011" w:history="1">
+      <w:hyperlink w:anchor="_Toc310427337" w:history="1">
         <w:r>
           <w:rPr>
             <w:rStyle w:val="Hyperlink"/>
@@ -2126,7 +2124,7 @@
             <w:noProof/>
             <w:webHidden/>
           </w:rPr>
-          <w:instrText xml:space="preserve"> PAGEREF _Toc310426011 \h </w:instrText>
+          <w:instrText xml:space="preserve"> PAGEREF _Toc310427337 \h </w:instrText>
         </w:r>
         <w:r>
           <w:rPr>
@@ -2166,7 +2164,7 @@
       <w:pPr>
         <w:pStyle w:val="Heading2"/>
       </w:pPr>
-      <w:bookmarkStart w:id="2" w:name="_Toc310426083"/>
+      <w:bookmarkStart w:id="2" w:name="_Toc310427315"/>
       <w:r>
         <w:t>Implementation Details</w:t>
       </w:r>
@@ -2176,7 +2174,7 @@
       <w:pPr>
         <w:pStyle w:val="Heading3"/>
       </w:pPr>
-      <w:bookmarkStart w:id="3" w:name="_Toc310426084"/>
+      <w:bookmarkStart w:id="3" w:name="_Toc310427316"/>
       <w:r>
         <w:t>JGraphT</w:t>
       </w:r>
@@ -3195,7 +3193,7 @@
         <w:pStyle w:val="Caption"/>
         <w:keepNext/>
       </w:pPr>
-      <w:bookmarkStart w:id="5" w:name="_Toc310426006"/>
+      <w:bookmarkStart w:id="5" w:name="_Toc310427332"/>
       <w:r>
         <w:t xml:space="preserve">Table </w:t>
       </w:r>
@@ -3635,7 +3633,7 @@
       <w:pPr>
         <w:pStyle w:val="Heading3"/>
       </w:pPr>
-      <w:bookmarkStart w:id="6" w:name="_Toc310426085"/>
+      <w:bookmarkStart w:id="6" w:name="_Toc310427317"/>
       <w:r>
         <w:t>JGraph</w:t>
       </w:r>
@@ -4351,7 +4349,7 @@
         <w:pStyle w:val="Heading3"/>
       </w:pPr>
       <w:bookmarkStart w:id="7" w:name="_Ref310424361"/>
-      <w:bookmarkStart w:id="8" w:name="_Toc310426086"/>
+      <w:bookmarkStart w:id="8" w:name="_Toc310427318"/>
       <w:r>
         <w:t>Directed Sensor Antennae Orientation Algorithm</w:t>
       </w:r>
@@ -4489,7 +4487,11 @@
         <w:t>neighbor to cover the maximum area</w:t>
       </w:r>
       <w:r>
-        <w:t xml:space="preserve"> they can and then they make connections to any vertices they can reach (in a strongly connected graph, this last step is when the communication to the leaves is enabled)</w:t>
+        <w:t xml:space="preserve"> they can and then they make connections to any vertices they can reach (in a strongly connected graph, this </w:t>
+      </w:r>
+      <w:r>
+        <w:lastRenderedPageBreak/>
+        <w:t>last step is when the communication to the leaves is enabled)</w:t>
       </w:r>
       <w:r>
         <w:t>.</w:t>
@@ -4503,7 +4505,6 @@
         <w:ind w:firstLine="720"/>
       </w:pPr>
       <w:r>
-        <w:lastRenderedPageBreak/>
         <w:t>Computing the MST was quite straightforward thanks to the J</w:t>
       </w:r>
       <w:r>
@@ -4778,14 +4779,14 @@
         <w:t>angle this represents is calculated differently.</w:t>
       </w:r>
       <w:r>
-        <w:t xml:space="preserve"> If we’re in quadrant 1, we can just use the calculated angle as the orientation angle; if we’re in quadrant 2, the orientation angle will be the calculated angle plus 180 degrees (since the angle is negative this gives us a result between 90 and 180 degrees); if we’re in quadrant 3, the orientation angle is </w:t>
-      </w:r>
-      <w:r>
-        <w:t xml:space="preserve">the calculated angle plus 180 degrees; if we’re in quadrant 4, the </w:t>
+        <w:t xml:space="preserve"> If we’re in quadrant 1, we can just use the calculated angle as the </w:t>
       </w:r>
       <w:r>
         <w:lastRenderedPageBreak/>
-        <w:t>orientation angle will be the calculated angle plus 360 degrees (since the angle is negative this gives us a result between 270 and 360 degrees).</w:t>
+        <w:t xml:space="preserve">orientation angle; if we’re in quadrant 2, the orientation angle will be the calculated angle plus 180 degrees (since the angle is negative this gives us a result between 90 and 180 degrees); if we’re in quadrant 3, the orientation angle is </w:t>
+      </w:r>
+      <w:r>
+        <w:t>the calculated angle plus 180 degrees; if we’re in quadrant 4, the orientation angle will be the calculated angle plus 360 degrees (since the angle is negative this gives us a result between 270 and 360 degrees).</w:t>
       </w:r>
     </w:p>
     <w:p>
@@ -4824,7 +4825,7 @@
       <w:pPr>
         <w:pStyle w:val="Heading3"/>
       </w:pPr>
-      <w:bookmarkStart w:id="9" w:name="_Toc310426087"/>
+      <w:bookmarkStart w:id="9" w:name="_Toc310427319"/>
       <w:r>
         <w:t>Performance Comparisons</w:t>
       </w:r>
@@ -4934,7 +4935,11 @@
         <w:t xml:space="preserve"> lists of shortest paths and keep track of the sizes of the largest edge sets of each type of graph (the number of edges in the edge sets in this case represent the number of hops to travel between the two vertices in question</w:t>
       </w:r>
       <w:r>
-        <w:t xml:space="preserve"> and so the largest edge set count is the diameter of the network</w:t>
+        <w:t xml:space="preserve"> </w:t>
+      </w:r>
+      <w:r>
+        <w:lastRenderedPageBreak/>
+        <w:t>and so the largest edge set count is the diameter of the network</w:t>
       </w:r>
       <w:r>
         <w:t>). Finally to get our ratio we</w:t>
@@ -4945,7 +4950,6 @@
     </w:p>
     <w:p>
       <w:r>
-        <w:lastRenderedPageBreak/>
         <w:tab/>
         <w:t xml:space="preserve">It should also be stated that computing the hop count and the shortest paths in these graphs were also done for us by the </w:t>
       </w:r>
@@ -4960,13 +4964,55 @@
       </w:r>
       <w:r>
         <w:t>.</w:t>
+      </w:r>
+    </w:p>
+    <w:p>
+      <w:r>
+        <w:tab/>
+        <w:t xml:space="preserve">The “Test </w:t>
+      </w:r>
+      <w:r>
+        <w:t xml:space="preserve">Result </w:t>
+      </w:r>
+      <w:r>
+        <w:t xml:space="preserve">History Frame” window displays </w:t>
+      </w:r>
+      <w:r>
+        <w:t>(</w:t>
+      </w:r>
+      <w:r>
+        <w:t>in a chronologically ordere</w:t>
+      </w:r>
+      <w:r>
+        <w:t>d</w:t>
+      </w:r>
+      <w:r>
+        <w:t xml:space="preserve"> list</w:t>
+      </w:r>
+      <w:r>
+        <w:t xml:space="preserve">) all of the previously calculated ratio averages for all of the tests the user ran. At the bottom of the window is then presented </w:t>
+      </w:r>
+      <w:r>
+        <w:t>an average over all of th</w:t>
+      </w:r>
+      <w:r>
+        <w:t>ose previous averages</w:t>
+      </w:r>
+      <w:r>
+        <w:t>.</w:t>
+      </w:r>
+      <w:r>
+        <w:t xml:space="preserve"> </w:t>
+      </w:r>
+      <w:r>
+        <w:t>This average of previous averages is recalculated when a new test is run. It is calculated by taking its previous value, multiplying it by the number of items that were in the list prior to this new test, adding the resulting average ratio from the new test, and then dividing by the new number of tests performed. We thought this method for calculating the new average of averages was worth mentioning because it is potentially orders of magnitude faster than the naïve way of doing (looping through all of our records summing up their results and dividing by the number we added).</w:t>
       </w:r>
     </w:p>
     <w:p>
       <w:pPr>
         <w:pStyle w:val="Heading2"/>
       </w:pPr>
-      <w:bookmarkStart w:id="10" w:name="_Toc310426088"/>
+      <w:bookmarkStart w:id="10" w:name="_Toc310427320"/>
       <w:r>
         <w:t>Testing</w:t>
       </w:r>
@@ -4995,7 +5041,7 @@
         <w:pStyle w:val="Caption"/>
         <w:keepNext/>
       </w:pPr>
-      <w:bookmarkStart w:id="11" w:name="_Toc310426007"/>
+      <w:bookmarkStart w:id="11" w:name="_Toc310427333"/>
       <w:r>
         <w:t xml:space="preserve">Table </w:t>
       </w:r>
@@ -5152,6 +5198,7 @@
         <w:rPr>
           <w:noProof/>
         </w:rPr>
+        <w:lastRenderedPageBreak/>
         <w:drawing>
           <wp:inline distT="0" distB="0" distL="0" distR="0">
             <wp:extent cx="4762500" cy="1953846"/>
@@ -5204,7 +5251,7 @@
         <w:pStyle w:val="Caption"/>
       </w:pPr>
       <w:bookmarkStart w:id="12" w:name="_Ref310378739"/>
-      <w:bookmarkStart w:id="13" w:name="_Toc310425996"/>
+      <w:bookmarkStart w:id="13" w:name="_Toc310427322"/>
       <w:r>
         <w:t xml:space="preserve">Figure </w:t>
       </w:r>
@@ -5231,7 +5278,6 @@
         <w:rPr>
           <w:noProof/>
         </w:rPr>
-        <w:lastRenderedPageBreak/>
         <w:drawing>
           <wp:inline distT="0" distB="0" distL="0" distR="0">
             <wp:extent cx="4924425" cy="2217570"/>
@@ -5284,7 +5330,7 @@
         <w:pStyle w:val="Caption"/>
         <w:jc w:val="center"/>
       </w:pPr>
-      <w:bookmarkStart w:id="14" w:name="_Toc310425997"/>
+      <w:bookmarkStart w:id="14" w:name="_Toc310427323"/>
       <w:r>
         <w:t xml:space="preserve">Figure </w:t>
       </w:r>
@@ -5327,7 +5373,7 @@
         <w:pStyle w:val="Caption"/>
         <w:keepNext/>
       </w:pPr>
-      <w:bookmarkStart w:id="15" w:name="_Toc310426008"/>
+      <w:bookmarkStart w:id="15" w:name="_Toc310427334"/>
       <w:r>
         <w:t xml:space="preserve">Table </w:t>
       </w:r>
@@ -5513,6 +5559,7 @@
         <w:rPr>
           <w:noProof/>
         </w:rPr>
+        <w:lastRenderedPageBreak/>
         <w:drawing>
           <wp:inline distT="0" distB="0" distL="0" distR="0">
             <wp:extent cx="3786063" cy="2333625"/>
@@ -5565,7 +5612,7 @@
         <w:pStyle w:val="Caption"/>
       </w:pPr>
       <w:bookmarkStart w:id="16" w:name="_Ref310385406"/>
-      <w:bookmarkStart w:id="17" w:name="_Toc310425998"/>
+      <w:bookmarkStart w:id="17" w:name="_Toc310427324"/>
       <w:r>
         <w:t xml:space="preserve">Figure </w:t>
       </w:r>
@@ -5642,7 +5689,6 @@
         <w:rPr>
           <w:noProof/>
         </w:rPr>
-        <w:lastRenderedPageBreak/>
         <w:drawing>
           <wp:inline distT="0" distB="0" distL="0" distR="0">
             <wp:extent cx="4016913" cy="2514600"/>
@@ -5696,7 +5742,7 @@
         <w:jc w:val="center"/>
       </w:pPr>
       <w:bookmarkStart w:id="18" w:name="_Ref310385341"/>
-      <w:bookmarkStart w:id="19" w:name="_Toc310425999"/>
+      <w:bookmarkStart w:id="19" w:name="_Toc310427325"/>
       <w:r>
         <w:t xml:space="preserve">Figure </w:t>
       </w:r>
@@ -5744,7 +5790,7 @@
         <w:pStyle w:val="Caption"/>
         <w:keepNext/>
       </w:pPr>
-      <w:bookmarkStart w:id="20" w:name="_Toc310426009"/>
+      <w:bookmarkStart w:id="20" w:name="_Toc310427335"/>
       <w:r>
         <w:t xml:space="preserve">Table </w:t>
       </w:r>
@@ -5901,6 +5947,7 @@
         <w:rPr>
           <w:noProof/>
         </w:rPr>
+        <w:lastRenderedPageBreak/>
         <w:drawing>
           <wp:inline distT="0" distB="0" distL="0" distR="0">
             <wp:extent cx="3798858" cy="2581275"/>
@@ -5953,7 +6000,7 @@
         <w:pStyle w:val="Caption"/>
       </w:pPr>
       <w:bookmarkStart w:id="21" w:name="_Ref310385747"/>
-      <w:bookmarkStart w:id="22" w:name="_Toc310426000"/>
+      <w:bookmarkStart w:id="22" w:name="_Toc310427326"/>
       <w:r>
         <w:t xml:space="preserve">Figure </w:t>
       </w:r>
@@ -6004,7 +6051,6 @@
         <w:rPr>
           <w:noProof/>
         </w:rPr>
-        <w:lastRenderedPageBreak/>
         <w:drawing>
           <wp:inline distT="0" distB="0" distL="0" distR="0">
             <wp:extent cx="3915966" cy="2409825"/>
@@ -6058,7 +6104,7 @@
         <w:jc w:val="center"/>
       </w:pPr>
       <w:bookmarkStart w:id="23" w:name="_Ref310385644"/>
-      <w:bookmarkStart w:id="24" w:name="_Toc310426001"/>
+      <w:bookmarkStart w:id="24" w:name="_Toc310427327"/>
       <w:r>
         <w:t xml:space="preserve">Figure </w:t>
       </w:r>
@@ -6105,7 +6151,7 @@
         <w:pStyle w:val="Caption"/>
         <w:keepNext/>
       </w:pPr>
-      <w:bookmarkStart w:id="25" w:name="_Toc310426010"/>
+      <w:bookmarkStart w:id="25" w:name="_Toc310427336"/>
       <w:r>
         <w:t xml:space="preserve">Table </w:t>
       </w:r>
@@ -6262,6 +6308,7 @@
         <w:rPr>
           <w:noProof/>
         </w:rPr>
+        <w:lastRenderedPageBreak/>
         <w:drawing>
           <wp:inline distT="0" distB="0" distL="0" distR="0">
             <wp:extent cx="3686108" cy="2514600"/>
@@ -6314,7 +6361,7 @@
         <w:pStyle w:val="Caption"/>
       </w:pPr>
       <w:bookmarkStart w:id="26" w:name="_Ref310386705"/>
-      <w:bookmarkStart w:id="27" w:name="_Toc310426002"/>
+      <w:bookmarkStart w:id="27" w:name="_Toc310427328"/>
       <w:r>
         <w:t xml:space="preserve">Figure </w:t>
       </w:r>
@@ -6388,7 +6435,6 @@
         <w:rPr>
           <w:noProof/>
         </w:rPr>
-        <w:lastRenderedPageBreak/>
         <w:drawing>
           <wp:inline distT="0" distB="0" distL="0" distR="0">
             <wp:extent cx="4210050" cy="1925946"/>
@@ -6442,7 +6488,7 @@
         <w:jc w:val="center"/>
       </w:pPr>
       <w:bookmarkStart w:id="28" w:name="_Ref310386608"/>
-      <w:bookmarkStart w:id="29" w:name="_Toc310426003"/>
+      <w:bookmarkStart w:id="29" w:name="_Toc310427329"/>
       <w:r>
         <w:t xml:space="preserve">Figure </w:t>
       </w:r>
@@ -6489,7 +6535,7 @@
         <w:pStyle w:val="Caption"/>
         <w:keepNext/>
       </w:pPr>
-      <w:bookmarkStart w:id="30" w:name="_Toc310426011"/>
+      <w:bookmarkStart w:id="30" w:name="_Toc310427337"/>
       <w:r>
         <w:t xml:space="preserve">Table </w:t>
       </w:r>
@@ -6670,6 +6716,7 @@
         <w:rPr>
           <w:noProof/>
         </w:rPr>
+        <w:lastRenderedPageBreak/>
         <w:drawing>
           <wp:inline distT="0" distB="0" distL="0" distR="0">
             <wp:extent cx="3654677" cy="2733675"/>
@@ -6722,7 +6769,7 @@
         <w:pStyle w:val="Caption"/>
       </w:pPr>
       <w:bookmarkStart w:id="31" w:name="_Ref310387062"/>
-      <w:bookmarkStart w:id="32" w:name="_Toc310426004"/>
+      <w:bookmarkStart w:id="32" w:name="_Toc310427330"/>
       <w:r>
         <w:t xml:space="preserve">Figure </w:t>
       </w:r>
@@ -6824,7 +6871,6 @@
         <w:rPr>
           <w:noProof/>
         </w:rPr>
-        <w:lastRenderedPageBreak/>
         <w:drawing>
           <wp:inline distT="0" distB="0" distL="0" distR="0">
             <wp:extent cx="3743325" cy="1640333"/>
@@ -6877,7 +6923,7 @@
         <w:pStyle w:val="Caption"/>
       </w:pPr>
       <w:bookmarkStart w:id="33" w:name="_Ref310386838"/>
-      <w:bookmarkStart w:id="34" w:name="_Toc310426005"/>
+      <w:bookmarkStart w:id="34" w:name="_Toc310427331"/>
       <w:r>
         <w:t xml:space="preserve">Figure </w:t>
       </w:r>
@@ -6927,7 +6973,7 @@
       <w:pPr>
         <w:pStyle w:val="Heading2"/>
       </w:pPr>
-      <w:bookmarkStart w:id="35" w:name="_Toc310426089"/>
+      <w:bookmarkStart w:id="35" w:name="_Toc310427321"/>
       <w:r>
         <w:t>Logging</w:t>
       </w:r>
@@ -6998,7 +7044,7 @@
             <w:rPr>
               <w:noProof/>
             </w:rPr>
-            <w:t>2</w:t>
+            <w:t>3</w:t>
           </w:r>
         </w:fldSimple>
       </w:p>
@@ -7703,36 +7749,6 @@
         </w:p>
       </w:docPartBody>
     </w:docPart>
-    <w:docPart>
-      <w:docPartPr>
-        <w:name w:val="C0E5D48B8CA24B09A24110D177D2E84A"/>
-        <w:category>
-          <w:name w:val="General"/>
-          <w:gallery w:val="placeholder"/>
-        </w:category>
-        <w:types>
-          <w:type w:val="bbPlcHdr"/>
-        </w:types>
-        <w:behaviors>
-          <w:behavior w:val="content"/>
-        </w:behaviors>
-        <w:guid w:val="{A03AF63D-7481-4EF2-8F51-7C8C257EA209}"/>
-      </w:docPartPr>
-      <w:docPartBody>
-        <w:p>
-          <w:pPr>
-            <w:pStyle w:val="C0E5D48B8CA24B09A24110D177D2E84A"/>
-          </w:pPr>
-          <w:r>
-            <w:rPr>
-              <w:b/>
-              <w:bCs/>
-            </w:rPr>
-            <w:t>[Pick the date]</w:t>
-          </w:r>
-        </w:p>
-      </w:docPartBody>
-    </w:docPart>
   </w:docParts>
 </w:glossaryDocument>
 </file>
@@ -7764,8 +7780,9 @@
     <w:panose1 w:val="020B0604030504040204"/>
     <w:charset w:val="00"/>
     <w:family w:val="swiss"/>
+    <w:notTrueType/>
     <w:pitch w:val="variable"/>
-    <w:sig w:usb0="E1002EFF" w:usb1="C000605B" w:usb2="00000029" w:usb3="00000000" w:csb0="000101FF" w:csb1="00000000"/>
+    <w:sig w:usb0="00000003" w:usb1="00000000" w:usb2="00000000" w:usb3="00000000" w:csb0="00000001" w:csb1="00000000"/>
   </w:font>
   <w:font w:name="Courier New">
     <w:panose1 w:val="02070309020205020404"/>
@@ -7787,6 +7804,7 @@
   </w:compat>
   <w:rsids>
     <w:rsidRoot w:val="00E905DE"/>
+    <w:rsid w:val="004505D0"/>
     <w:rsid w:val="0068373A"/>
     <w:rsid w:val="00E905DE"/>
   </w:rsids>
@@ -8339,7 +8357,7 @@
 </file>
 
 <file path=customXml/itemProps2.xml><?xml version="1.0" encoding="utf-8"?>
-<ds:datastoreItem xmlns:ds="http://schemas.openxmlformats.org/officeDocument/2006/customXml" ds:itemID="{072C8E4F-FEBF-4AB0-ADFF-B9E618F40DB4}">
+<ds:datastoreItem xmlns:ds="http://schemas.openxmlformats.org/officeDocument/2006/customXml" ds:itemID="{6055F7F2-C231-464A-AA27-516B9054C1A7}">
   <ds:schemaRefs>
     <ds:schemaRef ds:uri="http://schemas.openxmlformats.org/officeDocument/2006/bibliography"/>
   </ds:schemaRefs>

</xml_diff>